<commit_message>
Add 10 international and fix some error in conceptual framework
</commit_message>
<xml_diff>
--- a/kakayanin.docx
+++ b/kakayanin.docx
@@ -212,8 +212,8 @@
           </mc:Choice>
           <mc:Fallback>
             <w:pict>
-              <v:group w14:anchorId="3E270051" id="Group 8337" o:spid="_x0000_s1026" style="width:321.1pt;height:.7pt;mso-position-horizontal-relative:char;mso-position-vertical-relative:line" coordsize="40779,88" o:gfxdata="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">
-                <v:shape id="Shape 54" o:spid="_x0000_s1027" style="position:absolute;width:40779;height:88;visibility:visible;mso-wrap-style:square;v-text-anchor:top" coordsize="4077970,8890" o:gfxdata="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" path="m,8890l4077970,e" filled="f" strokeweight="1pt">
+              <v:group w14:anchorId="62A29141" id="Group 8337" o:spid="_x0000_s1026" style="width:321.1pt;height:.7pt;mso-position-horizontal-relative:char;mso-position-vertical-relative:line" coordsize="40779,88" o:gfxdata="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">
+                <v:shape id="Shape 54" o:spid="_x0000_s1027" style="position:absolute;width:40779;height:88;visibility:visible;mso-wrap-style:square;v-text-anchor:top" coordsize="4077970,8890" o:gfxdata="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" path="m,8890l4077970,e" filled="f" strokeweight="1pt">
                   <v:stroke miterlimit="83231f" joinstyle="miter"/>
                   <v:path arrowok="t" textboxrect="0,0,4077970,8890"/>
                 </v:shape>
@@ -343,8 +343,8 @@
           </mc:Choice>
           <mc:Fallback>
             <w:pict>
-              <v:group w14:anchorId="6854229B" id="Group 8338" o:spid="_x0000_s1026" style="width:323.25pt;height:1pt;mso-position-horizontal-relative:char;mso-position-vertical-relative:line" coordsize="41052,127" o:gfxdata="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">
-                <v:shape id="Shape 55" o:spid="_x0000_s1027" style="position:absolute;width:41052;height:0;visibility:visible;mso-wrap-style:square;v-text-anchor:top" coordsize="4105275,0" o:gfxdata="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" path="m,l4105275,e" filled="f" strokeweight="1pt">
+              <v:group w14:anchorId="1E21BC1A" id="Group 8338" o:spid="_x0000_s1026" style="width:323.25pt;height:1pt;mso-position-horizontal-relative:char;mso-position-vertical-relative:line" coordsize="41052,127" o:gfxdata="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">
+                <v:shape id="Shape 55" o:spid="_x0000_s1027" style="position:absolute;width:41052;height:0;visibility:visible;mso-wrap-style:square;v-text-anchor:top" coordsize="4105275,0" o:gfxdata="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" path="m,l4105275,e" filled="f" strokeweight="1pt">
                   <v:stroke miterlimit="83231f" joinstyle="miter"/>
                   <v:path arrowok="t" textboxrect="0,0,4105275,0"/>
                 </v:shape>
@@ -511,7 +511,7 @@
     </w:p>
     <w:p>
       <w:pPr>
-        <w:spacing w:after="160"/>
+        <w:spacing w:after="160" w:line="480" w:lineRule="auto"/>
         <w:ind w:left="-15" w:right="61" w:firstLine="720"/>
         <w:rPr>
           <w:rFonts w:eastAsiaTheme="minorEastAsia"/>
@@ -541,11 +541,19 @@
     </w:p>
     <w:p>
       <w:pPr>
-        <w:spacing w:after="155"/>
-        <w:ind w:left="-5" w:right="61"/>
-      </w:pPr>
-      <w:r>
-        <w:t xml:space="preserve">Mobile technology has dramatically transformed how people live, work, and communicate. Its rapid evolution continues to introduce new possibilities, but with that growth comes both exciting advantages and notable challenges and one of those advantages is the usage. That can help not only the administrators, but also the students. Mobile technology will likely continue to evolve rapidly, and how we address these challenges will play a big role in shaping the future of this field. Furthermore, many schools are using mobile applications to improve student participation and enable data-driven development. According to the study of Palshkhov et.al (2024), mobile applications increase student’s knowledge and skills resulting in a positive impact on their skill level and study motivation. </w:t>
+        <w:spacing w:after="155" w:line="480" w:lineRule="auto"/>
+        <w:ind w:left="-14" w:right="58" w:firstLine="576"/>
+      </w:pPr>
+      <w:r>
+        <w:t xml:space="preserve">Mobile technology has dramatically transformed how people live, work, and communicate. Its rapid evolution continues to introduce new possibilities, but with that growth comes both exciting advantages and notable challenges and one of those advantages is the usage. That can help not only the administrators, but also the students. Mobile technology will likely continue to evolve rapidly, and how we address these challenges will play a big role in shaping the future of this field. Furthermore, many schools are using mobile applications to improve student participation and enable data-driven development. According to the study of </w:t>
+      </w:r>
+      <w:proofErr w:type="spellStart"/>
+      <w:r>
+        <w:t>Palshkhov</w:t>
+      </w:r>
+      <w:proofErr w:type="spellEnd"/>
+      <w:r>
+        <w:t xml:space="preserve"> et.al (2024), mobile applications increase student’s knowledge and skills resulting in a positive impact on their skill level and study motivation. </w:t>
       </w:r>
       <w:r>
         <w:lastRenderedPageBreak/>
@@ -594,16 +602,7 @@
         <w:t xml:space="preserve"> </w:t>
       </w:r>
       <w:r>
-        <w:t xml:space="preserve">conducted a study that focused on students studying art and design in higher vocational schools in Guangdong, China. From this study, the Entrepreneurship Coaching Index was developed. This tool is designed to assist coaches in creating more effective lesson plans. The findings from the study revealed that the use of this tool makes it easier to collect student feedback, including suggestions and satisfaction levels. This demonstrates that employing structured methods can significantly boost the performance of educational </w:t>
-      </w:r>
-    </w:p>
-    <w:p>
-      <w:pPr>
-        <w:spacing w:after="411" w:line="259" w:lineRule="auto"/>
-        <w:ind w:left="-5" w:right="61"/>
-      </w:pPr>
-      <w:r>
-        <w:t xml:space="preserve">institutions and organizations.  </w:t>
+        <w:t xml:space="preserve">conducted a study that focused on students studying art and design in higher vocational schools in Guangdong, China. From this study, the Entrepreneurship Coaching Index was developed. This tool is designed to assist coaches in creating more effective lesson plans. The findings from the study revealed that the use of this tool makes it easier to collect student feedback, including suggestions and satisfaction levels. This demonstrates that employing structured methods can significantly boost the performance of educational institutions and organizations.  </w:t>
       </w:r>
     </w:p>
     <w:p>
@@ -786,12 +785,27 @@
         <w:spacing w:after="0" w:line="259" w:lineRule="auto"/>
         <w:ind w:left="0" w:firstLine="0"/>
         <w:jc w:val="left"/>
-      </w:pPr>
-      <w:r>
-        <w:rPr>
-          <w:b/>
-        </w:rPr>
-        <w:t xml:space="preserve"> </w:t>
+        <w:rPr>
+          <w:bCs/>
+        </w:rPr>
+      </w:pPr>
+      <w:r>
+        <w:rPr>
+          <w:bCs/>
+        </w:rPr>
+        <w:t xml:space="preserve">             </w:t>
+      </w:r>
+      <w:r>
+        <w:rPr>
+          <w:bCs/>
+        </w:rPr>
+        <w:t>Input</w:t>
+      </w:r>
+      <w:r>
+        <w:rPr>
+          <w:bCs/>
+        </w:rPr>
+        <w:t xml:space="preserve">                              Process                                   Output</w:t>
       </w:r>
     </w:p>
     <w:p>
@@ -800,774 +814,9 @@
         <w:ind w:left="-5" w:right="61"/>
       </w:pPr>
       <w:r>
-        <w:t xml:space="preserve">               Input                                  Process                                 Output</w:t>
-      </w:r>
-      <w:r>
-        <w:rPr>
-          <w:rFonts w:ascii="Times New Roman" w:eastAsia="Times New Roman" w:hAnsi="Times New Roman" w:cs="Times New Roman"/>
-        </w:rPr>
-        <w:t xml:space="preserve"> </w:t>
-      </w:r>
-    </w:p>
-    <w:tbl>
-      <w:tblPr>
-        <w:tblStyle w:val="TableGrid"/>
-        <w:tblW w:w="8643" w:type="dxa"/>
-        <w:tblInd w:w="-31" w:type="dxa"/>
-        <w:tblLook w:val="04A0" w:firstRow="1" w:lastRow="0" w:firstColumn="1" w:lastColumn="0" w:noHBand="0" w:noVBand="1"/>
-      </w:tblPr>
-      <w:tblGrid>
-        <w:gridCol w:w="1482"/>
-        <w:gridCol w:w="188"/>
-        <w:gridCol w:w="1451"/>
-        <w:gridCol w:w="183"/>
-        <w:gridCol w:w="5433"/>
-      </w:tblGrid>
-      <w:tr>
-        <w:trPr>
-          <w:trHeight w:val="5294"/>
-        </w:trPr>
-        <w:tc>
-          <w:tcPr>
-            <w:tcW w:w="2543" w:type="dxa"/>
-            <w:tcBorders>
-              <w:top w:val="nil"/>
-              <w:left w:val="nil"/>
-              <w:bottom w:val="nil"/>
-              <w:right w:val="nil"/>
-            </w:tcBorders>
-          </w:tcPr>
-          <w:p>
-            <w:pPr>
-              <w:spacing w:after="0" w:line="259" w:lineRule="auto"/>
-              <w:ind w:left="-2130" w:right="113" w:firstLine="0"/>
-              <w:jc w:val="left"/>
-            </w:pPr>
-          </w:p>
-          <w:tbl>
-            <w:tblPr>
-              <w:tblStyle w:val="TableGrid"/>
-              <w:tblW w:w="2430" w:type="dxa"/>
-              <w:tblInd w:w="0" w:type="dxa"/>
-              <w:tblCellMar>
-                <w:top w:w="139" w:type="dxa"/>
-                <w:left w:w="156" w:type="dxa"/>
-                <w:right w:w="372" w:type="dxa"/>
-              </w:tblCellMar>
-              <w:tblLook w:val="04A0" w:firstRow="1" w:lastRow="0" w:firstColumn="1" w:lastColumn="0" w:noHBand="0" w:noVBand="1"/>
-            </w:tblPr>
-            <w:tblGrid>
-              <w:gridCol w:w="2430"/>
-            </w:tblGrid>
-            <w:tr>
-              <w:trPr>
-                <w:trHeight w:val="5280"/>
-              </w:trPr>
-              <w:tc>
-                <w:tcPr>
-                  <w:tcW w:w="2430" w:type="dxa"/>
-                  <w:tcBorders>
-                    <w:top w:val="single" w:sz="8" w:space="0" w:color="000000"/>
-                    <w:left w:val="single" w:sz="8" w:space="0" w:color="000000"/>
-                    <w:bottom w:val="single" w:sz="8" w:space="0" w:color="000000"/>
-                    <w:right w:val="single" w:sz="8" w:space="0" w:color="000000"/>
-                  </w:tcBorders>
-                </w:tcPr>
-                <w:p>
-                  <w:pPr>
-                    <w:spacing w:after="251" w:line="259" w:lineRule="auto"/>
-                    <w:ind w:left="0" w:firstLine="0"/>
-                    <w:jc w:val="left"/>
-                  </w:pPr>
-                  <w:r>
-                    <w:t xml:space="preserve"> </w:t>
-                  </w:r>
-                </w:p>
-                <w:p>
-                  <w:pPr>
-                    <w:spacing w:after="2" w:line="466" w:lineRule="auto"/>
-                    <w:ind w:left="0" w:right="65" w:firstLine="0"/>
-                  </w:pPr>
-                  <w:r>
-                    <w:t xml:space="preserve">Office of the Student Affairs uploads events. </w:t>
-                  </w:r>
-                </w:p>
-                <w:p>
-                  <w:pPr>
-                    <w:spacing w:after="5" w:line="464" w:lineRule="auto"/>
-                    <w:ind w:left="0" w:firstLine="0"/>
-                    <w:jc w:val="left"/>
-                  </w:pPr>
-                  <w:r>
-                    <w:t xml:space="preserve">List of Students. Student feedback. </w:t>
-                  </w:r>
-                </w:p>
-                <w:p>
-                  <w:pPr>
-                    <w:spacing w:after="252" w:line="259" w:lineRule="auto"/>
-                    <w:ind w:left="0" w:firstLine="0"/>
-                    <w:jc w:val="left"/>
-                  </w:pPr>
-                  <w:r>
-                    <w:t xml:space="preserve"> </w:t>
-                  </w:r>
-                </w:p>
-                <w:p>
-                  <w:pPr>
-                    <w:spacing w:after="0" w:line="259" w:lineRule="auto"/>
-                    <w:ind w:left="1006" w:firstLine="0"/>
-                    <w:jc w:val="center"/>
-                  </w:pPr>
-                  <w:r>
-                    <w:t xml:space="preserve"> </w:t>
-                  </w:r>
-                </w:p>
-              </w:tc>
-            </w:tr>
-          </w:tbl>
-          <w:p>
-            <w:pPr>
-              <w:spacing w:after="160" w:line="259" w:lineRule="auto"/>
-              <w:ind w:left="0" w:firstLine="0"/>
-              <w:jc w:val="left"/>
-            </w:pPr>
-          </w:p>
-        </w:tc>
-        <w:tc>
-          <w:tcPr>
-            <w:tcW w:w="480" w:type="dxa"/>
-            <w:tcBorders>
-              <w:top w:val="nil"/>
-              <w:left w:val="nil"/>
-              <w:bottom w:val="nil"/>
-              <w:right w:val="nil"/>
-            </w:tcBorders>
-          </w:tcPr>
-          <w:p>
-            <w:pPr>
-              <w:spacing w:after="0" w:line="259" w:lineRule="auto"/>
-              <w:ind w:left="113" w:firstLine="0"/>
-              <w:jc w:val="left"/>
-            </w:pPr>
-            <w:r>
-              <w:rPr>
-                <w:rFonts w:ascii="Calibri" w:eastAsia="Calibri" w:hAnsi="Calibri" w:cs="Calibri"/>
-                <w:noProof/>
-                <w:sz w:val="22"/>
-              </w:rPr>
-              <mc:AlternateContent>
-                <mc:Choice Requires="wpg">
-                  <w:drawing>
-                    <wp:inline distT="0" distB="0" distL="0" distR="0" wp14:anchorId="711165C4" wp14:editId="4379F2A9">
-                      <wp:extent cx="171450" cy="133350"/>
-                      <wp:effectExtent l="0" t="0" r="0" b="0"/>
-                      <wp:docPr id="9227" name="Group 9227"/>
-                      <wp:cNvGraphicFramePr/>
-                      <a:graphic xmlns:a="http://schemas.openxmlformats.org/drawingml/2006/main">
-                        <a:graphicData uri="http://schemas.microsoft.com/office/word/2010/wordprocessingGroup">
-                          <wpg:wgp>
-                            <wpg:cNvGrpSpPr/>
-                            <wpg:grpSpPr>
-                              <a:xfrm>
-                                <a:off x="0" y="0"/>
-                                <a:ext cx="171450" cy="133350"/>
-                                <a:chOff x="0" y="0"/>
-                                <a:chExt cx="171450" cy="133350"/>
-                              </a:xfrm>
-                            </wpg:grpSpPr>
-                            <wps:wsp>
-                              <wps:cNvPr id="391" name="Shape 391"/>
-                              <wps:cNvSpPr/>
-                              <wps:spPr>
-                                <a:xfrm>
-                                  <a:off x="0" y="0"/>
-                                  <a:ext cx="171450" cy="133350"/>
-                                </a:xfrm>
-                                <a:custGeom>
-                                  <a:avLst/>
-                                  <a:gdLst/>
-                                  <a:ahLst/>
-                                  <a:cxnLst/>
-                                  <a:rect l="0" t="0" r="0" b="0"/>
-                                  <a:pathLst>
-                                    <a:path w="171450" h="133350">
-                                      <a:moveTo>
-                                        <a:pt x="104775" y="0"/>
-                                      </a:moveTo>
-                                      <a:lnTo>
-                                        <a:pt x="171450" y="66675"/>
-                                      </a:lnTo>
-                                      <a:lnTo>
-                                        <a:pt x="104775" y="133350"/>
-                                      </a:lnTo>
-                                      <a:lnTo>
-                                        <a:pt x="104775" y="100076"/>
-                                      </a:lnTo>
-                                      <a:lnTo>
-                                        <a:pt x="0" y="100076"/>
-                                      </a:lnTo>
-                                      <a:lnTo>
-                                        <a:pt x="0" y="33401"/>
-                                      </a:lnTo>
-                                      <a:lnTo>
-                                        <a:pt x="104775" y="33401"/>
-                                      </a:lnTo>
-                                      <a:lnTo>
-                                        <a:pt x="104775" y="0"/>
-                                      </a:lnTo>
-                                      <a:close/>
-                                    </a:path>
-                                  </a:pathLst>
-                                </a:custGeom>
-                                <a:ln w="0" cap="flat">
-                                  <a:miter lim="127000"/>
-                                </a:ln>
-                              </wps:spPr>
-                              <wps:style>
-                                <a:lnRef idx="0">
-                                  <a:srgbClr val="000000">
-                                    <a:alpha val="0"/>
-                                  </a:srgbClr>
-                                </a:lnRef>
-                                <a:fillRef idx="1">
-                                  <a:srgbClr val="000000"/>
-                                </a:fillRef>
-                                <a:effectRef idx="0">
-                                  <a:scrgbClr r="0" g="0" b="0"/>
-                                </a:effectRef>
-                                <a:fontRef idx="none"/>
-                              </wps:style>
-                              <wps:bodyPr/>
-                            </wps:wsp>
-                            <wps:wsp>
-                              <wps:cNvPr id="392" name="Shape 392"/>
-                              <wps:cNvSpPr/>
-                              <wps:spPr>
-                                <a:xfrm>
-                                  <a:off x="0" y="0"/>
-                                  <a:ext cx="171450" cy="133350"/>
-                                </a:xfrm>
-                                <a:custGeom>
-                                  <a:avLst/>
-                                  <a:gdLst/>
-                                  <a:ahLst/>
-                                  <a:cxnLst/>
-                                  <a:rect l="0" t="0" r="0" b="0"/>
-                                  <a:pathLst>
-                                    <a:path w="171450" h="133350">
-                                      <a:moveTo>
-                                        <a:pt x="0" y="33401"/>
-                                      </a:moveTo>
-                                      <a:lnTo>
-                                        <a:pt x="104775" y="33401"/>
-                                      </a:lnTo>
-                                      <a:lnTo>
-                                        <a:pt x="104775" y="0"/>
-                                      </a:lnTo>
-                                      <a:lnTo>
-                                        <a:pt x="171450" y="66675"/>
-                                      </a:lnTo>
-                                      <a:lnTo>
-                                        <a:pt x="104775" y="133350"/>
-                                      </a:lnTo>
-                                      <a:lnTo>
-                                        <a:pt x="104775" y="100076"/>
-                                      </a:lnTo>
-                                      <a:lnTo>
-                                        <a:pt x="0" y="100076"/>
-                                      </a:lnTo>
-                                      <a:close/>
-                                    </a:path>
-                                  </a:pathLst>
-                                </a:custGeom>
-                                <a:ln w="12700" cap="flat">
-                                  <a:miter lim="127000"/>
-                                </a:ln>
-                              </wps:spPr>
-                              <wps:style>
-                                <a:lnRef idx="1">
-                                  <a:srgbClr val="000000"/>
-                                </a:lnRef>
-                                <a:fillRef idx="0">
-                                  <a:srgbClr val="000000">
-                                    <a:alpha val="0"/>
-                                  </a:srgbClr>
-                                </a:fillRef>
-                                <a:effectRef idx="0">
-                                  <a:scrgbClr r="0" g="0" b="0"/>
-                                </a:effectRef>
-                                <a:fontRef idx="none"/>
-                              </wps:style>
-                              <wps:bodyPr/>
-                            </wps:wsp>
-                          </wpg:wgp>
-                        </a:graphicData>
-                      </a:graphic>
-                    </wp:inline>
-                  </w:drawing>
-                </mc:Choice>
-                <mc:Fallback>
-                  <w:pict>
-                    <v:group w14:anchorId="38889637" id="Group 9227" o:spid="_x0000_s1026" style="width:13.5pt;height:10.5pt;mso-position-horizontal-relative:char;mso-position-vertical-relative:line" coordsize="171450,133350" o:gfxdata="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">
-                      <v:shape id="Shape 391" o:spid="_x0000_s1027" style="position:absolute;width:171450;height:133350;visibility:visible;mso-wrap-style:square;v-text-anchor:top" coordsize="171450,133350" o:gfxdata="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" path="m104775,r66675,66675l104775,133350r,-33274l,100076,,33401r104775,l104775,xe" fillcolor="black" stroked="f" strokeweight="0">
-                        <v:stroke miterlimit="83231f" joinstyle="miter"/>
-                        <v:path arrowok="t" textboxrect="0,0,171450,133350"/>
-                      </v:shape>
-                      <v:shape id="Shape 392" o:spid="_x0000_s1028" style="position:absolute;width:171450;height:133350;visibility:visible;mso-wrap-style:square;v-text-anchor:top" coordsize="171450,133350" o:gfxdata="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" path="m,33401r104775,l104775,r66675,66675l104775,133350r,-33274l,100076,,33401xe" filled="f" strokeweight="1pt">
-                        <v:stroke miterlimit="83231f" joinstyle="miter"/>
-                        <v:path arrowok="t" textboxrect="0,0,171450,133350"/>
-                      </v:shape>
-                      <w10:anchorlock/>
-                    </v:group>
-                  </w:pict>
-                </mc:Fallback>
-              </mc:AlternateContent>
-            </w:r>
-          </w:p>
-        </w:tc>
-        <w:tc>
-          <w:tcPr>
-            <w:tcW w:w="2634" w:type="dxa"/>
-            <w:tcBorders>
-              <w:top w:val="nil"/>
-              <w:left w:val="nil"/>
-              <w:bottom w:val="nil"/>
-              <w:right w:val="nil"/>
-            </w:tcBorders>
-          </w:tcPr>
-          <w:p>
-            <w:pPr>
-              <w:spacing w:after="0" w:line="259" w:lineRule="auto"/>
-              <w:ind w:left="-5153" w:right="104" w:firstLine="0"/>
-              <w:jc w:val="left"/>
-            </w:pPr>
-          </w:p>
-          <w:tbl>
-            <w:tblPr>
-              <w:tblStyle w:val="TableGrid"/>
-              <w:tblW w:w="2433" w:type="dxa"/>
-              <w:tblInd w:w="98" w:type="dxa"/>
-              <w:tblCellMar>
-                <w:top w:w="1607" w:type="dxa"/>
-                <w:left w:w="173" w:type="dxa"/>
-                <w:right w:w="98" w:type="dxa"/>
-              </w:tblCellMar>
-              <w:tblLook w:val="04A0" w:firstRow="1" w:lastRow="0" w:firstColumn="1" w:lastColumn="0" w:noHBand="0" w:noVBand="1"/>
-            </w:tblPr>
-            <w:tblGrid>
-              <w:gridCol w:w="2433"/>
-            </w:tblGrid>
-            <w:tr>
-              <w:trPr>
-                <w:trHeight w:val="5284"/>
-              </w:trPr>
-              <w:tc>
-                <w:tcPr>
-                  <w:tcW w:w="2433" w:type="dxa"/>
-                  <w:tcBorders>
-                    <w:top w:val="single" w:sz="8" w:space="0" w:color="000000"/>
-                    <w:left w:val="single" w:sz="8" w:space="0" w:color="000000"/>
-                    <w:bottom w:val="single" w:sz="8" w:space="0" w:color="000000"/>
-                    <w:right w:val="single" w:sz="8" w:space="0" w:color="000000"/>
-                  </w:tcBorders>
-                </w:tcPr>
-                <w:p>
-                  <w:pPr>
-                    <w:spacing w:after="261" w:line="259" w:lineRule="auto"/>
-                    <w:ind w:left="0" w:right="6" w:firstLine="0"/>
-                    <w:jc w:val="center"/>
-                  </w:pPr>
-                  <w:r>
-                    <w:t xml:space="preserve"> </w:t>
-                  </w:r>
-                </w:p>
-                <w:p>
-                  <w:pPr>
-                    <w:spacing w:after="0" w:line="259" w:lineRule="auto"/>
-                    <w:ind w:left="0" w:right="67" w:firstLine="0"/>
-                    <w:jc w:val="center"/>
-                  </w:pPr>
-                  <w:r>
-                    <w:rPr>
-                      <w:b/>
-                    </w:rPr>
-                    <w:t xml:space="preserve">Student Event </w:t>
-                  </w:r>
-                </w:p>
-                <w:p>
-                  <w:pPr>
-                    <w:spacing w:after="0" w:line="259" w:lineRule="auto"/>
-                    <w:ind w:left="0" w:right="66" w:firstLine="0"/>
-                    <w:jc w:val="center"/>
-                  </w:pPr>
-                  <w:r>
-                    <w:rPr>
-                      <w:b/>
-                    </w:rPr>
-                    <w:t xml:space="preserve">Notification and </w:t>
-                  </w:r>
-                </w:p>
-                <w:p>
-                  <w:pPr>
-                    <w:spacing w:after="0" w:line="259" w:lineRule="auto"/>
-                    <w:ind w:left="0" w:firstLine="0"/>
-                    <w:jc w:val="left"/>
-                  </w:pPr>
-                  <w:r>
-                    <w:rPr>
-                      <w:b/>
-                    </w:rPr>
-                    <w:t xml:space="preserve">Evaluation System </w:t>
-                  </w:r>
-                </w:p>
-                <w:p>
-                  <w:pPr>
-                    <w:spacing w:after="0" w:line="259" w:lineRule="auto"/>
-                    <w:ind w:left="0" w:right="72" w:firstLine="0"/>
-                    <w:jc w:val="center"/>
-                  </w:pPr>
-                  <w:r>
-                    <w:rPr>
-                      <w:b/>
-                    </w:rPr>
-                    <w:t xml:space="preserve">(SENES) </w:t>
-                  </w:r>
-                </w:p>
-                <w:p>
-                  <w:pPr>
-                    <w:spacing w:after="0" w:line="259" w:lineRule="auto"/>
-                    <w:ind w:left="705" w:firstLine="0"/>
-                    <w:jc w:val="left"/>
-                  </w:pPr>
-                  <w:r>
-                    <w:t xml:space="preserve"> </w:t>
-                  </w:r>
-                </w:p>
-              </w:tc>
-            </w:tr>
-          </w:tbl>
-          <w:p>
-            <w:pPr>
-              <w:spacing w:after="160" w:line="259" w:lineRule="auto"/>
-              <w:ind w:left="0" w:firstLine="0"/>
-              <w:jc w:val="left"/>
-            </w:pPr>
-          </w:p>
-        </w:tc>
-        <w:tc>
-          <w:tcPr>
-            <w:tcW w:w="463" w:type="dxa"/>
-            <w:tcBorders>
-              <w:top w:val="nil"/>
-              <w:left w:val="nil"/>
-              <w:bottom w:val="nil"/>
-              <w:right w:val="nil"/>
-            </w:tcBorders>
-            <w:vAlign w:val="center"/>
-          </w:tcPr>
-          <w:p>
-            <w:pPr>
-              <w:spacing w:after="0" w:line="259" w:lineRule="auto"/>
-              <w:ind w:left="103" w:firstLine="0"/>
-              <w:jc w:val="left"/>
-            </w:pPr>
-            <w:r>
-              <w:rPr>
-                <w:rFonts w:ascii="Calibri" w:eastAsia="Calibri" w:hAnsi="Calibri" w:cs="Calibri"/>
-                <w:noProof/>
-                <w:sz w:val="22"/>
-              </w:rPr>
-              <mc:AlternateContent>
-                <mc:Choice Requires="wpg">
-                  <w:drawing>
-                    <wp:inline distT="0" distB="0" distL="0" distR="0" wp14:anchorId="385F0AF2" wp14:editId="3133BFAE">
-                      <wp:extent cx="171450" cy="133350"/>
-                      <wp:effectExtent l="0" t="0" r="0" b="0"/>
-                      <wp:docPr id="9228" name="Group 9228"/>
-                      <wp:cNvGraphicFramePr/>
-                      <a:graphic xmlns:a="http://schemas.openxmlformats.org/drawingml/2006/main">
-                        <a:graphicData uri="http://schemas.microsoft.com/office/word/2010/wordprocessingGroup">
-                          <wpg:wgp>
-                            <wpg:cNvGrpSpPr/>
-                            <wpg:grpSpPr>
-                              <a:xfrm>
-                                <a:off x="0" y="0"/>
-                                <a:ext cx="171450" cy="133350"/>
-                                <a:chOff x="0" y="0"/>
-                                <a:chExt cx="171450" cy="133350"/>
-                              </a:xfrm>
-                            </wpg:grpSpPr>
-                            <wps:wsp>
-                              <wps:cNvPr id="406" name="Shape 406"/>
-                              <wps:cNvSpPr/>
-                              <wps:spPr>
-                                <a:xfrm>
-                                  <a:off x="0" y="0"/>
-                                  <a:ext cx="171450" cy="133350"/>
-                                </a:xfrm>
-                                <a:custGeom>
-                                  <a:avLst/>
-                                  <a:gdLst/>
-                                  <a:ahLst/>
-                                  <a:cxnLst/>
-                                  <a:rect l="0" t="0" r="0" b="0"/>
-                                  <a:pathLst>
-                                    <a:path w="171450" h="133350">
-                                      <a:moveTo>
-                                        <a:pt x="104775" y="0"/>
-                                      </a:moveTo>
-                                      <a:lnTo>
-                                        <a:pt x="171450" y="66675"/>
-                                      </a:lnTo>
-                                      <a:lnTo>
-                                        <a:pt x="104775" y="133350"/>
-                                      </a:lnTo>
-                                      <a:lnTo>
-                                        <a:pt x="104775" y="100076"/>
-                                      </a:lnTo>
-                                      <a:lnTo>
-                                        <a:pt x="0" y="100076"/>
-                                      </a:lnTo>
-                                      <a:lnTo>
-                                        <a:pt x="0" y="33401"/>
-                                      </a:lnTo>
-                                      <a:lnTo>
-                                        <a:pt x="104775" y="33401"/>
-                                      </a:lnTo>
-                                      <a:lnTo>
-                                        <a:pt x="104775" y="0"/>
-                                      </a:lnTo>
-                                      <a:close/>
-                                    </a:path>
-                                  </a:pathLst>
-                                </a:custGeom>
-                                <a:ln w="0" cap="flat">
-                                  <a:miter lim="127000"/>
-                                </a:ln>
-                              </wps:spPr>
-                              <wps:style>
-                                <a:lnRef idx="0">
-                                  <a:srgbClr val="000000">
-                                    <a:alpha val="0"/>
-                                  </a:srgbClr>
-                                </a:lnRef>
-                                <a:fillRef idx="1">
-                                  <a:srgbClr val="000000"/>
-                                </a:fillRef>
-                                <a:effectRef idx="0">
-                                  <a:scrgbClr r="0" g="0" b="0"/>
-                                </a:effectRef>
-                                <a:fontRef idx="none"/>
-                              </wps:style>
-                              <wps:bodyPr/>
-                            </wps:wsp>
-                            <wps:wsp>
-                              <wps:cNvPr id="407" name="Shape 407"/>
-                              <wps:cNvSpPr/>
-                              <wps:spPr>
-                                <a:xfrm>
-                                  <a:off x="0" y="0"/>
-                                  <a:ext cx="171450" cy="133350"/>
-                                </a:xfrm>
-                                <a:custGeom>
-                                  <a:avLst/>
-                                  <a:gdLst/>
-                                  <a:ahLst/>
-                                  <a:cxnLst/>
-                                  <a:rect l="0" t="0" r="0" b="0"/>
-                                  <a:pathLst>
-                                    <a:path w="171450" h="133350">
-                                      <a:moveTo>
-                                        <a:pt x="0" y="33401"/>
-                                      </a:moveTo>
-                                      <a:lnTo>
-                                        <a:pt x="104775" y="33401"/>
-                                      </a:lnTo>
-                                      <a:lnTo>
-                                        <a:pt x="104775" y="0"/>
-                                      </a:lnTo>
-                                      <a:lnTo>
-                                        <a:pt x="171450" y="66675"/>
-                                      </a:lnTo>
-                                      <a:lnTo>
-                                        <a:pt x="104775" y="133350"/>
-                                      </a:lnTo>
-                                      <a:lnTo>
-                                        <a:pt x="104775" y="100076"/>
-                                      </a:lnTo>
-                                      <a:lnTo>
-                                        <a:pt x="0" y="100076"/>
-                                      </a:lnTo>
-                                      <a:close/>
-                                    </a:path>
-                                  </a:pathLst>
-                                </a:custGeom>
-                                <a:ln w="12700" cap="flat">
-                                  <a:miter lim="127000"/>
-                                </a:ln>
-                              </wps:spPr>
-                              <wps:style>
-                                <a:lnRef idx="1">
-                                  <a:srgbClr val="000000"/>
-                                </a:lnRef>
-                                <a:fillRef idx="0">
-                                  <a:srgbClr val="000000">
-                                    <a:alpha val="0"/>
-                                  </a:srgbClr>
-                                </a:fillRef>
-                                <a:effectRef idx="0">
-                                  <a:scrgbClr r="0" g="0" b="0"/>
-                                </a:effectRef>
-                                <a:fontRef idx="none"/>
-                              </wps:style>
-                              <wps:bodyPr/>
-                            </wps:wsp>
-                          </wpg:wgp>
-                        </a:graphicData>
-                      </a:graphic>
-                    </wp:inline>
-                  </w:drawing>
-                </mc:Choice>
-                <mc:Fallback>
-                  <w:pict>
-                    <v:group w14:anchorId="7EA75379" id="Group 9228" o:spid="_x0000_s1026" style="width:13.5pt;height:10.5pt;mso-position-horizontal-relative:char;mso-position-vertical-relative:line" coordsize="171450,133350" o:gfxdata="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">
-                      <v:shape id="Shape 406" o:spid="_x0000_s1027" style="position:absolute;width:171450;height:133350;visibility:visible;mso-wrap-style:square;v-text-anchor:top" coordsize="171450,133350" o:gfxdata="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" path="m104775,r66675,66675l104775,133350r,-33274l,100076,,33401r104775,l104775,xe" fillcolor="black" stroked="f" strokeweight="0">
-                        <v:stroke miterlimit="83231f" joinstyle="miter"/>
-                        <v:path arrowok="t" textboxrect="0,0,171450,133350"/>
-                      </v:shape>
-                      <v:shape id="Shape 407" o:spid="_x0000_s1028" style="position:absolute;width:171450;height:133350;visibility:visible;mso-wrap-style:square;v-text-anchor:top" coordsize="171450,133350" o:gfxdata="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" path="m,33401r104775,l104775,r66675,66675l104775,133350r,-33274l,100076,,33401xe" filled="f" strokeweight="1pt">
-                        <v:stroke miterlimit="83231f" joinstyle="miter"/>
-                        <v:path arrowok="t" textboxrect="0,0,171450,133350"/>
-                      </v:shape>
-                      <w10:anchorlock/>
-                    </v:group>
-                  </w:pict>
-                </mc:Fallback>
-              </mc:AlternateContent>
-            </w:r>
-          </w:p>
-        </w:tc>
-        <w:tc>
-          <w:tcPr>
-            <w:tcW w:w="2523" w:type="dxa"/>
-            <w:tcBorders>
-              <w:top w:val="nil"/>
-              <w:left w:val="nil"/>
-              <w:bottom w:val="nil"/>
-              <w:right w:val="nil"/>
-            </w:tcBorders>
-          </w:tcPr>
-          <w:p>
-            <w:pPr>
-              <w:spacing w:after="0" w:line="259" w:lineRule="auto"/>
-              <w:ind w:left="-8250" w:right="10773" w:firstLine="0"/>
-              <w:jc w:val="left"/>
-            </w:pPr>
-          </w:p>
-          <w:tbl>
-            <w:tblPr>
-              <w:tblStyle w:val="TableGrid"/>
-              <w:tblW w:w="2433" w:type="dxa"/>
-              <w:tblInd w:w="90" w:type="dxa"/>
-              <w:tblCellMar>
-                <w:top w:w="187" w:type="dxa"/>
-                <w:left w:w="159" w:type="dxa"/>
-                <w:right w:w="11" w:type="dxa"/>
-              </w:tblCellMar>
-              <w:tblLook w:val="04A0" w:firstRow="1" w:lastRow="0" w:firstColumn="1" w:lastColumn="0" w:noHBand="0" w:noVBand="1"/>
-            </w:tblPr>
-            <w:tblGrid>
-              <w:gridCol w:w="2433"/>
-            </w:tblGrid>
-            <w:tr>
-              <w:trPr>
-                <w:trHeight w:val="5284"/>
-              </w:trPr>
-              <w:tc>
-                <w:tcPr>
-                  <w:tcW w:w="2433" w:type="dxa"/>
-                  <w:tcBorders>
-                    <w:top w:val="single" w:sz="8" w:space="0" w:color="000000"/>
-                    <w:left w:val="single" w:sz="8" w:space="0" w:color="000000"/>
-                    <w:bottom w:val="single" w:sz="8" w:space="0" w:color="000000"/>
-                    <w:right w:val="single" w:sz="8" w:space="0" w:color="000000"/>
-                  </w:tcBorders>
-                </w:tcPr>
-                <w:p>
-                  <w:pPr>
-                    <w:spacing w:after="285" w:line="259" w:lineRule="auto"/>
-                    <w:ind w:left="0" w:firstLine="0"/>
-                    <w:jc w:val="left"/>
-                  </w:pPr>
-                  <w:r>
-                    <w:t xml:space="preserve"> </w:t>
-                  </w:r>
-                </w:p>
-                <w:p>
-                  <w:pPr>
-                    <w:spacing w:after="207" w:line="259" w:lineRule="auto"/>
-                    <w:ind w:left="0" w:firstLine="0"/>
-                    <w:jc w:val="left"/>
-                  </w:pPr>
-                  <w:r>
-                    <w:t xml:space="preserve">Notify Student </w:t>
-                  </w:r>
-                  <w:r>
-                    <w:rPr>
-                      <w:sz w:val="28"/>
-                    </w:rPr>
-                    <w:t xml:space="preserve"> </w:t>
-                  </w:r>
-                </w:p>
-                <w:p>
-                  <w:pPr>
-                    <w:spacing w:after="0" w:line="454" w:lineRule="auto"/>
-                    <w:ind w:left="0" w:firstLine="0"/>
-                    <w:jc w:val="left"/>
-                  </w:pPr>
-                  <w:r>
-                    <w:t xml:space="preserve">Fix Future events Events performance and student recommendation. </w:t>
-                  </w:r>
-                  <w:r>
-                    <w:rPr>
-                      <w:sz w:val="28"/>
-                    </w:rPr>
-                    <w:t xml:space="preserve"> </w:t>
-                  </w:r>
-                </w:p>
-                <w:p>
-                  <w:pPr>
-                    <w:spacing w:after="252" w:line="259" w:lineRule="auto"/>
-                    <w:ind w:left="0" w:firstLine="0"/>
-                    <w:jc w:val="left"/>
-                  </w:pPr>
-                  <w:r>
-                    <w:t xml:space="preserve"> </w:t>
-                  </w:r>
-                </w:p>
-                <w:p>
-                  <w:pPr>
-                    <w:spacing w:after="0" w:line="259" w:lineRule="auto"/>
-                    <w:ind w:left="720" w:firstLine="0"/>
-                    <w:jc w:val="left"/>
-                  </w:pPr>
-                  <w:r>
-                    <w:t xml:space="preserve"> </w:t>
-                  </w:r>
-                </w:p>
-              </w:tc>
-            </w:tr>
-          </w:tbl>
-          <w:p>
-            <w:pPr>
-              <w:spacing w:after="160" w:line="259" w:lineRule="auto"/>
-              <w:ind w:left="0" w:firstLine="0"/>
-              <w:jc w:val="left"/>
-            </w:pPr>
-          </w:p>
-        </w:tc>
-      </w:tr>
-    </w:tbl>
+        <w:t xml:space="preserve">           </w:t>
+      </w:r>
+    </w:p>
     <w:p>
       <w:pPr>
         <w:spacing w:after="411" w:line="259" w:lineRule="auto"/>
@@ -1575,29 +824,797 @@
         <w:jc w:val="left"/>
       </w:pPr>
       <w:r>
+        <w:rPr>
+          <w:noProof/>
+        </w:rPr>
+        <mc:AlternateContent>
+          <mc:Choice Requires="wps">
+            <w:drawing>
+              <wp:anchor distT="0" distB="0" distL="114300" distR="114300" simplePos="0" relativeHeight="251659264" behindDoc="0" locked="0" layoutInCell="1" allowOverlap="1" wp14:anchorId="4214C625" wp14:editId="63847833">
+                <wp:simplePos x="0" y="0"/>
+                <wp:positionH relativeFrom="margin">
+                  <wp:align>right</wp:align>
+                </wp:positionH>
+                <wp:positionV relativeFrom="paragraph">
+                  <wp:posOffset>4445</wp:posOffset>
+                </wp:positionV>
+                <wp:extent cx="1977390" cy="3242768"/>
+                <wp:effectExtent l="0" t="0" r="22860" b="15240"/>
+                <wp:wrapNone/>
+                <wp:docPr id="1" name="Text Box 1"/>
+                <wp:cNvGraphicFramePr/>
+                <a:graphic xmlns:a="http://schemas.openxmlformats.org/drawingml/2006/main">
+                  <a:graphicData uri="http://schemas.microsoft.com/office/word/2010/wordprocessingShape">
+                    <wps:wsp>
+                      <wps:cNvSpPr txBox="1"/>
+                      <wps:spPr>
+                        <a:xfrm>
+                          <a:off x="0" y="0"/>
+                          <a:ext cx="1977390" cy="3242768"/>
+                        </a:xfrm>
+                        <a:prstGeom prst="rect">
+                          <a:avLst/>
+                        </a:prstGeom>
+                        <a:solidFill>
+                          <a:schemeClr val="lt1"/>
+                        </a:solidFill>
+                        <a:ln w="6350">
+                          <a:solidFill>
+                            <a:prstClr val="black"/>
+                          </a:solidFill>
+                        </a:ln>
+                      </wps:spPr>
+                      <wps:txbx>
+                        <w:txbxContent>
+                          <w:p>
+                            <w:pPr>
+                              <w:spacing w:after="251" w:line="259" w:lineRule="auto"/>
+                              <w:ind w:left="0" w:firstLine="0"/>
+                            </w:pPr>
+                          </w:p>
+                          <w:p>
+                            <w:pPr>
+                              <w:pStyle w:val="ListParagraph"/>
+                              <w:numPr>
+                                <w:ilvl w:val="0"/>
+                                <w:numId w:val="3"/>
+                              </w:numPr>
+                              <w:spacing w:after="2" w:line="466" w:lineRule="auto"/>
+                              <w:ind w:right="65"/>
+                              <w:jc w:val="left"/>
+                            </w:pPr>
+                            <w:r>
+                              <w:t>Office of the</w:t>
+                            </w:r>
+                          </w:p>
+                          <w:p>
+                            <w:pPr>
+                              <w:pStyle w:val="ListParagraph"/>
+                              <w:spacing w:after="2" w:line="466" w:lineRule="auto"/>
+                              <w:ind w:right="65" w:firstLine="0"/>
+                              <w:jc w:val="left"/>
+                            </w:pPr>
+                            <w:r>
+                              <w:t xml:space="preserve">Student Affairs uploads events. </w:t>
+                            </w:r>
+                          </w:p>
+                          <w:p>
+                            <w:pPr>
+                              <w:pStyle w:val="ListParagraph"/>
+                              <w:numPr>
+                                <w:ilvl w:val="0"/>
+                                <w:numId w:val="3"/>
+                              </w:numPr>
+                              <w:jc w:val="left"/>
+                            </w:pPr>
+                            <w:r>
+                              <w:t xml:space="preserve">List of Students. </w:t>
+                            </w:r>
+                          </w:p>
+                          <w:p>
+                            <w:pPr>
+                              <w:pStyle w:val="ListParagraph"/>
+                              <w:numPr>
+                                <w:ilvl w:val="0"/>
+                                <w:numId w:val="3"/>
+                              </w:numPr>
+                              <w:jc w:val="left"/>
+                            </w:pPr>
+                            <w:r>
+                              <w:t>Student feedback and suggestion.</w:t>
+                            </w:r>
+                          </w:p>
+                        </w:txbxContent>
+                      </wps:txbx>
+                      <wps:bodyPr rot="0" spcFirstLastPara="0" vertOverflow="overflow" horzOverflow="overflow" vert="horz" wrap="square" lIns="91440" tIns="45720" rIns="91440" bIns="45720" numCol="1" spcCol="0" rtlCol="0" fromWordArt="0" anchor="t" anchorCtr="0" forceAA="0" compatLnSpc="1">
+                        <a:prstTxWarp prst="textNoShape">
+                          <a:avLst/>
+                        </a:prstTxWarp>
+                        <a:noAutofit/>
+                      </wps:bodyPr>
+                    </wps:wsp>
+                  </a:graphicData>
+                </a:graphic>
+                <wp14:sizeRelH relativeFrom="margin">
+                  <wp14:pctWidth>0</wp14:pctWidth>
+                </wp14:sizeRelH>
+                <wp14:sizeRelV relativeFrom="margin">
+                  <wp14:pctHeight>0</wp14:pctHeight>
+                </wp14:sizeRelV>
+              </wp:anchor>
+            </w:drawing>
+          </mc:Choice>
+          <mc:Fallback>
+            <w:pict>
+              <v:shapetype w14:anchorId="4214C625" id="_x0000_t202" coordsize="21600,21600" o:spt="202" path="m,l,21600r21600,l21600,xe">
+                <v:stroke joinstyle="miter"/>
+                <v:path gradientshapeok="t" o:connecttype="rect"/>
+              </v:shapetype>
+              <v:shape id="Text Box 1" o:spid="_x0000_s1026" type="#_x0000_t202" style="position:absolute;left:0;text-align:left;margin-left:104.5pt;margin-top:.35pt;width:155.7pt;height:255.35pt;z-index:251659264;visibility:visible;mso-wrap-style:square;mso-width-percent:0;mso-height-percent:0;mso-wrap-distance-left:9pt;mso-wrap-distance-top:0;mso-wrap-distance-right:9pt;mso-wrap-distance-bottom:0;mso-position-horizontal:right;mso-position-horizontal-relative:margin;mso-position-vertical:absolute;mso-position-vertical-relative:text;mso-width-percent:0;mso-height-percent:0;mso-width-relative:margin;mso-height-relative:margin;v-text-anchor:top" o:gfxdata="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" fillcolor="white [3201]" strokeweight=".5pt">
+                <v:textbox>
+                  <w:txbxContent>
+                    <w:p>
+                      <w:pPr>
+                        <w:spacing w:after="251" w:line="259" w:lineRule="auto"/>
+                        <w:ind w:left="0" w:firstLine="0"/>
+                      </w:pPr>
+                    </w:p>
+                    <w:p>
+                      <w:pPr>
+                        <w:pStyle w:val="ListParagraph"/>
+                        <w:numPr>
+                          <w:ilvl w:val="0"/>
+                          <w:numId w:val="3"/>
+                        </w:numPr>
+                        <w:spacing w:after="2" w:line="466" w:lineRule="auto"/>
+                        <w:ind w:right="65"/>
+                        <w:jc w:val="left"/>
+                      </w:pPr>
+                      <w:r>
+                        <w:t>Office of the</w:t>
+                      </w:r>
+                    </w:p>
+                    <w:p>
+                      <w:pPr>
+                        <w:pStyle w:val="ListParagraph"/>
+                        <w:spacing w:after="2" w:line="466" w:lineRule="auto"/>
+                        <w:ind w:right="65" w:firstLine="0"/>
+                        <w:jc w:val="left"/>
+                      </w:pPr>
+                      <w:r>
+                        <w:t xml:space="preserve">Student Affairs uploads events. </w:t>
+                      </w:r>
+                    </w:p>
+                    <w:p>
+                      <w:pPr>
+                        <w:pStyle w:val="ListParagraph"/>
+                        <w:numPr>
+                          <w:ilvl w:val="0"/>
+                          <w:numId w:val="3"/>
+                        </w:numPr>
+                        <w:jc w:val="left"/>
+                      </w:pPr>
+                      <w:r>
+                        <w:t xml:space="preserve">List of Students. </w:t>
+                      </w:r>
+                    </w:p>
+                    <w:p>
+                      <w:pPr>
+                        <w:pStyle w:val="ListParagraph"/>
+                        <w:numPr>
+                          <w:ilvl w:val="0"/>
+                          <w:numId w:val="3"/>
+                        </w:numPr>
+                        <w:jc w:val="left"/>
+                      </w:pPr>
+                      <w:r>
+                        <w:t>Student feedback</w:t>
+                      </w:r>
+                      <w:r>
+                        <w:t xml:space="preserve"> and suggestion.</w:t>
+                      </w:r>
+                    </w:p>
+                  </w:txbxContent>
+                </v:textbox>
+                <w10:wrap anchorx="margin"/>
+              </v:shape>
+            </w:pict>
+          </mc:Fallback>
+        </mc:AlternateContent>
+      </w:r>
+      <w:r>
+        <w:rPr>
+          <w:noProof/>
+        </w:rPr>
+        <mc:AlternateContent>
+          <mc:Choice Requires="wps">
+            <w:drawing>
+              <wp:anchor distT="0" distB="0" distL="114300" distR="114300" simplePos="0" relativeHeight="251661312" behindDoc="0" locked="0" layoutInCell="1" allowOverlap="1" wp14:anchorId="7321808B" wp14:editId="2F93E239">
+                <wp:simplePos x="0" y="0"/>
+                <wp:positionH relativeFrom="column">
+                  <wp:posOffset>1977021</wp:posOffset>
+                </wp:positionH>
+                <wp:positionV relativeFrom="paragraph">
+                  <wp:posOffset>58596</wp:posOffset>
+                </wp:positionV>
+                <wp:extent cx="1232535" cy="3189605"/>
+                <wp:effectExtent l="0" t="0" r="24765" b="10795"/>
+                <wp:wrapNone/>
+                <wp:docPr id="4" name="Text Box 4"/>
+                <wp:cNvGraphicFramePr/>
+                <a:graphic xmlns:a="http://schemas.openxmlformats.org/drawingml/2006/main">
+                  <a:graphicData uri="http://schemas.microsoft.com/office/word/2010/wordprocessingShape">
+                    <wps:wsp>
+                      <wps:cNvSpPr txBox="1"/>
+                      <wps:spPr>
+                        <a:xfrm>
+                          <a:off x="0" y="0"/>
+                          <a:ext cx="1232535" cy="3189605"/>
+                        </a:xfrm>
+                        <a:prstGeom prst="rect">
+                          <a:avLst/>
+                        </a:prstGeom>
+                        <a:solidFill>
+                          <a:schemeClr val="lt1"/>
+                        </a:solidFill>
+                        <a:ln w="6350">
+                          <a:solidFill>
+                            <a:prstClr val="black"/>
+                          </a:solidFill>
+                        </a:ln>
+                      </wps:spPr>
+                      <wps:txbx>
+                        <w:txbxContent>
+                          <w:p>
+                            <w:pPr>
+                              <w:ind w:left="0"/>
+                              <w:jc w:val="center"/>
+                              <w:rPr>
+                                <w:b/>
+                                <w:bCs/>
+                              </w:rPr>
+                            </w:pPr>
+                          </w:p>
+                          <w:p>
+                            <w:pPr>
+                              <w:ind w:left="0"/>
+                              <w:jc w:val="center"/>
+                              <w:rPr>
+                                <w:b/>
+                                <w:bCs/>
+                              </w:rPr>
+                            </w:pPr>
+                            <w:r>
+                              <w:rPr>
+                                <w:b/>
+                                <w:bCs/>
+                              </w:rPr>
+                              <w:t>Student Event Notification and Evaluation System (SENES)</w:t>
+                            </w:r>
+                          </w:p>
+                        </w:txbxContent>
+                      </wps:txbx>
+                      <wps:bodyPr rot="0" spcFirstLastPara="0" vertOverflow="overflow" horzOverflow="overflow" vert="horz" wrap="square" lIns="91440" tIns="45720" rIns="91440" bIns="45720" numCol="1" spcCol="0" rtlCol="0" fromWordArt="0" anchor="t" anchorCtr="0" forceAA="0" compatLnSpc="1">
+                        <a:prstTxWarp prst="textNoShape">
+                          <a:avLst/>
+                        </a:prstTxWarp>
+                        <a:noAutofit/>
+                      </wps:bodyPr>
+                    </wps:wsp>
+                  </a:graphicData>
+                </a:graphic>
+                <wp14:sizeRelH relativeFrom="margin">
+                  <wp14:pctWidth>0</wp14:pctWidth>
+                </wp14:sizeRelH>
+                <wp14:sizeRelV relativeFrom="margin">
+                  <wp14:pctHeight>0</wp14:pctHeight>
+                </wp14:sizeRelV>
+              </wp:anchor>
+            </w:drawing>
+          </mc:Choice>
+          <mc:Fallback>
+            <w:pict>
+              <v:shape w14:anchorId="7321808B" id="Text Box 4" o:spid="_x0000_s1027" type="#_x0000_t202" style="position:absolute;left:0;text-align:left;margin-left:155.65pt;margin-top:4.6pt;width:97.05pt;height:251.15pt;z-index:251661312;visibility:visible;mso-wrap-style:square;mso-width-percent:0;mso-height-percent:0;mso-wrap-distance-left:9pt;mso-wrap-distance-top:0;mso-wrap-distance-right:9pt;mso-wrap-distance-bottom:0;mso-position-horizontal:absolute;mso-position-horizontal-relative:text;mso-position-vertical:absolute;mso-position-vertical-relative:text;mso-width-percent:0;mso-height-percent:0;mso-width-relative:margin;mso-height-relative:margin;v-text-anchor:top" o:gfxdata="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" fillcolor="white [3201]" strokeweight=".5pt">
+                <v:textbox>
+                  <w:txbxContent>
+                    <w:p>
+                      <w:pPr>
+                        <w:ind w:left="0"/>
+                        <w:jc w:val="center"/>
+                        <w:rPr>
+                          <w:b/>
+                          <w:bCs/>
+                        </w:rPr>
+                      </w:pPr>
+                    </w:p>
+                    <w:p>
+                      <w:pPr>
+                        <w:ind w:left="0"/>
+                        <w:jc w:val="center"/>
+                        <w:rPr>
+                          <w:b/>
+                          <w:bCs/>
+                        </w:rPr>
+                      </w:pPr>
+                      <w:r>
+                        <w:rPr>
+                          <w:b/>
+                          <w:bCs/>
+                        </w:rPr>
+                        <w:t>Student Event Notification and Evaluation System (SENES)</w:t>
+                      </w:r>
+                    </w:p>
+                  </w:txbxContent>
+                </v:textbox>
+              </v:shape>
+            </w:pict>
+          </mc:Fallback>
+        </mc:AlternateContent>
+      </w:r>
+      <w:r>
+        <w:rPr>
+          <w:noProof/>
+        </w:rPr>
+        <mc:AlternateContent>
+          <mc:Choice Requires="wps">
+            <w:drawing>
+              <wp:anchor distT="0" distB="0" distL="114300" distR="114300" simplePos="0" relativeHeight="251660288" behindDoc="0" locked="0" layoutInCell="1" allowOverlap="1" wp14:anchorId="7E97F1E5" wp14:editId="701B2FCF">
+                <wp:simplePos x="0" y="0"/>
+                <wp:positionH relativeFrom="margin">
+                  <wp:align>left</wp:align>
+                </wp:positionH>
+                <wp:positionV relativeFrom="paragraph">
+                  <wp:posOffset>61108</wp:posOffset>
+                </wp:positionV>
+                <wp:extent cx="1668780" cy="3189768"/>
+                <wp:effectExtent l="0" t="0" r="26670" b="10795"/>
+                <wp:wrapNone/>
+                <wp:docPr id="3" name="Text Box 3"/>
+                <wp:cNvGraphicFramePr/>
+                <a:graphic xmlns:a="http://schemas.openxmlformats.org/drawingml/2006/main">
+                  <a:graphicData uri="http://schemas.microsoft.com/office/word/2010/wordprocessingShape">
+                    <wps:wsp>
+                      <wps:cNvSpPr txBox="1"/>
+                      <wps:spPr>
+                        <a:xfrm>
+                          <a:off x="0" y="0"/>
+                          <a:ext cx="1668780" cy="3189768"/>
+                        </a:xfrm>
+                        <a:prstGeom prst="rect">
+                          <a:avLst/>
+                        </a:prstGeom>
+                        <a:solidFill>
+                          <a:schemeClr val="lt1"/>
+                        </a:solidFill>
+                        <a:ln w="6350">
+                          <a:solidFill>
+                            <a:prstClr val="black"/>
+                          </a:solidFill>
+                        </a:ln>
+                      </wps:spPr>
+                      <wps:txbx>
+                        <w:txbxContent>
+                          <w:p>
+                            <w:pPr>
+                              <w:spacing w:after="285" w:line="259" w:lineRule="auto"/>
+                              <w:ind w:left="0" w:firstLine="0"/>
+                            </w:pPr>
+                          </w:p>
+                          <w:p>
+                            <w:pPr>
+                              <w:pStyle w:val="ListParagraph"/>
+                              <w:numPr>
+                                <w:ilvl w:val="0"/>
+                                <w:numId w:val="4"/>
+                              </w:numPr>
+                              <w:spacing w:after="207" w:line="259" w:lineRule="auto"/>
+                              <w:jc w:val="left"/>
+                            </w:pPr>
+                            <w:r>
+                              <w:t>Notify Student.</w:t>
+                            </w:r>
+                          </w:p>
+                          <w:p>
+                            <w:pPr>
+                              <w:pStyle w:val="ListParagraph"/>
+                              <w:spacing w:after="207" w:line="259" w:lineRule="auto"/>
+                              <w:ind w:firstLine="0"/>
+                              <w:jc w:val="left"/>
+                            </w:pPr>
+                          </w:p>
+                          <w:p>
+                            <w:pPr>
+                              <w:pStyle w:val="ListParagraph"/>
+                              <w:numPr>
+                                <w:ilvl w:val="0"/>
+                                <w:numId w:val="4"/>
+                              </w:numPr>
+                              <w:spacing w:after="0" w:line="454" w:lineRule="auto"/>
+                              <w:jc w:val="left"/>
+                            </w:pPr>
+                            <w:r>
+                              <w:t>Fix Future events.</w:t>
+                            </w:r>
+                          </w:p>
+                          <w:p>
+                            <w:pPr>
+                              <w:pStyle w:val="ListParagraph"/>
+                              <w:numPr>
+                                <w:ilvl w:val="0"/>
+                                <w:numId w:val="4"/>
+                              </w:numPr>
+                              <w:spacing w:after="0" w:line="454" w:lineRule="auto"/>
+                              <w:jc w:val="left"/>
+                            </w:pPr>
+                            <w:r>
+                              <w:t>Events performance and student recommendation.</w:t>
+                            </w:r>
+                          </w:p>
+                          <w:p>
+                            <w:pPr>
+                              <w:spacing w:after="252" w:line="259" w:lineRule="auto"/>
+                              <w:ind w:left="0" w:firstLine="0"/>
+                            </w:pPr>
+                            <w:r>
+                              <w:t xml:space="preserve"> </w:t>
+                            </w:r>
+                          </w:p>
+                          <w:p>
+                            <w:pPr>
+                              <w:ind w:left="0"/>
+                            </w:pPr>
+                            <w:r>
+                              <w:t xml:space="preserve"> </w:t>
+                            </w:r>
+                          </w:p>
+                        </w:txbxContent>
+                      </wps:txbx>
+                      <wps:bodyPr rot="0" spcFirstLastPara="0" vertOverflow="overflow" horzOverflow="overflow" vert="horz" wrap="square" lIns="91440" tIns="45720" rIns="91440" bIns="45720" numCol="1" spcCol="0" rtlCol="0" fromWordArt="0" anchor="t" anchorCtr="0" forceAA="0" compatLnSpc="1">
+                        <a:prstTxWarp prst="textNoShape">
+                          <a:avLst/>
+                        </a:prstTxWarp>
+                        <a:noAutofit/>
+                      </wps:bodyPr>
+                    </wps:wsp>
+                  </a:graphicData>
+                </a:graphic>
+                <wp14:sizeRelH relativeFrom="margin">
+                  <wp14:pctWidth>0</wp14:pctWidth>
+                </wp14:sizeRelH>
+                <wp14:sizeRelV relativeFrom="margin">
+                  <wp14:pctHeight>0</wp14:pctHeight>
+                </wp14:sizeRelV>
+              </wp:anchor>
+            </w:drawing>
+          </mc:Choice>
+          <mc:Fallback>
+            <w:pict>
+              <v:shape w14:anchorId="7E97F1E5" id="Text Box 3" o:spid="_x0000_s1028" type="#_x0000_t202" style="position:absolute;left:0;text-align:left;margin-left:0;margin-top:4.8pt;width:131.4pt;height:251.15pt;z-index:251660288;visibility:visible;mso-wrap-style:square;mso-width-percent:0;mso-height-percent:0;mso-wrap-distance-left:9pt;mso-wrap-distance-top:0;mso-wrap-distance-right:9pt;mso-wrap-distance-bottom:0;mso-position-horizontal:left;mso-position-horizontal-relative:margin;mso-position-vertical:absolute;mso-position-vertical-relative:text;mso-width-percent:0;mso-height-percent:0;mso-width-relative:margin;mso-height-relative:margin;v-text-anchor:top" o:gfxdata="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" fillcolor="white [3201]" strokeweight=".5pt">
+                <v:textbox>
+                  <w:txbxContent>
+                    <w:p>
+                      <w:pPr>
+                        <w:spacing w:after="285" w:line="259" w:lineRule="auto"/>
+                        <w:ind w:left="0" w:firstLine="0"/>
+                      </w:pPr>
+                    </w:p>
+                    <w:p>
+                      <w:pPr>
+                        <w:pStyle w:val="ListParagraph"/>
+                        <w:numPr>
+                          <w:ilvl w:val="0"/>
+                          <w:numId w:val="4"/>
+                        </w:numPr>
+                        <w:spacing w:after="207" w:line="259" w:lineRule="auto"/>
+                        <w:jc w:val="left"/>
+                      </w:pPr>
+                      <w:r>
+                        <w:t>Notify Student</w:t>
+                      </w:r>
+                      <w:r>
+                        <w:t>.</w:t>
+                      </w:r>
+                    </w:p>
+                    <w:p>
+                      <w:pPr>
+                        <w:pStyle w:val="ListParagraph"/>
+                        <w:spacing w:after="207" w:line="259" w:lineRule="auto"/>
+                        <w:ind w:firstLine="0"/>
+                        <w:jc w:val="left"/>
+                      </w:pPr>
+                    </w:p>
+                    <w:p>
+                      <w:pPr>
+                        <w:pStyle w:val="ListParagraph"/>
+                        <w:numPr>
+                          <w:ilvl w:val="0"/>
+                          <w:numId w:val="4"/>
+                        </w:numPr>
+                        <w:spacing w:after="0" w:line="454" w:lineRule="auto"/>
+                        <w:jc w:val="left"/>
+                      </w:pPr>
+                      <w:r>
+                        <w:t>Fix Future events</w:t>
+                      </w:r>
+                      <w:r>
+                        <w:t>.</w:t>
+                      </w:r>
+                    </w:p>
+                    <w:p>
+                      <w:pPr>
+                        <w:pStyle w:val="ListParagraph"/>
+                        <w:numPr>
+                          <w:ilvl w:val="0"/>
+                          <w:numId w:val="4"/>
+                        </w:numPr>
+                        <w:spacing w:after="0" w:line="454" w:lineRule="auto"/>
+                        <w:jc w:val="left"/>
+                      </w:pPr>
+                      <w:r>
+                        <w:t>Events performance and student recommendation.</w:t>
+                      </w:r>
+                    </w:p>
+                    <w:p>
+                      <w:pPr>
+                        <w:spacing w:after="252" w:line="259" w:lineRule="auto"/>
+                        <w:ind w:left="0" w:firstLine="0"/>
+                      </w:pPr>
+                      <w:r>
+                        <w:t xml:space="preserve"> </w:t>
+                      </w:r>
+                    </w:p>
+                    <w:p>
+                      <w:pPr>
+                        <w:ind w:left="0"/>
+                      </w:pPr>
+                      <w:r>
+                        <w:t xml:space="preserve"> </w:t>
+                      </w:r>
+                    </w:p>
+                  </w:txbxContent>
+                </v:textbox>
+                <w10:wrap anchorx="margin"/>
+              </v:shape>
+            </w:pict>
+          </mc:Fallback>
+        </mc:AlternateContent>
+      </w:r>
+      <w:r>
         <w:t xml:space="preserve"> </w:t>
       </w:r>
     </w:p>
     <w:p>
       <w:pPr>
+        <w:spacing w:after="411" w:line="259" w:lineRule="auto"/>
+        <w:ind w:left="3332" w:firstLine="0"/>
+        <w:jc w:val="left"/>
+      </w:pPr>
+    </w:p>
+    <w:p>
+      <w:pPr>
+        <w:spacing w:after="411" w:line="259" w:lineRule="auto"/>
+        <w:ind w:left="3332" w:firstLine="0"/>
+        <w:jc w:val="left"/>
+      </w:pPr>
+    </w:p>
+    <w:p>
+      <w:pPr>
+        <w:spacing w:after="411" w:line="259" w:lineRule="auto"/>
+        <w:ind w:left="3332" w:firstLine="0"/>
+        <w:jc w:val="left"/>
+      </w:pPr>
+      <w:r>
+        <w:rPr>
+          <w:noProof/>
+        </w:rPr>
+        <mc:AlternateContent>
+          <mc:Choice Requires="wps">
+            <w:drawing>
+              <wp:anchor distT="0" distB="0" distL="114300" distR="114300" simplePos="0" relativeHeight="251664384" behindDoc="0" locked="0" layoutInCell="1" allowOverlap="1" wp14:anchorId="53BDC15C" wp14:editId="399F05AC">
+                <wp:simplePos x="0" y="0"/>
+                <wp:positionH relativeFrom="column">
+                  <wp:posOffset>3309132</wp:posOffset>
+                </wp:positionH>
+                <wp:positionV relativeFrom="paragraph">
+                  <wp:posOffset>224525</wp:posOffset>
+                </wp:positionV>
+                <wp:extent cx="148856" cy="116958"/>
+                <wp:effectExtent l="0" t="19050" r="41910" b="35560"/>
+                <wp:wrapNone/>
+                <wp:docPr id="6" name="Arrow: Right 6"/>
+                <wp:cNvGraphicFramePr/>
+                <a:graphic xmlns:a="http://schemas.openxmlformats.org/drawingml/2006/main">
+                  <a:graphicData uri="http://schemas.microsoft.com/office/word/2010/wordprocessingShape">
+                    <wps:wsp>
+                      <wps:cNvSpPr/>
+                      <wps:spPr>
+                        <a:xfrm>
+                          <a:off x="0" y="0"/>
+                          <a:ext cx="148856" cy="116958"/>
+                        </a:xfrm>
+                        <a:prstGeom prst="rightArrow">
+                          <a:avLst/>
+                        </a:prstGeom>
+                        <a:solidFill>
+                          <a:schemeClr val="tx1"/>
+                        </a:solidFill>
+                        <a:ln>
+                          <a:solidFill>
+                            <a:schemeClr val="tx1"/>
+                          </a:solidFill>
+                        </a:ln>
+                      </wps:spPr>
+                      <wps:style>
+                        <a:lnRef idx="2">
+                          <a:schemeClr val="accent1">
+                            <a:shade val="15000"/>
+                          </a:schemeClr>
+                        </a:lnRef>
+                        <a:fillRef idx="1">
+                          <a:schemeClr val="accent1"/>
+                        </a:fillRef>
+                        <a:effectRef idx="0">
+                          <a:schemeClr val="accent1"/>
+                        </a:effectRef>
+                        <a:fontRef idx="minor">
+                          <a:schemeClr val="lt1"/>
+                        </a:fontRef>
+                      </wps:style>
+                      <wps:bodyPr rot="0" spcFirstLastPara="0" vertOverflow="overflow" horzOverflow="overflow" vert="horz" wrap="square" lIns="91440" tIns="45720" rIns="91440" bIns="45720" numCol="1" spcCol="0" rtlCol="0" fromWordArt="0" anchor="ctr" anchorCtr="0" forceAA="0" compatLnSpc="1">
+                        <a:prstTxWarp prst="textNoShape">
+                          <a:avLst/>
+                        </a:prstTxWarp>
+                        <a:noAutofit/>
+                      </wps:bodyPr>
+                    </wps:wsp>
+                  </a:graphicData>
+                </a:graphic>
+              </wp:anchor>
+            </w:drawing>
+          </mc:Choice>
+          <mc:Fallback>
+            <w:pict>
+              <v:shapetype w14:anchorId="54E16E59" id="_x0000_t13" coordsize="21600,21600" o:spt="13" adj="16200,5400" path="m@0,l@0@1,0@1,0@2@0@2@0,21600,21600,10800xe">
+                <v:stroke joinstyle="miter"/>
+                <v:formulas>
+                  <v:f eqn="val #0"/>
+                  <v:f eqn="val #1"/>
+                  <v:f eqn="sum height 0 #1"/>
+                  <v:f eqn="sum 10800 0 #1"/>
+                  <v:f eqn="sum width 0 #0"/>
+                  <v:f eqn="prod @4 @3 10800"/>
+                  <v:f eqn="sum width 0 @5"/>
+                </v:formulas>
+                <v:path o:connecttype="custom" o:connectlocs="@0,0;0,10800;@0,21600;21600,10800" o:connectangles="270,180,90,0" textboxrect="0,@1,@6,@2"/>
+                <v:handles>
+                  <v:h position="#0,#1" xrange="0,21600" yrange="0,10800"/>
+                </v:handles>
+              </v:shapetype>
+              <v:shape id="Arrow: Right 6" o:spid="_x0000_s1026" type="#_x0000_t13" style="position:absolute;margin-left:260.55pt;margin-top:17.7pt;width:11.7pt;height:9.2pt;z-index:251664384;visibility:visible;mso-wrap-style:square;mso-wrap-distance-left:9pt;mso-wrap-distance-top:0;mso-wrap-distance-right:9pt;mso-wrap-distance-bottom:0;mso-position-horizontal:absolute;mso-position-horizontal-relative:text;mso-position-vertical:absolute;mso-position-vertical-relative:text;v-text-anchor:middle" o:gfxdata="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" adj="13114" fillcolor="black [3213]" strokecolor="black [3213]" strokeweight="1pt"/>
+            </w:pict>
+          </mc:Fallback>
+        </mc:AlternateContent>
+      </w:r>
+      <w:r>
+        <w:rPr>
+          <w:noProof/>
+        </w:rPr>
+        <mc:AlternateContent>
+          <mc:Choice Requires="wps">
+            <w:drawing>
+              <wp:anchor distT="0" distB="0" distL="114300" distR="114300" simplePos="0" relativeHeight="251662336" behindDoc="0" locked="0" layoutInCell="1" allowOverlap="1" wp14:anchorId="6D367F1B" wp14:editId="49AE6D36">
+                <wp:simplePos x="0" y="0"/>
+                <wp:positionH relativeFrom="column">
+                  <wp:posOffset>1753737</wp:posOffset>
+                </wp:positionH>
+                <wp:positionV relativeFrom="paragraph">
+                  <wp:posOffset>223476</wp:posOffset>
+                </wp:positionV>
+                <wp:extent cx="148856" cy="116958"/>
+                <wp:effectExtent l="0" t="19050" r="41910" b="35560"/>
+                <wp:wrapNone/>
+                <wp:docPr id="5" name="Arrow: Right 5"/>
+                <wp:cNvGraphicFramePr/>
+                <a:graphic xmlns:a="http://schemas.openxmlformats.org/drawingml/2006/main">
+                  <a:graphicData uri="http://schemas.microsoft.com/office/word/2010/wordprocessingShape">
+                    <wps:wsp>
+                      <wps:cNvSpPr/>
+                      <wps:spPr>
+                        <a:xfrm>
+                          <a:off x="0" y="0"/>
+                          <a:ext cx="148856" cy="116958"/>
+                        </a:xfrm>
+                        <a:prstGeom prst="rightArrow">
+                          <a:avLst/>
+                        </a:prstGeom>
+                        <a:solidFill>
+                          <a:schemeClr val="tx1"/>
+                        </a:solidFill>
+                        <a:ln>
+                          <a:solidFill>
+                            <a:schemeClr val="tx1"/>
+                          </a:solidFill>
+                        </a:ln>
+                      </wps:spPr>
+                      <wps:style>
+                        <a:lnRef idx="2">
+                          <a:schemeClr val="accent1">
+                            <a:shade val="15000"/>
+                          </a:schemeClr>
+                        </a:lnRef>
+                        <a:fillRef idx="1">
+                          <a:schemeClr val="accent1"/>
+                        </a:fillRef>
+                        <a:effectRef idx="0">
+                          <a:schemeClr val="accent1"/>
+                        </a:effectRef>
+                        <a:fontRef idx="minor">
+                          <a:schemeClr val="lt1"/>
+                        </a:fontRef>
+                      </wps:style>
+                      <wps:bodyPr rot="0" spcFirstLastPara="0" vertOverflow="overflow" horzOverflow="overflow" vert="horz" wrap="square" lIns="91440" tIns="45720" rIns="91440" bIns="45720" numCol="1" spcCol="0" rtlCol="0" fromWordArt="0" anchor="ctr" anchorCtr="0" forceAA="0" compatLnSpc="1">
+                        <a:prstTxWarp prst="textNoShape">
+                          <a:avLst/>
+                        </a:prstTxWarp>
+                        <a:noAutofit/>
+                      </wps:bodyPr>
+                    </wps:wsp>
+                  </a:graphicData>
+                </a:graphic>
+              </wp:anchor>
+            </w:drawing>
+          </mc:Choice>
+          <mc:Fallback>
+            <w:pict>
+              <v:shape w14:anchorId="0F224657" id="Arrow: Right 5" o:spid="_x0000_s1026" type="#_x0000_t13" style="position:absolute;margin-left:138.1pt;margin-top:17.6pt;width:11.7pt;height:9.2pt;z-index:251662336;visibility:visible;mso-wrap-style:square;mso-wrap-distance-left:9pt;mso-wrap-distance-top:0;mso-wrap-distance-right:9pt;mso-wrap-distance-bottom:0;mso-position-horizontal:absolute;mso-position-horizontal-relative:text;mso-position-vertical:absolute;mso-position-vertical-relative:text;v-text-anchor:middle" o:gfxdata="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" adj="13114" fillcolor="black [3213]" strokecolor="black [3213]" strokeweight="1pt"/>
+            </w:pict>
+          </mc:Fallback>
+        </mc:AlternateContent>
+      </w:r>
+    </w:p>
+    <w:p>
+      <w:pPr>
         <w:ind w:left="-5" w:right="61"/>
       </w:pPr>
       <w:r>
-        <w:t xml:space="preserve"> This conceptual framework outlines the structure and functionality of the Student Event Notification and Evaluation System, highlights how particular mobile application stands as the target solution to handle unreliable Facebook and Messenger event notification.  </w:t>
+        <w:t xml:space="preserve"> </w:t>
+      </w:r>
+    </w:p>
+    <w:p>
+      <w:pPr>
+        <w:ind w:left="-5" w:right="61"/>
+      </w:pPr>
+    </w:p>
+    <w:p>
+      <w:pPr>
+        <w:ind w:left="-5" w:right="61"/>
+      </w:pPr>
+    </w:p>
+    <w:p>
+      <w:pPr>
+        <w:ind w:left="-5" w:right="61"/>
+      </w:pPr>
+    </w:p>
+    <w:p>
+      <w:pPr>
+        <w:ind w:left="-5" w:right="61"/>
+      </w:pPr>
+    </w:p>
+    <w:p>
+      <w:pPr>
+        <w:ind w:left="-14" w:right="58" w:firstLine="720"/>
+      </w:pPr>
+      <w:r>
+        <w:t xml:space="preserve">This conceptual framework outlines the structure and functionality of the Student Event Notification and Evaluation System, highlights how particular mobile application stands as the target solution to handle unreliable Facebook and Messenger event notification.  </w:t>
       </w:r>
     </w:p>
     <w:p>
       <w:pPr>
         <w:spacing w:after="4" w:line="465" w:lineRule="auto"/>
         <w:ind w:left="720" w:right="106" w:firstLine="0"/>
-        <w:jc w:val="left"/>
-      </w:pPr>
-      <w:r>
-        <w:t xml:space="preserve">By maintaining complete event scheduling to deliver time-sensitive Information to student, providing comments through both rating </w:t>
-      </w:r>
-      <w:r>
-        <w:lastRenderedPageBreak/>
-        <w:t xml:space="preserve">scale and offer uncomplicated feedback capabilities. Student feedback serves as the vital tool to enhance event planning and event quality for upcoming student events. </w:t>
+      </w:pPr>
+      <w:r>
+        <w:t xml:space="preserve">By maintaining complete event scheduling to deliver time-sensitive Information to student, providing comments through both rating scale and offer uncomplicated feedback capabilities. Student feedback serves as the vital tool to enhance event planning and event quality for upcoming student events. </w:t>
       </w:r>
     </w:p>
     <w:p>
@@ -1606,9 +1623,6 @@
         <w:ind w:left="0" w:firstLine="0"/>
         <w:jc w:val="left"/>
       </w:pPr>
-      <w:r>
-        <w:t xml:space="preserve"> </w:t>
-      </w:r>
     </w:p>
     <w:p>
       <w:pPr>
@@ -1617,6 +1631,7 @@
         <w:jc w:val="left"/>
       </w:pPr>
       <w:r>
+        <w:lastRenderedPageBreak/>
         <w:t xml:space="preserve"> </w:t>
       </w:r>
     </w:p>
@@ -1718,7 +1733,6 @@
         <w:rPr>
           <w:b/>
         </w:rPr>
-        <w:lastRenderedPageBreak/>
         <w:t>Students</w:t>
       </w:r>
       <w:r>
@@ -1751,6 +1765,7 @@
         <w:ind w:left="-5"/>
       </w:pPr>
       <w:r>
+        <w:lastRenderedPageBreak/>
         <w:t xml:space="preserve">Scope and Limitations of the Study </w:t>
       </w:r>
     </w:p>
@@ -1855,11 +1870,47 @@
     </w:p>
     <w:p>
       <w:pPr>
+        <w:spacing w:after="252" w:line="259" w:lineRule="auto"/>
+        <w:ind w:left="0" w:firstLine="0"/>
+        <w:jc w:val="left"/>
+      </w:pPr>
+    </w:p>
+    <w:p>
+      <w:pPr>
+        <w:spacing w:after="252" w:line="259" w:lineRule="auto"/>
+        <w:ind w:left="0" w:firstLine="0"/>
+        <w:jc w:val="left"/>
+      </w:pPr>
+    </w:p>
+    <w:p>
+      <w:pPr>
+        <w:spacing w:after="252" w:line="259" w:lineRule="auto"/>
+        <w:ind w:left="0" w:firstLine="0"/>
+        <w:jc w:val="left"/>
+      </w:pPr>
+    </w:p>
+    <w:p>
+      <w:pPr>
+        <w:spacing w:after="252" w:line="259" w:lineRule="auto"/>
+        <w:ind w:left="0" w:firstLine="0"/>
+        <w:jc w:val="left"/>
+      </w:pPr>
+    </w:p>
+    <w:p>
+      <w:pPr>
+        <w:spacing w:after="252" w:line="259" w:lineRule="auto"/>
+        <w:ind w:left="0" w:firstLine="0"/>
+        <w:jc w:val="left"/>
+      </w:pPr>
+    </w:p>
+    <w:p>
+      <w:pPr>
         <w:spacing w:after="0" w:line="259" w:lineRule="auto"/>
         <w:ind w:left="0" w:firstLine="0"/>
         <w:jc w:val="left"/>
       </w:pPr>
       <w:r>
+        <w:lastRenderedPageBreak/>
         <w:t xml:space="preserve"> </w:t>
       </w:r>
     </w:p>
@@ -1875,7 +1926,6 @@
           <w:color w:val="222222"/>
           <w:sz w:val="22"/>
         </w:rPr>
-        <w:lastRenderedPageBreak/>
         <w:t xml:space="preserve">Definition of Terms </w:t>
       </w:r>
     </w:p>
@@ -2008,129 +2058,76 @@
     </w:p>
     <w:p>
       <w:pPr>
-        <w:spacing w:after="251" w:line="259" w:lineRule="auto"/>
+        <w:ind w:left="-5" w:right="61"/>
+      </w:pPr>
+    </w:p>
+    <w:p>
+      <w:pPr>
+        <w:ind w:left="-5" w:right="61"/>
+      </w:pPr>
+    </w:p>
+    <w:p>
+      <w:pPr>
+        <w:ind w:left="-5" w:right="61"/>
+      </w:pPr>
+    </w:p>
+    <w:p>
+      <w:pPr>
+        <w:ind w:left="-5" w:right="61"/>
+      </w:pPr>
+    </w:p>
+    <w:p>
+      <w:pPr>
+        <w:ind w:left="-5" w:right="61"/>
+      </w:pPr>
+    </w:p>
+    <w:p>
+      <w:pPr>
+        <w:ind w:left="-5" w:right="61"/>
+      </w:pPr>
+    </w:p>
+    <w:p>
+      <w:pPr>
+        <w:ind w:left="-5" w:right="61"/>
+      </w:pPr>
+    </w:p>
+    <w:p>
+      <w:pPr>
+        <w:ind w:left="-5" w:right="61"/>
+      </w:pPr>
+    </w:p>
+    <w:p>
+      <w:pPr>
+        <w:ind w:left="-5" w:right="61"/>
+      </w:pPr>
+    </w:p>
+    <w:p>
+      <w:pPr>
+        <w:ind w:left="-5" w:right="61"/>
+      </w:pPr>
+    </w:p>
+    <w:p>
+      <w:pPr>
+        <w:ind w:left="-5" w:right="61"/>
+      </w:pPr>
+    </w:p>
+    <w:p>
+      <w:pPr>
+        <w:ind w:left="0" w:right="61" w:firstLine="0"/>
+      </w:pPr>
+    </w:p>
+    <w:p>
+      <w:pPr>
+        <w:spacing w:after="395" w:line="265" w:lineRule="auto"/>
         <w:ind w:left="0" w:firstLine="0"/>
-        <w:jc w:val="left"/>
-      </w:pPr>
-      <w:r>
-        <w:t xml:space="preserve"> </w:t>
-      </w:r>
-    </w:p>
-    <w:p>
-      <w:pPr>
-        <w:spacing w:after="256" w:line="259" w:lineRule="auto"/>
-        <w:ind w:left="720" w:firstLine="0"/>
-        <w:jc w:val="left"/>
-      </w:pPr>
-      <w:r>
-        <w:t xml:space="preserve"> </w:t>
-      </w:r>
-    </w:p>
-    <w:p>
-      <w:pPr>
-        <w:spacing w:after="257" w:line="259" w:lineRule="auto"/>
-        <w:ind w:left="0" w:firstLine="0"/>
-        <w:jc w:val="left"/>
-      </w:pPr>
-      <w:r>
-        <w:t xml:space="preserve"> </w:t>
-      </w:r>
-    </w:p>
-    <w:p>
-      <w:pPr>
-        <w:spacing w:after="501" w:line="259" w:lineRule="auto"/>
-        <w:ind w:left="0" w:firstLine="0"/>
-        <w:jc w:val="left"/>
+        <w:jc w:val="center"/>
       </w:pPr>
       <w:r>
         <w:rPr>
           <w:b/>
         </w:rPr>
-        <w:t xml:space="preserve"> </w:t>
-      </w:r>
-    </w:p>
-    <w:p>
-      <w:pPr>
-        <w:spacing w:after="392" w:line="259" w:lineRule="auto"/>
-        <w:ind w:left="0" w:firstLine="0"/>
-        <w:jc w:val="left"/>
-      </w:pPr>
-      <w:r>
-        <w:t xml:space="preserve"> </w:t>
-      </w:r>
-    </w:p>
-    <w:p>
-      <w:pPr>
-        <w:spacing w:after="395" w:line="265" w:lineRule="auto"/>
-        <w:ind w:left="545"/>
-        <w:jc w:val="center"/>
-        <w:rPr>
-          <w:b/>
-        </w:rPr>
-      </w:pPr>
-    </w:p>
-    <w:p>
-      <w:pPr>
-        <w:spacing w:after="395" w:line="265" w:lineRule="auto"/>
-        <w:ind w:left="545"/>
-        <w:jc w:val="center"/>
-        <w:rPr>
-          <w:b/>
-        </w:rPr>
-      </w:pPr>
-    </w:p>
-    <w:p>
-      <w:pPr>
-        <w:spacing w:after="395" w:line="265" w:lineRule="auto"/>
-        <w:ind w:left="545"/>
-        <w:jc w:val="center"/>
-        <w:rPr>
-          <w:b/>
-        </w:rPr>
-      </w:pPr>
-    </w:p>
-    <w:p>
-      <w:pPr>
-        <w:spacing w:after="395" w:line="265" w:lineRule="auto"/>
-        <w:ind w:left="545"/>
-        <w:jc w:val="center"/>
-        <w:rPr>
-          <w:b/>
-        </w:rPr>
-      </w:pPr>
-    </w:p>
-    <w:p>
-      <w:pPr>
-        <w:spacing w:after="395" w:line="265" w:lineRule="auto"/>
-        <w:ind w:left="545"/>
-        <w:jc w:val="center"/>
-        <w:rPr>
-          <w:b/>
-        </w:rPr>
-      </w:pPr>
-    </w:p>
-    <w:p>
-      <w:pPr>
-        <w:spacing w:after="395" w:line="265" w:lineRule="auto"/>
-        <w:ind w:left="545"/>
-        <w:jc w:val="center"/>
-        <w:rPr>
-          <w:b/>
-        </w:rPr>
-      </w:pPr>
-    </w:p>
-    <w:p>
-      <w:pPr>
-        <w:spacing w:after="395" w:line="265" w:lineRule="auto"/>
-        <w:ind w:left="545"/>
-        <w:jc w:val="center"/>
-      </w:pPr>
-      <w:r>
-        <w:rPr>
-          <w:b/>
-        </w:rPr>
         <w:lastRenderedPageBreak/>
-        <w:t xml:space="preserve">Chapter II </w:t>
+        <w:t>Chapter II</w:t>
       </w:r>
     </w:p>
     <w:p>
@@ -2179,6 +2176,7 @@
     </w:p>
     <w:p>
       <w:pPr>
+        <w:spacing w:line="480" w:lineRule="auto"/>
         <w:ind w:left="-15" w:right="61" w:firstLine="720"/>
       </w:pPr>
       <w:r>
@@ -2192,7 +2190,31 @@
         <w:t xml:space="preserve"> </w:t>
       </w:r>
       <w:r>
-        <w:t xml:space="preserve"> Using alternative terminology, Ghalia Alfarsi and Alsinani (2018) by a cell phone application linked to a website. In their assessment, SMS has a positive effect on the perception of students and enhances their learning outcomes in interactions. All student groups were interested in receiving the teaching </w:t>
+        <w:t xml:space="preserve"> Using alternative terminology, </w:t>
+      </w:r>
+      <w:proofErr w:type="spellStart"/>
+      <w:r>
+        <w:t>Ghalia</w:t>
+      </w:r>
+      <w:proofErr w:type="spellEnd"/>
+      <w:r>
+        <w:t xml:space="preserve"> </w:t>
+      </w:r>
+      <w:proofErr w:type="spellStart"/>
+      <w:r>
+        <w:t>Alfarsi</w:t>
+      </w:r>
+      <w:proofErr w:type="spellEnd"/>
+      <w:r>
+        <w:t xml:space="preserve"> and </w:t>
+      </w:r>
+      <w:proofErr w:type="spellStart"/>
+      <w:r>
+        <w:t>Alsinani</w:t>
+      </w:r>
+      <w:proofErr w:type="spellEnd"/>
+      <w:r>
+        <w:t xml:space="preserve"> (2018) by a cell phone application linked to a website. In their assessment, SMS has a positive effect on the perception of students and enhances their learning outcomes in interactions. All student groups were interested in receiving the teaching </w:t>
       </w:r>
     </w:p>
     <w:p>
@@ -2205,7 +2227,123 @@
       </w:r>
       <w:r>
         <w:lastRenderedPageBreak/>
-        <w:t xml:space="preserve">information needed to execute a successful event. Students can examine all the activities that are offered at each school, and school officials can add, remove, or alter events (Geerja Lavania et al., 2023). </w:t>
+        <w:t>information needed to execute a successful event. Students can examine all the activities that are offered at each school, and school officials can add, remove, or alter events (</w:t>
+      </w:r>
+      <w:proofErr w:type="spellStart"/>
+      <w:r>
+        <w:t>Geerja</w:t>
+      </w:r>
+      <w:proofErr w:type="spellEnd"/>
+      <w:r>
+        <w:t xml:space="preserve"> </w:t>
+      </w:r>
+      <w:proofErr w:type="spellStart"/>
+      <w:r>
+        <w:t>Lavania</w:t>
+      </w:r>
+      <w:proofErr w:type="spellEnd"/>
+      <w:r>
+        <w:t xml:space="preserve"> et al., 2023). </w:t>
+      </w:r>
+    </w:p>
+    <w:p>
+      <w:pPr>
+        <w:spacing w:after="286"/>
+        <w:ind w:left="-14" w:right="58" w:firstLine="720"/>
+        <w:rPr>
+          <w:rFonts w:eastAsiaTheme="minorEastAsia"/>
+          <w:lang w:eastAsia="ja-JP"/>
+        </w:rPr>
+      </w:pPr>
+      <w:r>
+        <w:tab/>
+      </w:r>
+      <w:r>
+        <w:t>The demand for effective campus events management necessitates the establishment and execution of sophisticated information systems that have the capability to deal with the multimodal aspects of event preparation, publicity, and assessment (</w:t>
+      </w:r>
+      <w:proofErr w:type="spellStart"/>
+      <w:r>
+        <w:t>Pensabe</w:t>
+      </w:r>
+      <w:proofErr w:type="spellEnd"/>
+      <w:r>
+        <w:t>-Rodriguez et al., 2020). The development of a system for the notification and assessment of student events, with high integration with the academic calendar, is a significant leap in educational technology (Kamel et al., 2022). The system is intended to transform the management of academic activities, deployment of resources, and learning opportunities by students, guardians, and personnel in traditional and online learning systems, through the adoption of modern software architecture and user-centered design principles. The system addresses the common ills of disintegrated information diffusion, inefficient processing of data, and the lack of personalized interaction that plague most educational institutions in the modern age (Sarana et al., 2021). Through the centralization of event notifications, evaluation processes, and academic calendars, the system aims to provide an integrated and responsive education environment (Livingstone, 2023).</w:t>
+      </w:r>
+    </w:p>
+    <w:p>
+      <w:pPr>
+        <w:spacing w:after="286"/>
+        <w:ind w:left="-14" w:right="58" w:firstLine="720"/>
+        <w:rPr>
+          <w:rFonts w:eastAsiaTheme="minorEastAsia"/>
+          <w:lang w:eastAsia="ja-JP"/>
+        </w:rPr>
+      </w:pPr>
+      <w:r>
+        <w:rPr>
+          <w:rFonts w:eastAsiaTheme="minorEastAsia"/>
+          <w:lang w:eastAsia="ja-JP"/>
+        </w:rPr>
+        <w:t xml:space="preserve">In today's interconnected world, smartphones have become </w:t>
+      </w:r>
+      <w:r>
+        <w:rPr>
+          <w:rFonts w:eastAsiaTheme="minorEastAsia"/>
+          <w:lang w:eastAsia="ja-JP"/>
+        </w:rPr>
+        <w:t>an</w:t>
+      </w:r>
+      <w:r>
+        <w:rPr>
+          <w:rFonts w:eastAsiaTheme="minorEastAsia" w:hint="eastAsia"/>
+          <w:lang w:eastAsia="ja-JP"/>
+        </w:rPr>
+        <w:t xml:space="preserve"> </w:t>
+      </w:r>
+      <w:r>
+        <w:rPr>
+          <w:rFonts w:eastAsiaTheme="minorEastAsia"/>
+          <w:lang w:eastAsia="ja-JP"/>
+        </w:rPr>
+        <w:t xml:space="preserve">indispensable tool for communication, information access, and </w:t>
+      </w:r>
+      <w:r>
+        <w:rPr>
+          <w:rFonts w:eastAsiaTheme="minorEastAsia"/>
+          <w:lang w:eastAsia="ja-JP"/>
+        </w:rPr>
+        <w:lastRenderedPageBreak/>
+        <w:t>organization, with a whopping 3.8 billion users across the globe spending an average of 4.2 hours on these devices daily (</w:t>
+      </w:r>
+      <w:proofErr w:type="spellStart"/>
+      <w:r>
+        <w:rPr>
+          <w:rFonts w:eastAsiaTheme="minorEastAsia"/>
+          <w:lang w:eastAsia="ja-JP"/>
+        </w:rPr>
+        <w:t>Faimau</w:t>
+      </w:r>
+      <w:proofErr w:type="spellEnd"/>
+      <w:r>
+        <w:rPr>
+          <w:rFonts w:eastAsiaTheme="minorEastAsia"/>
+          <w:lang w:eastAsia="ja-JP"/>
+        </w:rPr>
+        <w:t xml:space="preserve"> et al., 2022). Recognizing this widespread use and the challenge faced by educational institutions in effectively communicating information, this project suggests a new Android-based mobile application that seeks to ease the communication of events and happenings in a college environment</w:t>
+      </w:r>
+      <w:r>
+        <w:rPr>
+          <w:rFonts w:eastAsiaTheme="minorEastAsia" w:hint="eastAsia"/>
+          <w:lang w:eastAsia="ja-JP"/>
+        </w:rPr>
+        <w:t xml:space="preserve">. </w:t>
+      </w:r>
+      <w:r>
+        <w:rPr>
+          <w:rFonts w:eastAsiaTheme="minorEastAsia"/>
+          <w:lang w:eastAsia="ja-JP"/>
+        </w:rPr>
+        <w:t>In laying the ground for the need for a "centralized platform for pushing notifications," the article lays the indispensable groundwork for your system, whose "simpler, quicker, secure and user friendly" nature will be crucial both for effective notification delivery and for successful future integration of assessment features. (K. Sai Lakshmi et al., 2021).</w:t>
       </w:r>
     </w:p>
     <w:p>
@@ -2222,223 +2360,359 @@
       <w:pPr>
         <w:shd w:val="clear" w:color="auto" w:fill="FFFFFF"/>
         <w:spacing w:before="100" w:beforeAutospacing="1" w:after="100" w:afterAutospacing="1" w:line="480" w:lineRule="auto"/>
-        <w:ind w:left="720" w:right="120" w:firstLine="0"/>
-        <w:rPr>
-          <w:color w:val="222222"/>
-          <w:szCs w:val="24"/>
-          <w:shd w:val="clear" w:color="auto" w:fill="FFFFFF"/>
-        </w:rPr>
-      </w:pPr>
-      <w:r>
-        <w:rPr>
-          <w:szCs w:val="24"/>
-        </w:rPr>
-        <w:t xml:space="preserve">According to </w:t>
-      </w:r>
-      <w:r>
-        <w:rPr>
-          <w:szCs w:val="24"/>
-        </w:rPr>
-        <w:t>Ramil G. Lumauag</w:t>
-      </w:r>
-      <w:r>
-        <w:rPr>
-          <w:szCs w:val="24"/>
-        </w:rPr>
-        <w:t xml:space="preserve"> (</w:t>
-      </w:r>
-      <w:r>
-        <w:rPr>
-          <w:szCs w:val="24"/>
-        </w:rPr>
-        <w:t>2016</w:t>
-      </w:r>
-      <w:r>
-        <w:rPr>
-          <w:szCs w:val="24"/>
-        </w:rPr>
-        <w:t xml:space="preserve">) currently mobile phone are seen as an essential part of people’s daily activities use for communication especially student’s he define </w:t>
-      </w:r>
-      <w:r>
-        <w:rPr>
-          <w:szCs w:val="24"/>
-        </w:rPr>
-        <w:t>Sc</w:t>
-      </w:r>
-      <w:r>
-        <w:rPr>
-          <w:szCs w:val="24"/>
-        </w:rPr>
-        <w:t xml:space="preserve">hool Event Notification through (SMS) to update students about upcoming events, meetings, emergency meetings and suspension of the class due to weather changes. </w:t>
-      </w:r>
-      <w:r>
-        <w:rPr>
-          <w:color w:val="222222"/>
-          <w:szCs w:val="24"/>
-          <w:shd w:val="clear" w:color="auto" w:fill="FFFFFF"/>
-        </w:rPr>
-        <w:t>Fahad M Reyes, Montadzah A Abdulgani</w:t>
-      </w:r>
-      <w:r>
-        <w:rPr>
-          <w:color w:val="222222"/>
-          <w:szCs w:val="24"/>
-          <w:shd w:val="clear" w:color="auto" w:fill="FFFFFF"/>
-        </w:rPr>
-        <w:t>,</w:t>
-      </w:r>
-      <w:r>
-        <w:rPr>
-          <w:color w:val="222222"/>
-          <w:szCs w:val="24"/>
-          <w:shd w:val="clear" w:color="auto" w:fill="FFFFFF"/>
-        </w:rPr>
-        <w:t> Mhd Faheem, M Aliuden</w:t>
-      </w:r>
-      <w:r>
-        <w:rPr>
-          <w:color w:val="222222"/>
-          <w:szCs w:val="24"/>
-          <w:shd w:val="clear" w:color="auto" w:fill="FFFFFF"/>
-        </w:rPr>
-        <w:t>, Jonathan M Mantikaya</w:t>
-      </w:r>
-      <w:r>
-        <w:rPr>
-          <w:color w:val="222222"/>
-          <w:szCs w:val="24"/>
-          <w:shd w:val="clear" w:color="auto" w:fill="FFFFFF"/>
-        </w:rPr>
-        <w:t>n, Tarhata S Guiamalon, Sema G Dilna</w:t>
-      </w:r>
-      <w:r>
-        <w:rPr>
-          <w:color w:val="222222"/>
-          <w:szCs w:val="24"/>
-          <w:shd w:val="clear" w:color="auto" w:fill="FFFFFF"/>
-        </w:rPr>
-        <w:t>, Haron A Mo</w:t>
-      </w:r>
-      <w:r>
-        <w:rPr>
-          <w:color w:val="222222"/>
-          <w:szCs w:val="24"/>
-          <w:shd w:val="clear" w:color="auto" w:fill="FFFFFF"/>
-        </w:rPr>
-        <w:t xml:space="preserve">hamad, Zohereya D Sittie, (2022) at </w:t>
-      </w:r>
-      <w:r>
-        <w:rPr>
-          <w:color w:val="222222"/>
-          <w:szCs w:val="24"/>
-          <w:shd w:val="clear" w:color="auto" w:fill="FFFFFF"/>
-        </w:rPr>
-        <w:t xml:space="preserve">CSU - Cotabato State University </w:t>
-      </w:r>
-      <w:r>
-        <w:rPr>
-          <w:color w:val="222222"/>
-          <w:szCs w:val="24"/>
-          <w:shd w:val="clear" w:color="auto" w:fill="FFFFFF"/>
-        </w:rPr>
-        <w:t xml:space="preserve">they develop an Event Management system with SMS notification to inform employees, former clients about important events, urgent events and announcements. They used Microsoft Visual Studio to deploy the system while database used for storage id SQL server. </w:t>
-      </w:r>
-      <w:r>
-        <w:rPr>
-          <w:color w:val="222222"/>
-          <w:szCs w:val="24"/>
-          <w:shd w:val="clear" w:color="auto" w:fill="FFFFFF"/>
-        </w:rPr>
-        <w:t>Espinosa, Kevin Aldrin</w:t>
-      </w:r>
-      <w:r>
-        <w:rPr>
-          <w:color w:val="222222"/>
-          <w:szCs w:val="24"/>
-          <w:shd w:val="clear" w:color="auto" w:fill="FFFFFF"/>
-        </w:rPr>
-        <w:t xml:space="preserve"> and </w:t>
-      </w:r>
-      <w:r>
-        <w:rPr>
-          <w:color w:val="222222"/>
-          <w:szCs w:val="24"/>
-          <w:shd w:val="clear" w:color="auto" w:fill="FFFFFF"/>
-        </w:rPr>
-        <w:t>Magbag, Avigail</w:t>
-      </w:r>
-      <w:r>
-        <w:rPr>
-          <w:color w:val="222222"/>
-          <w:szCs w:val="24"/>
-          <w:shd w:val="clear" w:color="auto" w:fill="FFFFFF"/>
-        </w:rPr>
-        <w:t xml:space="preserve"> (2020) develop a </w:t>
-      </w:r>
-      <w:r>
-        <w:rPr>
-          <w:color w:val="222222"/>
-          <w:szCs w:val="24"/>
-          <w:shd w:val="clear" w:color="auto" w:fill="FFFFFF"/>
-        </w:rPr>
-        <w:t>Liturgical Planner Application for a Roman Catholic Diocese</w:t>
-      </w:r>
-      <w:r>
-        <w:rPr>
-          <w:color w:val="222222"/>
-          <w:szCs w:val="24"/>
-          <w:shd w:val="clear" w:color="auto" w:fill="FFFFFF"/>
-        </w:rPr>
-        <w:t xml:space="preserve"> by the use of mobile/web application                </w:t>
-      </w:r>
-      <w:r>
-        <w:rPr>
-          <w:color w:val="222222"/>
-          <w:szCs w:val="24"/>
-          <w:shd w:val="clear" w:color="auto" w:fill="FFFFFF"/>
-        </w:rPr>
-        <w:t>Clergy members are able to oversee their</w:t>
-      </w:r>
-      <w:r>
-        <w:rPr>
-          <w:color w:val="222222"/>
-          <w:szCs w:val="24"/>
-          <w:shd w:val="clear" w:color="auto" w:fill="FFFFFF"/>
-        </w:rPr>
-        <w:br/>
-      </w:r>
-      <w:r>
-        <w:rPr>
-          <w:color w:val="222222"/>
-          <w:szCs w:val="24"/>
-          <w:shd w:val="clear" w:color="auto" w:fill="FFFFFF"/>
+        <w:ind w:left="0" w:right="115" w:firstLine="720"/>
+        <w:rPr>
+          <w:szCs w:val="24"/>
+        </w:rPr>
+      </w:pPr>
+      <w:r>
+        <w:rPr>
+          <w:szCs w:val="24"/>
+        </w:rPr>
+        <w:t xml:space="preserve">According to Ramil G. </w:t>
+      </w:r>
+      <w:proofErr w:type="spellStart"/>
+      <w:r>
+        <w:rPr>
+          <w:szCs w:val="24"/>
+        </w:rPr>
+        <w:t>Lumauag</w:t>
+      </w:r>
+      <w:proofErr w:type="spellEnd"/>
+      <w:r>
+        <w:rPr>
+          <w:szCs w:val="24"/>
+        </w:rPr>
+        <w:t xml:space="preserve"> (2016) currently mobile phone are seen as an essential part of people’s daily activities use for communication especially student’s he defines School Event Notification through (SMS) to update students about upcoming events, meetings, emergency meetings and suspension of the class due to weather changes. Fahad M Reyes, </w:t>
+      </w:r>
+      <w:proofErr w:type="spellStart"/>
+      <w:r>
+        <w:rPr>
+          <w:szCs w:val="24"/>
+        </w:rPr>
+        <w:t>Montadzah</w:t>
+      </w:r>
+      <w:proofErr w:type="spellEnd"/>
+      <w:r>
+        <w:rPr>
+          <w:szCs w:val="24"/>
+        </w:rPr>
+        <w:t xml:space="preserve"> A </w:t>
+      </w:r>
+      <w:proofErr w:type="spellStart"/>
+      <w:r>
+        <w:rPr>
+          <w:szCs w:val="24"/>
+        </w:rPr>
+        <w:t>Abdulgani</w:t>
+      </w:r>
+      <w:proofErr w:type="spellEnd"/>
+      <w:r>
+        <w:rPr>
+          <w:szCs w:val="24"/>
+        </w:rPr>
+        <w:t xml:space="preserve">, </w:t>
+      </w:r>
+      <w:proofErr w:type="spellStart"/>
+      <w:r>
+        <w:rPr>
+          <w:szCs w:val="24"/>
+        </w:rPr>
+        <w:t>Mhd</w:t>
+      </w:r>
+      <w:proofErr w:type="spellEnd"/>
+      <w:r>
+        <w:rPr>
+          <w:szCs w:val="24"/>
+        </w:rPr>
+        <w:t xml:space="preserve"> Faheem, M </w:t>
+      </w:r>
+      <w:proofErr w:type="spellStart"/>
+      <w:r>
+        <w:rPr>
+          <w:szCs w:val="24"/>
+        </w:rPr>
+        <w:t>Aliuden</w:t>
+      </w:r>
+      <w:proofErr w:type="spellEnd"/>
+      <w:r>
+        <w:rPr>
+          <w:szCs w:val="24"/>
+        </w:rPr>
+        <w:t xml:space="preserve">, Jonathan M </w:t>
+      </w:r>
+      <w:proofErr w:type="spellStart"/>
+      <w:r>
+        <w:rPr>
+          <w:szCs w:val="24"/>
+        </w:rPr>
+        <w:t>Mantikayan</w:t>
+      </w:r>
+      <w:proofErr w:type="spellEnd"/>
+      <w:r>
+        <w:rPr>
+          <w:szCs w:val="24"/>
+        </w:rPr>
+        <w:t xml:space="preserve">, </w:t>
+      </w:r>
+      <w:proofErr w:type="spellStart"/>
+      <w:r>
+        <w:rPr>
+          <w:szCs w:val="24"/>
+        </w:rPr>
+        <w:t>Tarhata</w:t>
+      </w:r>
+      <w:proofErr w:type="spellEnd"/>
+      <w:r>
+        <w:rPr>
+          <w:szCs w:val="24"/>
+        </w:rPr>
+        <w:t xml:space="preserve"> S </w:t>
+      </w:r>
+      <w:proofErr w:type="spellStart"/>
+      <w:r>
+        <w:rPr>
+          <w:szCs w:val="24"/>
+        </w:rPr>
+        <w:t>Guiamalon</w:t>
+      </w:r>
+      <w:proofErr w:type="spellEnd"/>
+      <w:r>
+        <w:rPr>
+          <w:szCs w:val="24"/>
+        </w:rPr>
+        <w:t xml:space="preserve">, </w:t>
+      </w:r>
+      <w:proofErr w:type="spellStart"/>
+      <w:r>
+        <w:rPr>
+          <w:szCs w:val="24"/>
+        </w:rPr>
+        <w:t>Sema</w:t>
+      </w:r>
+      <w:proofErr w:type="spellEnd"/>
+      <w:r>
+        <w:rPr>
+          <w:szCs w:val="24"/>
+        </w:rPr>
+        <w:t xml:space="preserve"> G </w:t>
+      </w:r>
+      <w:proofErr w:type="spellStart"/>
+      <w:r>
+        <w:rPr>
+          <w:szCs w:val="24"/>
+        </w:rPr>
+        <w:t>Dilna</w:t>
+      </w:r>
+      <w:proofErr w:type="spellEnd"/>
+      <w:r>
+        <w:rPr>
+          <w:szCs w:val="24"/>
+        </w:rPr>
+        <w:t xml:space="preserve">, </w:t>
+      </w:r>
+      <w:proofErr w:type="spellStart"/>
+      <w:r>
+        <w:rPr>
+          <w:szCs w:val="24"/>
+        </w:rPr>
+        <w:t>Haron</w:t>
+      </w:r>
+      <w:proofErr w:type="spellEnd"/>
+      <w:r>
+        <w:rPr>
+          <w:szCs w:val="24"/>
+        </w:rPr>
+        <w:t xml:space="preserve"> A Mohamad, </w:t>
+      </w:r>
+      <w:proofErr w:type="spellStart"/>
+      <w:r>
+        <w:rPr>
+          <w:szCs w:val="24"/>
+        </w:rPr>
+        <w:t>Zohereya</w:t>
+      </w:r>
+      <w:proofErr w:type="spellEnd"/>
+      <w:r>
+        <w:rPr>
+          <w:szCs w:val="24"/>
+        </w:rPr>
+        <w:t xml:space="preserve"> D </w:t>
+      </w:r>
+      <w:proofErr w:type="spellStart"/>
+      <w:r>
+        <w:rPr>
+          <w:szCs w:val="24"/>
+        </w:rPr>
+        <w:t>Sittie</w:t>
+      </w:r>
+      <w:proofErr w:type="spellEnd"/>
+      <w:r>
+        <w:rPr>
+          <w:szCs w:val="24"/>
+        </w:rPr>
+        <w:t xml:space="preserve">, (2022) at CSU - Cotabato State University they develop an Event Management system with SMS notification to inform employees, </w:t>
+      </w:r>
+      <w:r>
+        <w:rPr>
+          <w:szCs w:val="24"/>
         </w:rPr>
         <w:lastRenderedPageBreak/>
-        <w:t>personal liturgical calendar-scheduler, and a web app for the Chancery office to</w:t>
-      </w:r>
-      <w:r>
-        <w:rPr>
-          <w:color w:val="222222"/>
-          <w:szCs w:val="24"/>
-          <w:shd w:val="clear" w:color="auto" w:fill="FFFFFF"/>
+        <w:t xml:space="preserve">former clients about important events, urgent events and announcements. They used Microsoft Visual Studio to deploy the system while database used for storage id SQL server. Espinosa, Kevin Aldrin and </w:t>
+      </w:r>
+      <w:proofErr w:type="spellStart"/>
+      <w:r>
+        <w:rPr>
+          <w:szCs w:val="24"/>
+        </w:rPr>
+        <w:t>Magbag</w:t>
+      </w:r>
+      <w:proofErr w:type="spellEnd"/>
+      <w:r>
+        <w:rPr>
+          <w:szCs w:val="24"/>
+        </w:rPr>
+        <w:t xml:space="preserve">, </w:t>
+      </w:r>
+      <w:proofErr w:type="spellStart"/>
+      <w:r>
+        <w:rPr>
+          <w:szCs w:val="24"/>
+        </w:rPr>
+        <w:t>Avigail</w:t>
+      </w:r>
+      <w:proofErr w:type="spellEnd"/>
+      <w:r>
+        <w:rPr>
+          <w:szCs w:val="24"/>
+        </w:rPr>
+        <w:t xml:space="preserve"> (2020) develop a Liturgical Planner Application for a Roman Catholic Diocese by the use of mobile/web application                Clergy members are able to oversee their personal liturgical calendar-scheduler, and a web app for the Chancery office to convey significant liturgical and administrative updates to others.</w:t>
+      </w:r>
+    </w:p>
+    <w:p>
+      <w:pPr>
+        <w:shd w:val="clear" w:color="auto" w:fill="FFFFFF"/>
+        <w:spacing w:before="100" w:beforeAutospacing="1" w:after="100" w:afterAutospacing="1" w:line="480" w:lineRule="auto"/>
+        <w:ind w:left="0" w:right="120" w:firstLine="0"/>
+        <w:rPr>
+          <w:b/>
+          <w:szCs w:val="24"/>
+        </w:rPr>
+      </w:pPr>
+      <w:r>
+        <w:rPr>
+          <w:b/>
+          <w:szCs w:val="24"/>
+        </w:rPr>
+        <w:t>Synthesis of Related Literature and Studies</w:t>
+      </w:r>
+    </w:p>
+    <w:p>
+      <w:pPr>
+        <w:shd w:val="clear" w:color="auto" w:fill="FFFFFF"/>
+        <w:spacing w:before="100" w:beforeAutospacing="1" w:after="100" w:afterAutospacing="1" w:line="480" w:lineRule="auto"/>
+        <w:ind w:left="0" w:right="120" w:firstLine="0"/>
+        <w:rPr>
+          <w:b/>
+          <w:szCs w:val="24"/>
+        </w:rPr>
+      </w:pPr>
+      <w:r>
+        <w:rPr>
+          <w:b/>
+          <w:szCs w:val="24"/>
+        </w:rPr>
+        <w:t>Foreign synthesis</w:t>
+      </w:r>
+    </w:p>
+    <w:p>
+      <w:pPr>
+        <w:shd w:val="clear" w:color="auto" w:fill="FFFFFF"/>
+        <w:spacing w:before="100" w:beforeAutospacing="1" w:after="100" w:afterAutospacing="1" w:line="480" w:lineRule="auto"/>
+        <w:ind w:left="0" w:right="115" w:firstLine="720"/>
+        <w:rPr>
+          <w:bCs/>
+          <w:szCs w:val="24"/>
+        </w:rPr>
+      </w:pPr>
+      <w:r>
+        <w:rPr>
+          <w:bCs/>
+          <w:szCs w:val="24"/>
+        </w:rPr>
+        <w:t xml:space="preserve">According to various sources, the consensus in academic literature talks about an imperative demand for modern, integrated systems to organize and disseminate information regarding student events and announcements in schools. Traditional methods, such as site-posted event fragments, failed Google Form registrations, and limited social media sharing, are consistently found to be time-consuming and inefficient, and unable to deliver timely and detailed information to students. Therefore, authors like Hamid et al. (2022), Mun &amp; Mohamad (2023), and </w:t>
+      </w:r>
+      <w:proofErr w:type="spellStart"/>
+      <w:r>
+        <w:rPr>
+          <w:bCs/>
+          <w:szCs w:val="24"/>
+        </w:rPr>
+        <w:t>Geerja</w:t>
+      </w:r>
+      <w:proofErr w:type="spellEnd"/>
+      <w:r>
+        <w:rPr>
+          <w:bCs/>
+          <w:szCs w:val="24"/>
         </w:rPr>
         <w:t xml:space="preserve"> </w:t>
       </w:r>
-      <w:r>
-        <w:rPr>
-          <w:color w:val="222222"/>
-          <w:szCs w:val="24"/>
-          <w:shd w:val="clear" w:color="auto" w:fill="FFFFFF"/>
-        </w:rPr>
-        <w:t>convey significant liturgical and administrative updates to others</w:t>
-      </w:r>
-      <w:r>
-        <w:rPr>
-          <w:color w:val="222222"/>
-          <w:szCs w:val="24"/>
-          <w:shd w:val="clear" w:color="auto" w:fill="FFFFFF"/>
-        </w:rPr>
-        <w:t>.</w:t>
+      <w:proofErr w:type="spellStart"/>
+      <w:r>
+        <w:rPr>
+          <w:bCs/>
+          <w:szCs w:val="24"/>
+        </w:rPr>
+        <w:t>Lavania</w:t>
+      </w:r>
+      <w:proofErr w:type="spellEnd"/>
+      <w:r>
+        <w:rPr>
+          <w:bCs/>
+          <w:szCs w:val="24"/>
+        </w:rPr>
+        <w:t xml:space="preserve"> et al. (2023) suggest the development of niche mobile apps to consolidate event notices, simplify registration processes, and reduce manual processes, saving time and improving information accessibility in </w:t>
+      </w:r>
+      <w:r>
+        <w:rPr>
+          <w:bCs/>
+          <w:szCs w:val="24"/>
+        </w:rPr>
+        <w:lastRenderedPageBreak/>
+        <w:t xml:space="preserve">the end. Moreover, </w:t>
+      </w:r>
+      <w:proofErr w:type="spellStart"/>
+      <w:r>
+        <w:rPr>
+          <w:bCs/>
+          <w:szCs w:val="24"/>
+        </w:rPr>
+        <w:t>Pensabe</w:t>
+      </w:r>
+      <w:proofErr w:type="spellEnd"/>
+      <w:r>
+        <w:rPr>
+          <w:bCs/>
+          <w:szCs w:val="24"/>
+        </w:rPr>
+        <w:t xml:space="preserve">-Rodriguez et al. (2020) and Kamel et al. (2022) suggest that the success of such systems depends on their ability to integrate with academic calendars and offer advanced features for event planning, promotion, and assessment, addressing general issues like fragmented information and lack of personalized interaction. This is particularly important in today's digital era where smartphones have become an indispensable tool for communication and organization, with billions of users spending significant daily hours on the devices, according to </w:t>
+      </w:r>
+      <w:proofErr w:type="spellStart"/>
+      <w:r>
+        <w:rPr>
+          <w:bCs/>
+          <w:szCs w:val="24"/>
+        </w:rPr>
+        <w:t>Faimau</w:t>
+      </w:r>
+      <w:proofErr w:type="spellEnd"/>
+      <w:r>
+        <w:rPr>
+          <w:bCs/>
+          <w:szCs w:val="24"/>
+        </w:rPr>
+        <w:t xml:space="preserve"> et al. (2022) and K. Sai Lakshmi et al. (2021). Lastly, the final goal is to develop a simpler, quicker, secure, and user-friendly centralized platform that not only efficiently notifies students but also facilitates critical feedback and evaluation processes, thereby developing a more connected and responsive learning environment.</w:t>
       </w:r>
     </w:p>
     <w:p>
@@ -2447,16 +2721,6 @@
         <w:spacing w:before="100" w:beforeAutospacing="1" w:after="100" w:afterAutospacing="1" w:line="480" w:lineRule="auto"/>
         <w:ind w:left="720" w:right="120" w:firstLine="0"/>
         <w:rPr>
-          <w:szCs w:val="24"/>
-        </w:rPr>
-      </w:pPr>
-    </w:p>
-    <w:p>
-      <w:pPr>
-        <w:shd w:val="clear" w:color="auto" w:fill="FFFFFF"/>
-        <w:spacing w:before="100" w:beforeAutospacing="1" w:after="100" w:afterAutospacing="1" w:line="480" w:lineRule="auto"/>
-        <w:ind w:left="0" w:right="120" w:firstLine="0"/>
-        <w:rPr>
           <w:b/>
           <w:szCs w:val="24"/>
         </w:rPr>
@@ -2466,25 +2730,7 @@
           <w:b/>
           <w:szCs w:val="24"/>
         </w:rPr>
-        <w:t>Synthesis of Related Literature and Studies</w:t>
-      </w:r>
-    </w:p>
-    <w:p>
-      <w:pPr>
-        <w:shd w:val="clear" w:color="auto" w:fill="FFFFFF"/>
-        <w:spacing w:before="100" w:beforeAutospacing="1" w:after="100" w:afterAutospacing="1" w:line="480" w:lineRule="auto"/>
-        <w:ind w:left="720" w:right="120" w:firstLine="0"/>
-        <w:rPr>
-          <w:b/>
-          <w:szCs w:val="24"/>
-        </w:rPr>
-      </w:pPr>
-      <w:r>
-        <w:rPr>
-          <w:b/>
-          <w:szCs w:val="24"/>
-        </w:rPr>
-        <w:t>Foreign synthesis</w:t>
+        <w:t>Local synthesis</w:t>
       </w:r>
     </w:p>
     <w:p>
@@ -2492,10 +2738,54 @@
         <w:shd w:val="clear" w:color="auto" w:fill="FFFFFF"/>
         <w:spacing w:before="100" w:beforeAutospacing="1" w:after="100" w:afterAutospacing="1" w:line="480" w:lineRule="auto"/>
         <w:ind w:left="720" w:right="120" w:firstLine="720"/>
-        <w:jc w:val="left"/>
-      </w:pPr>
-      <w:r>
-        <w:t>Hamid et al. (2022) studied way’s schools try to communicate with students and remarked that having a system which catered specifically to sharing updates greatly improved student engagement and interest in school. They also noted that event sign-up tools such as Google Forms were ineffective because the links to sign-up pages were often pushed down the page, making them hard to find. In an attempt to solve this problem, Mun and Mohamad (2023) developed a mobile application which not only promoted events but also organized and streamlined the registration process.</w:t>
+        <w:rPr>
+          <w:szCs w:val="24"/>
+        </w:rPr>
+      </w:pPr>
+      <w:r>
+        <w:rPr>
+          <w:szCs w:val="24"/>
+        </w:rPr>
+        <w:t>In t</w:t>
+      </w:r>
+      <w:r>
+        <w:rPr>
+          <w:szCs w:val="24"/>
+        </w:rPr>
+        <w:t>oday</w:t>
+      </w:r>
+      <w:r>
+        <w:rPr>
+          <w:szCs w:val="24"/>
+        </w:rPr>
+        <w:t>’</w:t>
+      </w:r>
+      <w:r>
+        <w:rPr>
+          <w:szCs w:val="24"/>
+        </w:rPr>
+        <w:t xml:space="preserve">s modern society, the use of mobile phones is common and important to the daily routines of individuals, students in particular, as a means of communication. As pointed out by </w:t>
+      </w:r>
+      <w:proofErr w:type="spellStart"/>
+      <w:r>
+        <w:rPr>
+          <w:szCs w:val="24"/>
+        </w:rPr>
+        <w:t>Lumauag</w:t>
+      </w:r>
+      <w:proofErr w:type="spellEnd"/>
+      <w:r>
+        <w:rPr>
+          <w:szCs w:val="24"/>
+        </w:rPr>
+        <w:t xml:space="preserve"> (2016), mobile phones, for instance, can be used to send messages informing students about relevant events such as meetings, emergency gatherings, or classes being canceled due to </w:t>
+      </w:r>
+      <w:r>
+        <w:rPr>
+          <w:szCs w:val="24"/>
+        </w:rPr>
+        <w:lastRenderedPageBreak/>
+        <w:t xml:space="preserve">weather. This system makes sure that the students are kept up to date even when things change suddenly. </w:t>
       </w:r>
     </w:p>
     <w:p>
@@ -2503,73 +2793,6 @@
         <w:shd w:val="clear" w:color="auto" w:fill="FFFFFF"/>
         <w:spacing w:before="100" w:beforeAutospacing="1" w:after="100" w:afterAutospacing="1" w:line="480" w:lineRule="auto"/>
         <w:ind w:left="720" w:right="120" w:firstLine="720"/>
-        <w:jc w:val="left"/>
-      </w:pPr>
-      <w:r>
-        <w:t xml:space="preserve">Ghalia Alfarsi and Alsinani (2018) investigated the impact mobile phones have on communication and learning. Their research confirmed students’ attitudes towards receiving materials and updates via SMS positively contributed to their interest and </w:t>
-      </w:r>
-      <w:r>
-        <w:lastRenderedPageBreak/>
-        <w:t>understanding of the subject matter. At the same time, Geerja Lavania et al. (2023) concentrated on the ways in which schools can reduce labor hours spent on event organizing and planning manually by providing students with a catalog of events through an app.</w:t>
-      </w:r>
-    </w:p>
-    <w:p>
-      <w:pPr>
-        <w:shd w:val="clear" w:color="auto" w:fill="FFFFFF"/>
-        <w:spacing w:before="100" w:beforeAutospacing="1" w:after="100" w:afterAutospacing="1" w:line="480" w:lineRule="auto"/>
-        <w:ind w:left="720" w:right="120" w:firstLine="0"/>
-        <w:rPr>
-          <w:b/>
-          <w:szCs w:val="24"/>
-        </w:rPr>
-      </w:pPr>
-      <w:r>
-        <w:rPr>
-          <w:b/>
-          <w:szCs w:val="24"/>
-        </w:rPr>
-        <w:t>Local synthesis</w:t>
-      </w:r>
-    </w:p>
-    <w:p>
-      <w:pPr>
-        <w:shd w:val="clear" w:color="auto" w:fill="FFFFFF"/>
-        <w:spacing w:before="100" w:beforeAutospacing="1" w:after="100" w:afterAutospacing="1" w:line="480" w:lineRule="auto"/>
-        <w:ind w:left="720" w:right="120" w:firstLine="720"/>
-        <w:rPr>
-          <w:szCs w:val="24"/>
-        </w:rPr>
-      </w:pPr>
-      <w:r>
-        <w:rPr>
-          <w:szCs w:val="24"/>
-        </w:rPr>
-        <w:t>In t</w:t>
-      </w:r>
-      <w:r>
-        <w:rPr>
-          <w:szCs w:val="24"/>
-        </w:rPr>
-        <w:t>oday</w:t>
-      </w:r>
-      <w:r>
-        <w:rPr>
-          <w:szCs w:val="24"/>
-        </w:rPr>
-        <w:t>’</w:t>
-      </w:r>
-      <w:r>
-        <w:rPr>
-          <w:szCs w:val="24"/>
-        </w:rPr>
-        <w:t xml:space="preserve">s modern society, the use of mobile phones is common and important to the daily routines of individuals, students in particular, as a means of communication. As pointed out by Lumauag (2016), mobile phones, for instance, can be used to send messages informing students about relevant events such as meetings, emergency gatherings, or classes being canceled due to weather. This system makes sure that the students are kept up to date even when things change suddenly. </w:t>
-      </w:r>
-    </w:p>
-    <w:p>
-      <w:pPr>
-        <w:shd w:val="clear" w:color="auto" w:fill="FFFFFF"/>
-        <w:spacing w:before="100" w:beforeAutospacing="1" w:after="100" w:afterAutospacing="1" w:line="480" w:lineRule="auto"/>
-        <w:ind w:left="720" w:right="120" w:firstLine="720"/>
         <w:rPr>
           <w:szCs w:val="24"/>
         </w:rPr>
@@ -2600,8 +2823,21 @@
         <w:rPr>
           <w:szCs w:val="24"/>
         </w:rPr>
-        <w:lastRenderedPageBreak/>
-        <w:t>Espinosa and Magbag (2020) created a Liturgical Planner Application for a diocese of the Roman Catholic Church. Through their system, the priests could manage personally via mobile app while the chancery office broadcast updates through a web-based system. This system improved communication in the diocese.</w:t>
+        <w:t xml:space="preserve">Espinosa and </w:t>
+      </w:r>
+      <w:proofErr w:type="spellStart"/>
+      <w:r>
+        <w:rPr>
+          <w:szCs w:val="24"/>
+        </w:rPr>
+        <w:t>Magbag</w:t>
+      </w:r>
+      <w:proofErr w:type="spellEnd"/>
+      <w:r>
+        <w:rPr>
+          <w:szCs w:val="24"/>
+        </w:rPr>
+        <w:t xml:space="preserve"> (2020) created a Liturgical Planner Application for a diocese of the Roman Catholic Church. Through their system, the priests could manage personally via mobile app while the chancery office broadcast updates through a web-based system. This system improved communication in the diocese.</w:t>
       </w:r>
     </w:p>
     <w:p>
@@ -2618,7 +2854,14 @@
           <w:szCs w:val="24"/>
         </w:rPr>
         <w:br/>
-        <w:t>All of these study works emphasize the expanding need for having systems capable of providing timely alerts and managing events with accuracy. They demonstrate that educational institutions, offices, and even places of worship, technology does a lot to ensure that people remain connected and organized. These considerations strongly support the purpose of our capstone project, which is “Student Event Notification and Evaluation System” designed to assist students in receiving timely information pertaining to school activities and enable them to provide feedback with ease. Our hope is to enhance how student events are managed and communication regarding these events in schools by learning from these systems.</w:t>
+        <w:t xml:space="preserve">All of these study works emphasize the expanding need for having systems capable of providing timely alerts and managing events with accuracy. They demonstrate that educational institutions, offices, and even places of worship, technology does a lot to ensure that people remain connected and organized. These considerations strongly support the purpose of our capstone project, which is </w:t>
+      </w:r>
+      <w:r>
+        <w:rPr>
+          <w:szCs w:val="24"/>
+        </w:rPr>
+        <w:lastRenderedPageBreak/>
+        <w:t>“Student Event Notification and Evaluation System” designed to assist students in receiving timely information pertaining to school activities and enable them to provide feedback with ease. Our hope is to enhance how student events are managed and communication regarding these events in schools by learning from these systems.</w:t>
       </w:r>
     </w:p>
     <w:p>
@@ -2633,6 +2876,76 @@
     </w:p>
     <w:p>
       <w:pPr>
+        <w:spacing w:after="532" w:line="259" w:lineRule="auto"/>
+        <w:ind w:left="720" w:firstLine="720"/>
+        <w:jc w:val="left"/>
+      </w:pPr>
+    </w:p>
+    <w:p>
+      <w:pPr>
+        <w:spacing w:after="532" w:line="259" w:lineRule="auto"/>
+        <w:ind w:left="720" w:firstLine="720"/>
+        <w:jc w:val="left"/>
+      </w:pPr>
+    </w:p>
+    <w:p>
+      <w:pPr>
+        <w:spacing w:after="532" w:line="259" w:lineRule="auto"/>
+        <w:ind w:left="720" w:firstLine="720"/>
+        <w:jc w:val="left"/>
+      </w:pPr>
+    </w:p>
+    <w:p>
+      <w:pPr>
+        <w:spacing w:after="532" w:line="259" w:lineRule="auto"/>
+        <w:ind w:left="720" w:firstLine="720"/>
+        <w:jc w:val="left"/>
+      </w:pPr>
+    </w:p>
+    <w:p>
+      <w:pPr>
+        <w:spacing w:after="532" w:line="259" w:lineRule="auto"/>
+        <w:ind w:left="720" w:firstLine="720"/>
+        <w:jc w:val="left"/>
+      </w:pPr>
+    </w:p>
+    <w:p>
+      <w:pPr>
+        <w:spacing w:after="532" w:line="259" w:lineRule="auto"/>
+        <w:ind w:left="720" w:firstLine="720"/>
+        <w:jc w:val="left"/>
+      </w:pPr>
+    </w:p>
+    <w:p>
+      <w:pPr>
+        <w:spacing w:after="532" w:line="259" w:lineRule="auto"/>
+        <w:ind w:left="720" w:firstLine="720"/>
+        <w:jc w:val="left"/>
+      </w:pPr>
+    </w:p>
+    <w:p>
+      <w:pPr>
+        <w:spacing w:after="532" w:line="259" w:lineRule="auto"/>
+        <w:ind w:left="720" w:firstLine="720"/>
+        <w:jc w:val="left"/>
+      </w:pPr>
+    </w:p>
+    <w:p>
+      <w:pPr>
+        <w:spacing w:after="532" w:line="259" w:lineRule="auto"/>
+        <w:ind w:left="720" w:firstLine="720"/>
+        <w:jc w:val="left"/>
+      </w:pPr>
+    </w:p>
+    <w:p>
+      <w:pPr>
+        <w:spacing w:after="532" w:line="259" w:lineRule="auto"/>
+        <w:ind w:left="720" w:firstLine="720"/>
+        <w:jc w:val="left"/>
+      </w:pPr>
+    </w:p>
+    <w:p>
+      <w:pPr>
         <w:spacing w:after="536" w:line="259" w:lineRule="auto"/>
         <w:ind w:left="720" w:firstLine="0"/>
       </w:pPr>
@@ -2640,6 +2953,7 @@
         <w:rPr>
           <w:color w:val="222222"/>
         </w:rPr>
+        <w:lastRenderedPageBreak/>
         <w:t xml:space="preserve"> </w:t>
       </w:r>
     </w:p>
@@ -2649,7 +2963,6 @@
         <w:ind w:left="0" w:firstLine="0"/>
       </w:pPr>
       <w:r>
-        <w:lastRenderedPageBreak/>
         <w:t xml:space="preserve"> </w:t>
       </w:r>
     </w:p>
@@ -2669,8 +2982,61 @@
         <w:ind w:left="-15" w:right="106" w:firstLine="710"/>
         <w:jc w:val="left"/>
       </w:pPr>
-      <w:r>
-        <w:t xml:space="preserve">Palshkov, K., Shetelya, N., Khlus, N., Vakulyk, I., &amp; Khyzhniak, I. (2024). Impact of mobile apps in higher education: Evidence on learning. Revista Amazonia Investiga, 13(74), 115–128. </w:t>
+      <w:proofErr w:type="spellStart"/>
+      <w:r>
+        <w:t>Palshkov</w:t>
+      </w:r>
+      <w:proofErr w:type="spellEnd"/>
+      <w:r>
+        <w:t xml:space="preserve">, K., </w:t>
+      </w:r>
+      <w:proofErr w:type="spellStart"/>
+      <w:r>
+        <w:t>Shetelya</w:t>
+      </w:r>
+      <w:proofErr w:type="spellEnd"/>
+      <w:r>
+        <w:t xml:space="preserve">, N., </w:t>
+      </w:r>
+      <w:proofErr w:type="spellStart"/>
+      <w:r>
+        <w:t>Khlus</w:t>
+      </w:r>
+      <w:proofErr w:type="spellEnd"/>
+      <w:r>
+        <w:t xml:space="preserve">, N., </w:t>
+      </w:r>
+      <w:proofErr w:type="spellStart"/>
+      <w:r>
+        <w:t>Vakulyk</w:t>
+      </w:r>
+      <w:proofErr w:type="spellEnd"/>
+      <w:r>
+        <w:t xml:space="preserve">, I., &amp; </w:t>
+      </w:r>
+      <w:proofErr w:type="spellStart"/>
+      <w:r>
+        <w:t>Khyzhniak</w:t>
+      </w:r>
+      <w:proofErr w:type="spellEnd"/>
+      <w:r>
+        <w:t xml:space="preserve">, I. (2024). Impact of mobile apps in higher education: Evidence on learning. </w:t>
+      </w:r>
+      <w:proofErr w:type="spellStart"/>
+      <w:r>
+        <w:t>Revista</w:t>
+      </w:r>
+      <w:proofErr w:type="spellEnd"/>
+      <w:r>
+        <w:t xml:space="preserve"> Amazonia </w:t>
+      </w:r>
+      <w:proofErr w:type="spellStart"/>
+      <w:r>
+        <w:t>Investiga</w:t>
+      </w:r>
+      <w:proofErr w:type="spellEnd"/>
+      <w:r>
+        <w:t xml:space="preserve">, 13(74), 115–128. </w:t>
       </w:r>
       <w:hyperlink r:id="rId6">
         <w:r>
@@ -2689,7 +3055,39 @@
         <w:ind w:left="730" w:right="61"/>
       </w:pPr>
       <w:r>
-        <w:t xml:space="preserve">Reyes, F. , Abdulgani, M. A., Aliuden, F. , Mantikayan, J. M., </w:t>
+        <w:t xml:space="preserve">Reyes, </w:t>
+      </w:r>
+      <w:proofErr w:type="gramStart"/>
+      <w:r>
+        <w:t>F. ,</w:t>
+      </w:r>
+      <w:proofErr w:type="gramEnd"/>
+      <w:r>
+        <w:t xml:space="preserve"> </w:t>
+      </w:r>
+      <w:proofErr w:type="spellStart"/>
+      <w:r>
+        <w:t>Abdulgani</w:t>
+      </w:r>
+      <w:proofErr w:type="spellEnd"/>
+      <w:r>
+        <w:t xml:space="preserve">, M. A., </w:t>
+      </w:r>
+      <w:proofErr w:type="spellStart"/>
+      <w:r>
+        <w:t>Aliuden</w:t>
+      </w:r>
+      <w:proofErr w:type="spellEnd"/>
+      <w:r>
+        <w:t xml:space="preserve">, F. , </w:t>
+      </w:r>
+      <w:proofErr w:type="spellStart"/>
+      <w:r>
+        <w:t>Mantikayan</w:t>
+      </w:r>
+      <w:proofErr w:type="spellEnd"/>
+      <w:r>
+        <w:t xml:space="preserve">, J. M., </w:t>
       </w:r>
     </w:p>
     <w:p>
@@ -2697,8 +3095,29 @@
         <w:spacing w:after="111" w:line="259" w:lineRule="auto"/>
         <w:ind w:left="-5" w:right="61"/>
       </w:pPr>
-      <w:r>
-        <w:t xml:space="preserve">Guiamalon, T. , Dilna, S. , Mohamad, H. &amp; Nawal, S. (2022). Event </w:t>
+      <w:proofErr w:type="spellStart"/>
+      <w:r>
+        <w:t>Guiamalon</w:t>
+      </w:r>
+      <w:proofErr w:type="spellEnd"/>
+      <w:r>
+        <w:t xml:space="preserve">, </w:t>
+      </w:r>
+      <w:proofErr w:type="gramStart"/>
+      <w:r>
+        <w:t>T. ,</w:t>
+      </w:r>
+      <w:proofErr w:type="gramEnd"/>
+      <w:r>
+        <w:t xml:space="preserve"> </w:t>
+      </w:r>
+      <w:proofErr w:type="spellStart"/>
+      <w:r>
+        <w:t>Dilna</w:t>
+      </w:r>
+      <w:proofErr w:type="spellEnd"/>
+      <w:r>
+        <w:t xml:space="preserve">, S. , Mohamad, H. &amp; Nawal, S. (2022). Event </w:t>
       </w:r>
     </w:p>
     <w:p>
@@ -2715,8 +3134,21 @@
         <w:spacing w:after="111" w:line="259" w:lineRule="auto"/>
         <w:ind w:left="-5" w:right="61"/>
       </w:pPr>
-      <w:r>
-        <w:t xml:space="preserve">CareFoundation, Inc.. Psychology and Education: A Multidisciplinary </w:t>
+      <w:proofErr w:type="spellStart"/>
+      <w:r>
+        <w:t>CareFoundation</w:t>
+      </w:r>
+      <w:proofErr w:type="spellEnd"/>
+      <w:r>
+        <w:t xml:space="preserve">, </w:t>
+      </w:r>
+      <w:proofErr w:type="gramStart"/>
+      <w:r>
+        <w:t>Inc..</w:t>
+      </w:r>
+      <w:proofErr w:type="gramEnd"/>
+      <w:r>
+        <w:t xml:space="preserve"> Psychology and Education: A Multidisciplinary </w:t>
       </w:r>
     </w:p>
     <w:p>
@@ -2818,7 +3250,7 @@
     <w:p>
       <w:pPr>
         <w:spacing w:after="236" w:line="350" w:lineRule="auto"/>
-        <w:ind w:left="-15" w:right="106" w:firstLine="0"/>
+        <w:ind w:left="0" w:right="106" w:firstLine="0"/>
         <w:jc w:val="left"/>
       </w:pPr>
     </w:p>
@@ -2827,21 +3259,101 @@
         <w:spacing w:after="236" w:line="350" w:lineRule="auto"/>
         <w:ind w:left="-15" w:right="106" w:firstLine="0"/>
         <w:jc w:val="left"/>
-      </w:pPr>
-      <w:r>
-        <w:t>From Gregorio device</w:t>
-      </w:r>
-      <w:r>
-        <w:t xml:space="preserve"> and me from argie device</w:t>
-      </w:r>
-      <w:r>
-        <w:t xml:space="preserve"> hello</w:t>
-      </w:r>
-      <w:r>
-        <w:t xml:space="preserve"> from me</w:t>
-      </w:r>
-      <w:r>
-        <w:t xml:space="preserve"> argie beloa</w:t>
+        <w:rPr>
+          <w:rFonts w:eastAsiaTheme="minorEastAsia"/>
+          <w:lang w:eastAsia="ja-JP"/>
+        </w:rPr>
+      </w:pPr>
+      <w:proofErr w:type="spellStart"/>
+      <w:r>
+        <w:rPr>
+          <w:rFonts w:eastAsiaTheme="minorEastAsia"/>
+          <w:lang w:eastAsia="ja-JP"/>
+        </w:rPr>
+        <w:t>Faimau</w:t>
+      </w:r>
+      <w:proofErr w:type="spellEnd"/>
+      <w:r>
+        <w:rPr>
+          <w:rFonts w:eastAsiaTheme="minorEastAsia"/>
+          <w:lang w:eastAsia="ja-JP"/>
+        </w:rPr>
+        <w:t xml:space="preserve">, G., </w:t>
+      </w:r>
+      <w:proofErr w:type="spellStart"/>
+      <w:r>
+        <w:rPr>
+          <w:rFonts w:eastAsiaTheme="minorEastAsia"/>
+          <w:lang w:eastAsia="ja-JP"/>
+        </w:rPr>
+        <w:t>Khutsafalo</w:t>
+      </w:r>
+      <w:proofErr w:type="spellEnd"/>
+      <w:r>
+        <w:rPr>
+          <w:rFonts w:eastAsiaTheme="minorEastAsia"/>
+          <w:lang w:eastAsia="ja-JP"/>
+        </w:rPr>
+        <w:t xml:space="preserve">, M., &amp; </w:t>
+      </w:r>
+      <w:proofErr w:type="spellStart"/>
+      <w:r>
+        <w:rPr>
+          <w:rFonts w:eastAsiaTheme="minorEastAsia"/>
+          <w:lang w:eastAsia="ja-JP"/>
+        </w:rPr>
+        <w:t>Sejaba</w:t>
+      </w:r>
+      <w:proofErr w:type="spellEnd"/>
+      <w:r>
+        <w:rPr>
+          <w:rFonts w:eastAsiaTheme="minorEastAsia"/>
+          <w:lang w:eastAsia="ja-JP"/>
+        </w:rPr>
+        <w:t xml:space="preserve">, K. (2022). Mobile phone use and academic performance of university students in Botswana. </w:t>
+      </w:r>
+      <w:r>
+        <w:rPr>
+          <w:rFonts w:eastAsiaTheme="minorEastAsia"/>
+          <w:i/>
+          <w:iCs/>
+          <w:lang w:eastAsia="ja-JP"/>
+        </w:rPr>
+        <w:t xml:space="preserve">International Journal of Mobile Learning and </w:t>
+      </w:r>
+      <w:proofErr w:type="spellStart"/>
+      <w:r>
+        <w:rPr>
+          <w:rFonts w:eastAsiaTheme="minorEastAsia"/>
+          <w:i/>
+          <w:iCs/>
+          <w:lang w:eastAsia="ja-JP"/>
+        </w:rPr>
+        <w:t>Organisation</w:t>
+      </w:r>
+      <w:proofErr w:type="spellEnd"/>
+      <w:r>
+        <w:rPr>
+          <w:rFonts w:eastAsiaTheme="minorEastAsia"/>
+          <w:lang w:eastAsia="ja-JP"/>
+        </w:rPr>
+        <w:t xml:space="preserve">, </w:t>
+      </w:r>
+      <w:r>
+        <w:rPr>
+          <w:rFonts w:eastAsiaTheme="minorEastAsia"/>
+          <w:i/>
+          <w:iCs/>
+          <w:lang w:eastAsia="ja-JP"/>
+        </w:rPr>
+        <w:t>16</w:t>
+      </w:r>
+      <w:r>
+        <w:rPr>
+          <w:rFonts w:eastAsiaTheme="minorEastAsia"/>
+          <w:lang w:eastAsia="ja-JP"/>
+        </w:rPr>
+        <w:t xml:space="preserve">(1), 1-19. </w:t>
       </w:r>
     </w:p>
     <w:p>
@@ -2854,6 +3366,620 @@
           <w:lang w:eastAsia="ja-JP"/>
         </w:rPr>
       </w:pPr>
+      <w:proofErr w:type="spellStart"/>
+      <w:r>
+        <w:rPr>
+          <w:rFonts w:eastAsiaTheme="minorEastAsia"/>
+          <w:lang w:eastAsia="ja-JP"/>
+        </w:rPr>
+        <w:t>Geerja</w:t>
+      </w:r>
+      <w:proofErr w:type="spellEnd"/>
+      <w:r>
+        <w:rPr>
+          <w:rFonts w:eastAsiaTheme="minorEastAsia"/>
+          <w:lang w:eastAsia="ja-JP"/>
+        </w:rPr>
+        <w:t xml:space="preserve"> </w:t>
+      </w:r>
+      <w:proofErr w:type="spellStart"/>
+      <w:r>
+        <w:rPr>
+          <w:rFonts w:eastAsiaTheme="minorEastAsia"/>
+          <w:lang w:eastAsia="ja-JP"/>
+        </w:rPr>
+        <w:t>Lavania</w:t>
+      </w:r>
+      <w:proofErr w:type="spellEnd"/>
+      <w:r>
+        <w:rPr>
+          <w:rFonts w:eastAsiaTheme="minorEastAsia"/>
+          <w:lang w:eastAsia="ja-JP"/>
+        </w:rPr>
+        <w:t xml:space="preserve">, H., Kumar, S., &amp; Rajan, S. (2023). A Smart Campus Management System using Android. </w:t>
+      </w:r>
+      <w:r>
+        <w:rPr>
+          <w:rFonts w:eastAsiaTheme="minorEastAsia"/>
+          <w:i/>
+          <w:iCs/>
+          <w:lang w:eastAsia="ja-JP"/>
+        </w:rPr>
+        <w:t>International Journal of Computer Science and Mobile Computing</w:t>
+      </w:r>
+      <w:r>
+        <w:rPr>
+          <w:rFonts w:eastAsiaTheme="minorEastAsia"/>
+          <w:lang w:eastAsia="ja-JP"/>
+        </w:rPr>
+        <w:t xml:space="preserve">, </w:t>
+      </w:r>
+      <w:r>
+        <w:rPr>
+          <w:rFonts w:eastAsiaTheme="minorEastAsia"/>
+          <w:i/>
+          <w:iCs/>
+          <w:lang w:eastAsia="ja-JP"/>
+        </w:rPr>
+        <w:t>12</w:t>
+      </w:r>
+      <w:r>
+        <w:rPr>
+          <w:rFonts w:eastAsiaTheme="minorEastAsia"/>
+          <w:lang w:eastAsia="ja-JP"/>
+        </w:rPr>
+        <w:t xml:space="preserve">(4), 1-8. </w:t>
+      </w:r>
+    </w:p>
+    <w:p>
+      <w:pPr>
+        <w:spacing w:after="236" w:line="350" w:lineRule="auto"/>
+        <w:ind w:left="-15" w:right="106" w:firstLine="0"/>
+        <w:jc w:val="left"/>
+        <w:rPr>
+          <w:rFonts w:eastAsiaTheme="minorEastAsia"/>
+          <w:lang w:eastAsia="ja-JP"/>
+        </w:rPr>
+      </w:pPr>
+      <w:proofErr w:type="spellStart"/>
+      <w:r>
+        <w:rPr>
+          <w:rFonts w:eastAsiaTheme="minorEastAsia"/>
+          <w:lang w:eastAsia="ja-JP"/>
+        </w:rPr>
+        <w:lastRenderedPageBreak/>
+        <w:t>Ghalia</w:t>
+      </w:r>
+      <w:proofErr w:type="spellEnd"/>
+      <w:r>
+        <w:rPr>
+          <w:rFonts w:eastAsiaTheme="minorEastAsia"/>
+          <w:lang w:eastAsia="ja-JP"/>
+        </w:rPr>
+        <w:t xml:space="preserve"> </w:t>
+      </w:r>
+      <w:proofErr w:type="spellStart"/>
+      <w:r>
+        <w:rPr>
+          <w:rFonts w:eastAsiaTheme="minorEastAsia"/>
+          <w:lang w:eastAsia="ja-JP"/>
+        </w:rPr>
+        <w:t>Alfarsi</w:t>
+      </w:r>
+      <w:proofErr w:type="spellEnd"/>
+      <w:r>
+        <w:rPr>
+          <w:rFonts w:eastAsiaTheme="minorEastAsia"/>
+          <w:lang w:eastAsia="ja-JP"/>
+        </w:rPr>
+        <w:t xml:space="preserve">, H. S., &amp; </w:t>
+      </w:r>
+      <w:proofErr w:type="spellStart"/>
+      <w:r>
+        <w:rPr>
+          <w:rFonts w:eastAsiaTheme="minorEastAsia"/>
+          <w:lang w:eastAsia="ja-JP"/>
+        </w:rPr>
+        <w:t>Alsinani</w:t>
+      </w:r>
+      <w:proofErr w:type="spellEnd"/>
+      <w:r>
+        <w:rPr>
+          <w:rFonts w:eastAsiaTheme="minorEastAsia"/>
+          <w:lang w:eastAsia="ja-JP"/>
+        </w:rPr>
+        <w:t xml:space="preserve">, N. A. (2018). The effect of SMS on students’ perception and learning outcomes. </w:t>
+      </w:r>
+      <w:r>
+        <w:rPr>
+          <w:rFonts w:eastAsiaTheme="minorEastAsia"/>
+          <w:i/>
+          <w:iCs/>
+          <w:lang w:eastAsia="ja-JP"/>
+        </w:rPr>
+        <w:t>International Journal of Learning and Teaching</w:t>
+      </w:r>
+      <w:r>
+        <w:rPr>
+          <w:rFonts w:eastAsiaTheme="minorEastAsia"/>
+          <w:lang w:eastAsia="ja-JP"/>
+        </w:rPr>
+        <w:t xml:space="preserve">, </w:t>
+      </w:r>
+      <w:r>
+        <w:rPr>
+          <w:rFonts w:eastAsiaTheme="minorEastAsia"/>
+          <w:i/>
+          <w:iCs/>
+          <w:lang w:eastAsia="ja-JP"/>
+        </w:rPr>
+        <w:t>10</w:t>
+      </w:r>
+      <w:r>
+        <w:rPr>
+          <w:rFonts w:eastAsiaTheme="minorEastAsia"/>
+          <w:lang w:eastAsia="ja-JP"/>
+        </w:rPr>
+        <w:t xml:space="preserve">(1), 54-61. </w:t>
+      </w:r>
+    </w:p>
+    <w:p>
+      <w:pPr>
+        <w:spacing w:after="236" w:line="350" w:lineRule="auto"/>
+        <w:ind w:left="-15" w:right="106" w:firstLine="0"/>
+        <w:jc w:val="left"/>
+        <w:rPr>
+          <w:rFonts w:eastAsiaTheme="minorEastAsia"/>
+          <w:lang w:eastAsia="ja-JP"/>
+        </w:rPr>
+      </w:pPr>
+      <w:r>
+        <w:rPr>
+          <w:rFonts w:eastAsiaTheme="minorEastAsia"/>
+          <w:lang w:eastAsia="ja-JP"/>
+        </w:rPr>
+        <w:t xml:space="preserve">Hamid, M. A., Ibrahim, S., &amp; Omar, M. A. (2022). Development of Student Events Management System. </w:t>
+      </w:r>
+      <w:r>
+        <w:rPr>
+          <w:rFonts w:eastAsiaTheme="minorEastAsia"/>
+          <w:i/>
+          <w:iCs/>
+          <w:lang w:eastAsia="ja-JP"/>
+        </w:rPr>
+        <w:t>Journal of Advanced Research in Applied Sciences and Engineering Technology</w:t>
+      </w:r>
+      <w:r>
+        <w:rPr>
+          <w:rFonts w:eastAsiaTheme="minorEastAsia"/>
+          <w:lang w:eastAsia="ja-JP"/>
+        </w:rPr>
+        <w:t xml:space="preserve">, </w:t>
+      </w:r>
+      <w:r>
+        <w:rPr>
+          <w:rFonts w:eastAsiaTheme="minorEastAsia"/>
+          <w:i/>
+          <w:iCs/>
+          <w:lang w:eastAsia="ja-JP"/>
+        </w:rPr>
+        <w:t>27</w:t>
+      </w:r>
+      <w:r>
+        <w:rPr>
+          <w:rFonts w:eastAsiaTheme="minorEastAsia"/>
+          <w:lang w:eastAsia="ja-JP"/>
+        </w:rPr>
+        <w:t xml:space="preserve">(1), 1-10. </w:t>
+      </w:r>
+    </w:p>
+    <w:p>
+      <w:pPr>
+        <w:spacing w:after="236" w:line="350" w:lineRule="auto"/>
+        <w:ind w:left="-15" w:right="106" w:firstLine="0"/>
+        <w:jc w:val="left"/>
+        <w:rPr>
+          <w:rFonts w:eastAsiaTheme="minorEastAsia"/>
+          <w:lang w:eastAsia="ja-JP"/>
+        </w:rPr>
+      </w:pPr>
+      <w:r>
+        <w:rPr>
+          <w:rFonts w:eastAsiaTheme="minorEastAsia"/>
+          <w:lang w:eastAsia="ja-JP"/>
+        </w:rPr>
+        <w:t xml:space="preserve">K. Sai Lakshmi, M., Tejaswi, N., &amp; </w:t>
+      </w:r>
+      <w:proofErr w:type="spellStart"/>
+      <w:r>
+        <w:rPr>
+          <w:rFonts w:eastAsiaTheme="minorEastAsia"/>
+          <w:lang w:eastAsia="ja-JP"/>
+        </w:rPr>
+        <w:t>Vyshnavi</w:t>
+      </w:r>
+      <w:proofErr w:type="spellEnd"/>
+      <w:r>
+        <w:rPr>
+          <w:rFonts w:eastAsiaTheme="minorEastAsia"/>
+          <w:lang w:eastAsia="ja-JP"/>
+        </w:rPr>
+        <w:t xml:space="preserve">, P. (2021). Design and Development of Android Based College Events and Notifications Application. </w:t>
+      </w:r>
+      <w:r>
+        <w:rPr>
+          <w:rFonts w:eastAsiaTheme="minorEastAsia"/>
+          <w:i/>
+          <w:iCs/>
+          <w:lang w:eastAsia="ja-JP"/>
+        </w:rPr>
+        <w:t>International Journal of Engineering Research &amp; Technology (IJERT)</w:t>
+      </w:r>
+      <w:r>
+        <w:rPr>
+          <w:rFonts w:eastAsiaTheme="minorEastAsia"/>
+          <w:lang w:eastAsia="ja-JP"/>
+        </w:rPr>
+        <w:t xml:space="preserve">, </w:t>
+      </w:r>
+      <w:r>
+        <w:rPr>
+          <w:rFonts w:eastAsiaTheme="minorEastAsia"/>
+          <w:i/>
+          <w:iCs/>
+          <w:lang w:eastAsia="ja-JP"/>
+        </w:rPr>
+        <w:t>10</w:t>
+      </w:r>
+      <w:r>
+        <w:rPr>
+          <w:rFonts w:eastAsiaTheme="minorEastAsia"/>
+          <w:lang w:eastAsia="ja-JP"/>
+        </w:rPr>
+        <w:t xml:space="preserve">(03), 1-4. </w:t>
+      </w:r>
+    </w:p>
+    <w:p>
+      <w:pPr>
+        <w:spacing w:after="236" w:line="350" w:lineRule="auto"/>
+        <w:ind w:left="-15" w:right="106" w:firstLine="0"/>
+        <w:jc w:val="left"/>
+        <w:rPr>
+          <w:rFonts w:eastAsiaTheme="minorEastAsia"/>
+          <w:lang w:eastAsia="ja-JP"/>
+        </w:rPr>
+      </w:pPr>
+      <w:r>
+        <w:rPr>
+          <w:rFonts w:eastAsiaTheme="minorEastAsia"/>
+          <w:lang w:eastAsia="ja-JP"/>
+        </w:rPr>
+        <w:t xml:space="preserve">Kamel, H., </w:t>
+      </w:r>
+      <w:proofErr w:type="spellStart"/>
+      <w:r>
+        <w:rPr>
+          <w:rFonts w:eastAsiaTheme="minorEastAsia"/>
+          <w:lang w:eastAsia="ja-JP"/>
+        </w:rPr>
+        <w:t>Karray</w:t>
+      </w:r>
+      <w:proofErr w:type="spellEnd"/>
+      <w:r>
+        <w:rPr>
+          <w:rFonts w:eastAsiaTheme="minorEastAsia"/>
+          <w:lang w:eastAsia="ja-JP"/>
+        </w:rPr>
+        <w:t xml:space="preserve">, A., &amp; </w:t>
+      </w:r>
+      <w:proofErr w:type="spellStart"/>
+      <w:r>
+        <w:rPr>
+          <w:rFonts w:eastAsiaTheme="minorEastAsia"/>
+          <w:lang w:eastAsia="ja-JP"/>
+        </w:rPr>
+        <w:t>Moalla</w:t>
+      </w:r>
+      <w:proofErr w:type="spellEnd"/>
+      <w:r>
+        <w:rPr>
+          <w:rFonts w:eastAsiaTheme="minorEastAsia"/>
+          <w:lang w:eastAsia="ja-JP"/>
+        </w:rPr>
+        <w:t xml:space="preserve">, F. (2022). A framework for a smart campus event management system. In </w:t>
+      </w:r>
+      <w:r>
+        <w:rPr>
+          <w:rFonts w:eastAsiaTheme="minorEastAsia"/>
+          <w:i/>
+          <w:iCs/>
+          <w:lang w:eastAsia="ja-JP"/>
+        </w:rPr>
+        <w:t>Proceedings of the 2022 International Conference on High Performance Computing &amp; Simulation (HPCS)</w:t>
+      </w:r>
+      <w:r>
+        <w:rPr>
+          <w:rFonts w:eastAsiaTheme="minorEastAsia"/>
+          <w:lang w:eastAsia="ja-JP"/>
+        </w:rPr>
+        <w:t xml:space="preserve"> (pp. 518-525). IEEE. </w:t>
+      </w:r>
+    </w:p>
+    <w:p>
+      <w:pPr>
+        <w:spacing w:after="236" w:line="350" w:lineRule="auto"/>
+        <w:ind w:left="-15" w:right="106" w:firstLine="0"/>
+        <w:jc w:val="left"/>
+        <w:rPr>
+          <w:rFonts w:eastAsiaTheme="minorEastAsia"/>
+          <w:lang w:eastAsia="ja-JP"/>
+        </w:rPr>
+      </w:pPr>
+      <w:r>
+        <w:rPr>
+          <w:rFonts w:eastAsiaTheme="minorEastAsia"/>
+          <w:lang w:eastAsia="ja-JP"/>
+        </w:rPr>
+        <w:t xml:space="preserve">Livingstone, S. (2023). Centralized event notifications and evaluation processes. </w:t>
+      </w:r>
+      <w:r>
+        <w:rPr>
+          <w:rFonts w:eastAsiaTheme="minorEastAsia"/>
+          <w:i/>
+          <w:iCs/>
+          <w:lang w:eastAsia="ja-JP"/>
+        </w:rPr>
+        <w:t>Journal of Higher Education Futures</w:t>
+      </w:r>
+      <w:r>
+        <w:rPr>
+          <w:rFonts w:eastAsiaTheme="minorEastAsia"/>
+          <w:lang w:eastAsia="ja-JP"/>
+        </w:rPr>
+        <w:t xml:space="preserve">, </w:t>
+      </w:r>
+      <w:r>
+        <w:rPr>
+          <w:rFonts w:eastAsiaTheme="minorEastAsia"/>
+          <w:i/>
+          <w:iCs/>
+          <w:lang w:eastAsia="ja-JP"/>
+        </w:rPr>
+        <w:t>5</w:t>
+      </w:r>
+      <w:r>
+        <w:rPr>
+          <w:rFonts w:eastAsiaTheme="minorEastAsia"/>
+          <w:lang w:eastAsia="ja-JP"/>
+        </w:rPr>
+        <w:t xml:space="preserve">(2), 1-15. </w:t>
+      </w:r>
+    </w:p>
+    <w:p>
+      <w:pPr>
+        <w:spacing w:after="236" w:line="350" w:lineRule="auto"/>
+        <w:ind w:left="-15" w:right="106" w:firstLine="0"/>
+        <w:jc w:val="left"/>
+        <w:rPr>
+          <w:rFonts w:eastAsiaTheme="minorEastAsia"/>
+          <w:lang w:eastAsia="ja-JP"/>
+        </w:rPr>
+      </w:pPr>
+      <w:r>
+        <w:rPr>
+          <w:rFonts w:eastAsiaTheme="minorEastAsia"/>
+          <w:lang w:eastAsia="ja-JP"/>
+        </w:rPr>
+        <w:t xml:space="preserve">Mun, F. L., &amp; Mohamad, S. (2023). Development of a Mobile Application for Event Advertisement and Registration. </w:t>
+      </w:r>
+      <w:r>
+        <w:rPr>
+          <w:rFonts w:eastAsiaTheme="minorEastAsia"/>
+          <w:i/>
+          <w:iCs/>
+          <w:lang w:eastAsia="ja-JP"/>
+        </w:rPr>
+        <w:t>Journal of Mobile Technologies, Learning, and Development</w:t>
+      </w:r>
+      <w:r>
+        <w:rPr>
+          <w:rFonts w:eastAsiaTheme="minorEastAsia"/>
+          <w:lang w:eastAsia="ja-JP"/>
+        </w:rPr>
+        <w:t xml:space="preserve">, </w:t>
+      </w:r>
+      <w:r>
+        <w:rPr>
+          <w:rFonts w:eastAsiaTheme="minorEastAsia"/>
+          <w:i/>
+          <w:iCs/>
+          <w:lang w:eastAsia="ja-JP"/>
+        </w:rPr>
+        <w:t>3</w:t>
+      </w:r>
+      <w:r>
+        <w:rPr>
+          <w:rFonts w:eastAsiaTheme="minorEastAsia"/>
+          <w:lang w:eastAsia="ja-JP"/>
+        </w:rPr>
+        <w:t xml:space="preserve">(1), 1-8. </w:t>
+      </w:r>
+    </w:p>
+    <w:p>
+      <w:pPr>
+        <w:spacing w:after="236" w:line="350" w:lineRule="auto"/>
+        <w:ind w:left="-15" w:right="106" w:firstLine="0"/>
+        <w:jc w:val="left"/>
+        <w:rPr>
+          <w:rFonts w:eastAsiaTheme="minorEastAsia"/>
+          <w:lang w:eastAsia="ja-JP"/>
+        </w:rPr>
+      </w:pPr>
+      <w:r>
+        <w:rPr>
+          <w:rFonts w:eastAsiaTheme="minorEastAsia"/>
+          <w:lang w:eastAsia="ja-JP"/>
+        </w:rPr>
+        <w:t xml:space="preserve"> </w:t>
+      </w:r>
+      <w:proofErr w:type="spellStart"/>
+      <w:r>
+        <w:rPr>
+          <w:rFonts w:eastAsiaTheme="minorEastAsia"/>
+          <w:lang w:eastAsia="ja-JP"/>
+        </w:rPr>
+        <w:t>Pensabe</w:t>
+      </w:r>
+      <w:proofErr w:type="spellEnd"/>
+      <w:r>
+        <w:rPr>
+          <w:rFonts w:eastAsiaTheme="minorEastAsia"/>
+          <w:lang w:eastAsia="ja-JP"/>
+        </w:rPr>
+        <w:t xml:space="preserve">-Rodriguez, G., Salazar-Zarate, A., &amp; Cardenas-Soto, R. (2020). Campus Event Management System: A Proposed Information System for a Higher Education Institution. </w:t>
+      </w:r>
+      <w:r>
+        <w:rPr>
+          <w:rFonts w:eastAsiaTheme="minorEastAsia"/>
+          <w:i/>
+          <w:iCs/>
+          <w:lang w:eastAsia="ja-JP"/>
+        </w:rPr>
+        <w:t>International Journal of Emerging Technologies in Learning (</w:t>
+      </w:r>
+      <w:proofErr w:type="spellStart"/>
+      <w:r>
+        <w:rPr>
+          <w:rFonts w:eastAsiaTheme="minorEastAsia"/>
+          <w:i/>
+          <w:iCs/>
+          <w:lang w:eastAsia="ja-JP"/>
+        </w:rPr>
+        <w:t>iJET</w:t>
+      </w:r>
+      <w:proofErr w:type="spellEnd"/>
+      <w:r>
+        <w:rPr>
+          <w:rFonts w:eastAsiaTheme="minorEastAsia"/>
+          <w:i/>
+          <w:iCs/>
+          <w:lang w:eastAsia="ja-JP"/>
+        </w:rPr>
+        <w:t>)</w:t>
+      </w:r>
+      <w:r>
+        <w:rPr>
+          <w:rFonts w:eastAsiaTheme="minorEastAsia"/>
+          <w:lang w:eastAsia="ja-JP"/>
+        </w:rPr>
+        <w:t xml:space="preserve">, </w:t>
+      </w:r>
+      <w:r>
+        <w:rPr>
+          <w:rFonts w:eastAsiaTheme="minorEastAsia"/>
+          <w:i/>
+          <w:iCs/>
+          <w:lang w:eastAsia="ja-JP"/>
+        </w:rPr>
+        <w:t>15</w:t>
+      </w:r>
+      <w:r>
+        <w:rPr>
+          <w:rFonts w:eastAsiaTheme="minorEastAsia"/>
+          <w:lang w:eastAsia="ja-JP"/>
+        </w:rPr>
+        <w:t xml:space="preserve">(2), 1-15. </w:t>
+      </w:r>
+    </w:p>
+    <w:p>
+      <w:pPr>
+        <w:spacing w:after="236" w:line="350" w:lineRule="auto"/>
+        <w:ind w:left="-15" w:right="106" w:firstLine="0"/>
+        <w:jc w:val="left"/>
+        <w:rPr>
+          <w:rFonts w:eastAsiaTheme="minorEastAsia"/>
+          <w:lang w:eastAsia="ja-JP"/>
+        </w:rPr>
+      </w:pPr>
+      <w:r>
+        <w:rPr>
+          <w:rFonts w:eastAsiaTheme="minorEastAsia"/>
+          <w:lang w:eastAsia="ja-JP"/>
+        </w:rPr>
+        <w:t xml:space="preserve">Sarana, G., </w:t>
+      </w:r>
+      <w:proofErr w:type="spellStart"/>
+      <w:r>
+        <w:rPr>
+          <w:rFonts w:eastAsiaTheme="minorEastAsia"/>
+          <w:lang w:eastAsia="ja-JP"/>
+        </w:rPr>
+        <w:t>Rachman</w:t>
+      </w:r>
+      <w:proofErr w:type="spellEnd"/>
+      <w:r>
+        <w:rPr>
+          <w:rFonts w:eastAsiaTheme="minorEastAsia"/>
+          <w:lang w:eastAsia="ja-JP"/>
+        </w:rPr>
+        <w:t xml:space="preserve">, A., &amp; </w:t>
+      </w:r>
+      <w:proofErr w:type="spellStart"/>
+      <w:r>
+        <w:rPr>
+          <w:rFonts w:eastAsiaTheme="minorEastAsia"/>
+          <w:lang w:eastAsia="ja-JP"/>
+        </w:rPr>
+        <w:t>Fitriyah</w:t>
+      </w:r>
+      <w:proofErr w:type="spellEnd"/>
+      <w:r>
+        <w:rPr>
+          <w:rFonts w:eastAsiaTheme="minorEastAsia"/>
+          <w:lang w:eastAsia="ja-JP"/>
+        </w:rPr>
+        <w:t xml:space="preserve">, H. (2021). Development of an Integrated Academic Information System based on Web and Mobile for </w:t>
+      </w:r>
+      <w:r>
+        <w:rPr>
+          <w:rFonts w:eastAsiaTheme="minorEastAsia"/>
+          <w:lang w:eastAsia="ja-JP"/>
+        </w:rPr>
+        <w:lastRenderedPageBreak/>
+        <w:t xml:space="preserve">Higher Education. </w:t>
+      </w:r>
+      <w:r>
+        <w:rPr>
+          <w:rFonts w:eastAsiaTheme="minorEastAsia"/>
+          <w:i/>
+          <w:iCs/>
+          <w:lang w:eastAsia="ja-JP"/>
+        </w:rPr>
+        <w:t>IOP Conference Series: Materials Science and Engineering</w:t>
+      </w:r>
+      <w:r>
+        <w:rPr>
+          <w:rFonts w:eastAsiaTheme="minorEastAsia"/>
+          <w:lang w:eastAsia="ja-JP"/>
+        </w:rPr>
+        <w:t xml:space="preserve">, </w:t>
+      </w:r>
+      <w:r>
+        <w:rPr>
+          <w:rFonts w:eastAsiaTheme="minorEastAsia"/>
+          <w:i/>
+          <w:iCs/>
+          <w:lang w:eastAsia="ja-JP"/>
+        </w:rPr>
+        <w:t>1088</w:t>
+      </w:r>
+      <w:r>
+        <w:rPr>
+          <w:rFonts w:eastAsiaTheme="minorEastAsia"/>
+          <w:lang w:eastAsia="ja-JP"/>
+        </w:rPr>
+        <w:t>(1), 012012.</w:t>
+      </w:r>
     </w:p>
     <w:p>
       <w:pPr>
@@ -3308,11 +4434,243 @@
       </w:rPr>
     </w:lvl>
   </w:abstractNum>
+  <w:abstractNum w:abstractNumId="2" w15:restartNumberingAfterBreak="0">
+    <w:nsid w:val="73E45517"/>
+    <w:multiLevelType w:val="hybridMultilevel"/>
+    <w:tmpl w:val="F164235E"/>
+    <w:lvl w:ilvl="0" w:tplc="04090001">
+      <w:start w:val="1"/>
+      <w:numFmt w:val="bullet"/>
+      <w:lvlText w:val=""/>
+      <w:lvlJc w:val="left"/>
+      <w:pPr>
+        <w:ind w:left="720" w:hanging="360"/>
+      </w:pPr>
+      <w:rPr>
+        <w:rFonts w:ascii="Symbol" w:hAnsi="Symbol" w:hint="default"/>
+      </w:rPr>
+    </w:lvl>
+    <w:lvl w:ilvl="1" w:tplc="04090003" w:tentative="1">
+      <w:start w:val="1"/>
+      <w:numFmt w:val="bullet"/>
+      <w:lvlText w:val="o"/>
+      <w:lvlJc w:val="left"/>
+      <w:pPr>
+        <w:ind w:left="1440" w:hanging="360"/>
+      </w:pPr>
+      <w:rPr>
+        <w:rFonts w:ascii="Courier New" w:hAnsi="Courier New" w:cs="Courier New" w:hint="default"/>
+      </w:rPr>
+    </w:lvl>
+    <w:lvl w:ilvl="2" w:tplc="04090005" w:tentative="1">
+      <w:start w:val="1"/>
+      <w:numFmt w:val="bullet"/>
+      <w:lvlText w:val=""/>
+      <w:lvlJc w:val="left"/>
+      <w:pPr>
+        <w:ind w:left="2160" w:hanging="360"/>
+      </w:pPr>
+      <w:rPr>
+        <w:rFonts w:ascii="Wingdings" w:hAnsi="Wingdings" w:hint="default"/>
+      </w:rPr>
+    </w:lvl>
+    <w:lvl w:ilvl="3" w:tplc="04090001" w:tentative="1">
+      <w:start w:val="1"/>
+      <w:numFmt w:val="bullet"/>
+      <w:lvlText w:val=""/>
+      <w:lvlJc w:val="left"/>
+      <w:pPr>
+        <w:ind w:left="2880" w:hanging="360"/>
+      </w:pPr>
+      <w:rPr>
+        <w:rFonts w:ascii="Symbol" w:hAnsi="Symbol" w:hint="default"/>
+      </w:rPr>
+    </w:lvl>
+    <w:lvl w:ilvl="4" w:tplc="04090003" w:tentative="1">
+      <w:start w:val="1"/>
+      <w:numFmt w:val="bullet"/>
+      <w:lvlText w:val="o"/>
+      <w:lvlJc w:val="left"/>
+      <w:pPr>
+        <w:ind w:left="3600" w:hanging="360"/>
+      </w:pPr>
+      <w:rPr>
+        <w:rFonts w:ascii="Courier New" w:hAnsi="Courier New" w:cs="Courier New" w:hint="default"/>
+      </w:rPr>
+    </w:lvl>
+    <w:lvl w:ilvl="5" w:tplc="04090005" w:tentative="1">
+      <w:start w:val="1"/>
+      <w:numFmt w:val="bullet"/>
+      <w:lvlText w:val=""/>
+      <w:lvlJc w:val="left"/>
+      <w:pPr>
+        <w:ind w:left="4320" w:hanging="360"/>
+      </w:pPr>
+      <w:rPr>
+        <w:rFonts w:ascii="Wingdings" w:hAnsi="Wingdings" w:hint="default"/>
+      </w:rPr>
+    </w:lvl>
+    <w:lvl w:ilvl="6" w:tplc="04090001" w:tentative="1">
+      <w:start w:val="1"/>
+      <w:numFmt w:val="bullet"/>
+      <w:lvlText w:val=""/>
+      <w:lvlJc w:val="left"/>
+      <w:pPr>
+        <w:ind w:left="5040" w:hanging="360"/>
+      </w:pPr>
+      <w:rPr>
+        <w:rFonts w:ascii="Symbol" w:hAnsi="Symbol" w:hint="default"/>
+      </w:rPr>
+    </w:lvl>
+    <w:lvl w:ilvl="7" w:tplc="04090003" w:tentative="1">
+      <w:start w:val="1"/>
+      <w:numFmt w:val="bullet"/>
+      <w:lvlText w:val="o"/>
+      <w:lvlJc w:val="left"/>
+      <w:pPr>
+        <w:ind w:left="5760" w:hanging="360"/>
+      </w:pPr>
+      <w:rPr>
+        <w:rFonts w:ascii="Courier New" w:hAnsi="Courier New" w:cs="Courier New" w:hint="default"/>
+      </w:rPr>
+    </w:lvl>
+    <w:lvl w:ilvl="8" w:tplc="04090005" w:tentative="1">
+      <w:start w:val="1"/>
+      <w:numFmt w:val="bullet"/>
+      <w:lvlText w:val=""/>
+      <w:lvlJc w:val="left"/>
+      <w:pPr>
+        <w:ind w:left="6480" w:hanging="360"/>
+      </w:pPr>
+      <w:rPr>
+        <w:rFonts w:ascii="Wingdings" w:hAnsi="Wingdings" w:hint="default"/>
+      </w:rPr>
+    </w:lvl>
+  </w:abstractNum>
+  <w:abstractNum w:abstractNumId="3" w15:restartNumberingAfterBreak="0">
+    <w:nsid w:val="77AF4FBE"/>
+    <w:multiLevelType w:val="hybridMultilevel"/>
+    <w:tmpl w:val="9F1C8D52"/>
+    <w:lvl w:ilvl="0" w:tplc="04090001">
+      <w:start w:val="1"/>
+      <w:numFmt w:val="bullet"/>
+      <w:lvlText w:val=""/>
+      <w:lvlJc w:val="left"/>
+      <w:pPr>
+        <w:ind w:left="720" w:hanging="360"/>
+      </w:pPr>
+      <w:rPr>
+        <w:rFonts w:ascii="Symbol" w:hAnsi="Symbol" w:hint="default"/>
+      </w:rPr>
+    </w:lvl>
+    <w:lvl w:ilvl="1" w:tplc="04090003" w:tentative="1">
+      <w:start w:val="1"/>
+      <w:numFmt w:val="bullet"/>
+      <w:lvlText w:val="o"/>
+      <w:lvlJc w:val="left"/>
+      <w:pPr>
+        <w:ind w:left="1440" w:hanging="360"/>
+      </w:pPr>
+      <w:rPr>
+        <w:rFonts w:ascii="Courier New" w:hAnsi="Courier New" w:cs="Courier New" w:hint="default"/>
+      </w:rPr>
+    </w:lvl>
+    <w:lvl w:ilvl="2" w:tplc="04090005" w:tentative="1">
+      <w:start w:val="1"/>
+      <w:numFmt w:val="bullet"/>
+      <w:lvlText w:val=""/>
+      <w:lvlJc w:val="left"/>
+      <w:pPr>
+        <w:ind w:left="2160" w:hanging="360"/>
+      </w:pPr>
+      <w:rPr>
+        <w:rFonts w:ascii="Wingdings" w:hAnsi="Wingdings" w:hint="default"/>
+      </w:rPr>
+    </w:lvl>
+    <w:lvl w:ilvl="3" w:tplc="04090001" w:tentative="1">
+      <w:start w:val="1"/>
+      <w:numFmt w:val="bullet"/>
+      <w:lvlText w:val=""/>
+      <w:lvlJc w:val="left"/>
+      <w:pPr>
+        <w:ind w:left="2880" w:hanging="360"/>
+      </w:pPr>
+      <w:rPr>
+        <w:rFonts w:ascii="Symbol" w:hAnsi="Symbol" w:hint="default"/>
+      </w:rPr>
+    </w:lvl>
+    <w:lvl w:ilvl="4" w:tplc="04090003" w:tentative="1">
+      <w:start w:val="1"/>
+      <w:numFmt w:val="bullet"/>
+      <w:lvlText w:val="o"/>
+      <w:lvlJc w:val="left"/>
+      <w:pPr>
+        <w:ind w:left="3600" w:hanging="360"/>
+      </w:pPr>
+      <w:rPr>
+        <w:rFonts w:ascii="Courier New" w:hAnsi="Courier New" w:cs="Courier New" w:hint="default"/>
+      </w:rPr>
+    </w:lvl>
+    <w:lvl w:ilvl="5" w:tplc="04090005" w:tentative="1">
+      <w:start w:val="1"/>
+      <w:numFmt w:val="bullet"/>
+      <w:lvlText w:val=""/>
+      <w:lvlJc w:val="left"/>
+      <w:pPr>
+        <w:ind w:left="4320" w:hanging="360"/>
+      </w:pPr>
+      <w:rPr>
+        <w:rFonts w:ascii="Wingdings" w:hAnsi="Wingdings" w:hint="default"/>
+      </w:rPr>
+    </w:lvl>
+    <w:lvl w:ilvl="6" w:tplc="04090001" w:tentative="1">
+      <w:start w:val="1"/>
+      <w:numFmt w:val="bullet"/>
+      <w:lvlText w:val=""/>
+      <w:lvlJc w:val="left"/>
+      <w:pPr>
+        <w:ind w:left="5040" w:hanging="360"/>
+      </w:pPr>
+      <w:rPr>
+        <w:rFonts w:ascii="Symbol" w:hAnsi="Symbol" w:hint="default"/>
+      </w:rPr>
+    </w:lvl>
+    <w:lvl w:ilvl="7" w:tplc="04090003" w:tentative="1">
+      <w:start w:val="1"/>
+      <w:numFmt w:val="bullet"/>
+      <w:lvlText w:val="o"/>
+      <w:lvlJc w:val="left"/>
+      <w:pPr>
+        <w:ind w:left="5760" w:hanging="360"/>
+      </w:pPr>
+      <w:rPr>
+        <w:rFonts w:ascii="Courier New" w:hAnsi="Courier New" w:cs="Courier New" w:hint="default"/>
+      </w:rPr>
+    </w:lvl>
+    <w:lvl w:ilvl="8" w:tplc="04090005" w:tentative="1">
+      <w:start w:val="1"/>
+      <w:numFmt w:val="bullet"/>
+      <w:lvlText w:val=""/>
+      <w:lvlJc w:val="left"/>
+      <w:pPr>
+        <w:ind w:left="6480" w:hanging="360"/>
+      </w:pPr>
+      <w:rPr>
+        <w:rFonts w:ascii="Wingdings" w:hAnsi="Wingdings" w:hint="default"/>
+      </w:rPr>
+    </w:lvl>
+  </w:abstractNum>
   <w:num w:numId="1" w16cid:durableId="1862620201">
     <w:abstractNumId w:val="1"/>
   </w:num>
   <w:num w:numId="2" w16cid:durableId="836768189">
     <w:abstractNumId w:val="0"/>
+  </w:num>
+  <w:num w:numId="3" w16cid:durableId="401636206">
+    <w:abstractNumId w:val="2"/>
+  </w:num>
+  <w:num w:numId="4" w16cid:durableId="2058040746">
+    <w:abstractNumId w:val="3"/>
   </w:num>
 </w:numbering>
 </file>
@@ -3828,6 +5186,40 @@
       </w:tblCellMar>
     </w:tblPr>
   </w:style>
+  <w:style w:type="character" w:styleId="Hyperlink">
+    <w:name w:val="Hyperlink"/>
+    <w:basedOn w:val="DefaultParagraphFont"/>
+    <w:uiPriority w:val="99"/>
+    <w:unhideWhenUsed/>
+    <w:rsid w:val="00775DD9"/>
+    <w:rPr>
+      <w:color w:val="0563C1" w:themeColor="hyperlink"/>
+      <w:u w:val="single"/>
+    </w:rPr>
+  </w:style>
+  <w:style w:type="character" w:styleId="UnresolvedMention">
+    <w:name w:val="Unresolved Mention"/>
+    <w:basedOn w:val="DefaultParagraphFont"/>
+    <w:uiPriority w:val="99"/>
+    <w:semiHidden/>
+    <w:unhideWhenUsed/>
+    <w:rsid w:val="00775DD9"/>
+    <w:rPr>
+      <w:color w:val="605E5C"/>
+      <w:shd w:val="clear" w:color="auto" w:fill="E1DFDD"/>
+    </w:rPr>
+  </w:style>
+  <w:style w:type="paragraph" w:styleId="ListParagraph">
+    <w:name w:val="List Paragraph"/>
+    <w:basedOn w:val="Normal"/>
+    <w:uiPriority w:val="34"/>
+    <w:qFormat/>
+    <w:rsid w:val="00072B81"/>
+    <w:pPr>
+      <w:ind w:left="720"/>
+      <w:contextualSpacing/>
+    </w:pPr>
+  </w:style>
 </w:styles>
 </file>
 

</xml_diff>

<commit_message>
add gregorio part and reference
</commit_message>
<xml_diff>
--- a/kakayanin.docx
+++ b/kakayanin.docx
@@ -1008,10 +1008,7 @@
                         <w:jc w:val="left"/>
                       </w:pPr>
                       <w:r>
-                        <w:t>Student feedback</w:t>
-                      </w:r>
-                      <w:r>
-                        <w:t xml:space="preserve"> and suggestion.</w:t>
+                        <w:t>Student feedback and suggestion.</w:t>
                       </w:r>
                     </w:p>
                   </w:txbxContent>
@@ -1309,10 +1306,7 @@
                         <w:jc w:val="left"/>
                       </w:pPr>
                       <w:r>
-                        <w:t>Notify Student</w:t>
-                      </w:r>
-                      <w:r>
-                        <w:t>.</w:t>
+                        <w:t>Notify Student.</w:t>
                       </w:r>
                     </w:p>
                     <w:p>
@@ -1334,10 +1328,7 @@
                         <w:jc w:val="left"/>
                       </w:pPr>
                       <w:r>
-                        <w:t>Fix Future events</w:t>
-                      </w:r>
-                      <w:r>
-                        <w:t>.</w:t>
+                        <w:t>Fix Future events.</w:t>
                       </w:r>
                     </w:p>
                     <w:p>
@@ -2358,235 +2349,443 @@
     </w:p>
     <w:p>
       <w:pPr>
+        <w:ind w:left="0" w:firstLine="720"/>
+      </w:pPr>
+      <w:r>
+        <w:t xml:space="preserve">According to Ramil G. </w:t>
+      </w:r>
+      <w:proofErr w:type="spellStart"/>
+      <w:r>
+        <w:t>Lumauag</w:t>
+      </w:r>
+      <w:proofErr w:type="spellEnd"/>
+      <w:r>
+        <w:t xml:space="preserve"> (2016) currently mobile phone are seen as an essential part of people’s daily activities use for communication especially student’s he define</w:t>
+      </w:r>
+      <w:r>
+        <w:t xml:space="preserve">s </w:t>
+      </w:r>
+      <w:r>
+        <w:t xml:space="preserve">School Event Notification through (SMS) to update students about upcoming events, meetings, emergency meetings and suspension of the class due to weather changes (Ramil G. </w:t>
+      </w:r>
+      <w:proofErr w:type="spellStart"/>
+      <w:r>
+        <w:t>Lumauag</w:t>
+      </w:r>
+      <w:proofErr w:type="spellEnd"/>
+      <w:r>
+        <w:t xml:space="preserve">, 2016). Fahad M Reyes, </w:t>
+      </w:r>
+      <w:proofErr w:type="spellStart"/>
+      <w:r>
+        <w:t>Montadzah</w:t>
+      </w:r>
+      <w:proofErr w:type="spellEnd"/>
+      <w:r>
+        <w:t xml:space="preserve"> A </w:t>
+      </w:r>
+      <w:proofErr w:type="spellStart"/>
+      <w:r>
+        <w:t>Abdulgani</w:t>
+      </w:r>
+      <w:proofErr w:type="spellEnd"/>
+      <w:r>
+        <w:t xml:space="preserve">, </w:t>
+      </w:r>
+      <w:proofErr w:type="spellStart"/>
+      <w:r>
+        <w:t>Mhd</w:t>
+      </w:r>
+      <w:proofErr w:type="spellEnd"/>
+      <w:r>
+        <w:t xml:space="preserve"> Faheem, M </w:t>
+      </w:r>
+      <w:proofErr w:type="spellStart"/>
+      <w:r>
+        <w:t>Aliuden</w:t>
+      </w:r>
+      <w:proofErr w:type="spellEnd"/>
+      <w:r>
+        <w:t xml:space="preserve">, Jonathan M </w:t>
+      </w:r>
+      <w:proofErr w:type="spellStart"/>
+      <w:r>
+        <w:t>Mantikayan</w:t>
+      </w:r>
+      <w:proofErr w:type="spellEnd"/>
+      <w:r>
+        <w:t xml:space="preserve">, </w:t>
+      </w:r>
+      <w:proofErr w:type="spellStart"/>
+      <w:r>
+        <w:t>Tarhata</w:t>
+      </w:r>
+      <w:proofErr w:type="spellEnd"/>
+      <w:r>
+        <w:t xml:space="preserve"> S </w:t>
+      </w:r>
+      <w:proofErr w:type="spellStart"/>
+      <w:r>
+        <w:t>Guiamalon</w:t>
+      </w:r>
+      <w:proofErr w:type="spellEnd"/>
+      <w:r>
+        <w:t xml:space="preserve">, </w:t>
+      </w:r>
+      <w:proofErr w:type="spellStart"/>
+      <w:r>
+        <w:t>Sema</w:t>
+      </w:r>
+      <w:proofErr w:type="spellEnd"/>
+      <w:r>
+        <w:t xml:space="preserve"> G </w:t>
+      </w:r>
+      <w:proofErr w:type="spellStart"/>
+      <w:r>
+        <w:t>Dilna</w:t>
+      </w:r>
+      <w:proofErr w:type="spellEnd"/>
+      <w:r>
+        <w:t xml:space="preserve">, </w:t>
+      </w:r>
+      <w:proofErr w:type="spellStart"/>
+      <w:r>
+        <w:t>Haron</w:t>
+      </w:r>
+      <w:proofErr w:type="spellEnd"/>
+      <w:r>
+        <w:t xml:space="preserve"> A Mohamad, </w:t>
+      </w:r>
+      <w:proofErr w:type="spellStart"/>
+      <w:r>
+        <w:t>Zohereya</w:t>
+      </w:r>
+      <w:proofErr w:type="spellEnd"/>
+      <w:r>
+        <w:t xml:space="preserve"> D </w:t>
+      </w:r>
+      <w:proofErr w:type="spellStart"/>
+      <w:r>
+        <w:t>Sittie</w:t>
+      </w:r>
+      <w:proofErr w:type="spellEnd"/>
+      <w:r>
+        <w:t xml:space="preserve">, (2022) at CSU - Cotabato State University they develop an Event Management system with SMS notification to inform employees, former clients about important events, urgent events and </w:t>
+      </w:r>
+      <w:r>
+        <w:lastRenderedPageBreak/>
+        <w:t xml:space="preserve">announcements. They used Microsoft Visual Studio to deploy the system while database used for storage id SQL server. Espinosa, Kevin Aldrin and </w:t>
+      </w:r>
+      <w:proofErr w:type="spellStart"/>
+      <w:r>
+        <w:t>Magbag</w:t>
+      </w:r>
+      <w:proofErr w:type="spellEnd"/>
+      <w:r>
+        <w:t xml:space="preserve">, </w:t>
+      </w:r>
+      <w:proofErr w:type="spellStart"/>
+      <w:r>
+        <w:t>Avigail</w:t>
+      </w:r>
+      <w:proofErr w:type="spellEnd"/>
+      <w:r>
+        <w:t xml:space="preserve"> (2020) develop a Liturgical Planner Application for a Roman Catholic Diocese by the use of mobile/web application              Clergy members are able to oversee their personal liturgical calendar-scheduler, and a web app for the Chancery office to convey significant liturgical and administrative updates to others (Espinosa, Kevin Aldrin and </w:t>
+      </w:r>
+      <w:proofErr w:type="spellStart"/>
+      <w:r>
+        <w:t>Magbag</w:t>
+      </w:r>
+      <w:proofErr w:type="spellEnd"/>
+      <w:r>
+        <w:t xml:space="preserve">, </w:t>
+      </w:r>
+      <w:proofErr w:type="spellStart"/>
+      <w:r>
+        <w:t>Avigail</w:t>
+      </w:r>
+      <w:proofErr w:type="spellEnd"/>
+      <w:r>
+        <w:t xml:space="preserve">, 2020). Sales </w:t>
+      </w:r>
+      <w:proofErr w:type="spellStart"/>
+      <w:r>
+        <w:t>Gamponia</w:t>
+      </w:r>
+      <w:proofErr w:type="spellEnd"/>
+      <w:r>
+        <w:t xml:space="preserve"> </w:t>
+      </w:r>
+      <w:proofErr w:type="spellStart"/>
+      <w:r>
+        <w:t>Aribe</w:t>
+      </w:r>
+      <w:proofErr w:type="spellEnd"/>
+      <w:r>
+        <w:t xml:space="preserve"> Jr. et al. (2019) develop an Android-based ubiquitous notification for Bukidnon State University (</w:t>
+      </w:r>
+      <w:proofErr w:type="spellStart"/>
+      <w:r>
+        <w:t>BukSU</w:t>
+      </w:r>
+      <w:proofErr w:type="spellEnd"/>
+      <w:r>
+        <w:t xml:space="preserve">) to deliver upcoming events and activities more effectively in their university (Sales </w:t>
+      </w:r>
+      <w:proofErr w:type="spellStart"/>
+      <w:r>
+        <w:t>Gamponia</w:t>
+      </w:r>
+      <w:proofErr w:type="spellEnd"/>
+      <w:r>
+        <w:t xml:space="preserve"> </w:t>
+      </w:r>
+      <w:proofErr w:type="spellStart"/>
+      <w:r>
+        <w:t>Aribe</w:t>
+      </w:r>
+      <w:proofErr w:type="spellEnd"/>
+      <w:r>
+        <w:t xml:space="preserve"> Jr., Charlie </w:t>
+      </w:r>
+      <w:proofErr w:type="spellStart"/>
+      <w:r>
+        <w:t>Cablinda</w:t>
+      </w:r>
+      <w:proofErr w:type="spellEnd"/>
+      <w:r>
+        <w:t xml:space="preserve"> </w:t>
+      </w:r>
+      <w:proofErr w:type="spellStart"/>
+      <w:r>
+        <w:t>Yabes</w:t>
+      </w:r>
+      <w:proofErr w:type="spellEnd"/>
+      <w:r>
+        <w:t xml:space="preserve">, Mark Vincent </w:t>
+      </w:r>
+      <w:proofErr w:type="spellStart"/>
+      <w:r>
+        <w:t>Galorport</w:t>
+      </w:r>
+      <w:proofErr w:type="spellEnd"/>
+      <w:r>
+        <w:t xml:space="preserve"> </w:t>
+      </w:r>
+      <w:proofErr w:type="spellStart"/>
+      <w:r>
+        <w:t>Jamago</w:t>
+      </w:r>
+      <w:proofErr w:type="spellEnd"/>
+      <w:r>
+        <w:t xml:space="preserve">, Kenichi </w:t>
+      </w:r>
+      <w:proofErr w:type="spellStart"/>
+      <w:r>
+        <w:t>Itong</w:t>
+      </w:r>
+      <w:proofErr w:type="spellEnd"/>
+      <w:r>
+        <w:t xml:space="preserve"> </w:t>
+      </w:r>
+      <w:proofErr w:type="spellStart"/>
+      <w:r>
+        <w:t>Rayos</w:t>
+      </w:r>
+      <w:proofErr w:type="spellEnd"/>
+      <w:r>
+        <w:t xml:space="preserve">, Hannah Leah Toledo </w:t>
+      </w:r>
+      <w:proofErr w:type="spellStart"/>
+      <w:r>
+        <w:t>Rebosura</w:t>
+      </w:r>
+      <w:proofErr w:type="spellEnd"/>
+      <w:r>
+        <w:t xml:space="preserve">, and Jessica Joy </w:t>
+      </w:r>
+      <w:proofErr w:type="spellStart"/>
+      <w:r>
+        <w:t>Bahayanan</w:t>
+      </w:r>
+      <w:proofErr w:type="spellEnd"/>
+      <w:r>
+        <w:t xml:space="preserve"> Gonzales, 2019). </w:t>
+      </w:r>
+    </w:p>
+    <w:p>
+      <w:pPr>
+        <w:ind w:left="0" w:firstLine="720"/>
+      </w:pPr>
+      <w:r>
+        <w:t xml:space="preserve">Eric B. </w:t>
+      </w:r>
+      <w:proofErr w:type="spellStart"/>
+      <w:r>
+        <w:t>Blancaflor</w:t>
+      </w:r>
+      <w:proofErr w:type="spellEnd"/>
+      <w:r>
+        <w:t xml:space="preserve"> et al. (2022) define Event management that can be used in an online setting and reduce paper work during COVID-19. In addition, EMS aims to make it easier to handle event proposals by implementing evaluations online. This helps student organizations and the university work together more efficiently and reduce the workload (Eric B. </w:t>
+      </w:r>
+      <w:proofErr w:type="spellStart"/>
+      <w:r>
+        <w:t>Blancaflor</w:t>
+      </w:r>
+      <w:proofErr w:type="spellEnd"/>
+      <w:r>
+        <w:t xml:space="preserve">, Gabriel Angelo B. Dela Cruz, Raya Shane C. </w:t>
+      </w:r>
+      <w:proofErr w:type="spellStart"/>
+      <w:r>
+        <w:t>Rabanal</w:t>
+      </w:r>
+      <w:proofErr w:type="spellEnd"/>
+      <w:r>
+        <w:t xml:space="preserve">, Jerome Patrick S. Ramos, 2022). James Michael E. Paz, et al. (2024) similarly defines EMS as organizing events providing a smooth and reliable platform for </w:t>
+      </w:r>
+      <w:proofErr w:type="spellStart"/>
+      <w:r>
+        <w:t>Mapúa</w:t>
+      </w:r>
+      <w:proofErr w:type="spellEnd"/>
+      <w:r>
+        <w:t xml:space="preserve"> Malayan Colleges Laguna (John Arthur G. Panti, Vivien </w:t>
+      </w:r>
+      <w:proofErr w:type="spellStart"/>
+      <w:r>
+        <w:t>Ericca</w:t>
+      </w:r>
+      <w:proofErr w:type="spellEnd"/>
+      <w:r>
+        <w:t xml:space="preserve"> I. Hermoso, Carlos Lorenzo M. Melchor, Khristian G. Kikuchi, 2024).</w:t>
+      </w:r>
+    </w:p>
+    <w:p>
+      <w:pPr>
+        <w:shd w:val="clear" w:color="auto" w:fill="FFFFFF"/>
+        <w:spacing w:before="100" w:beforeAutospacing="1" w:after="100" w:afterAutospacing="1" w:line="480" w:lineRule="auto"/>
+        <w:ind w:left="0" w:right="120" w:firstLine="0"/>
+        <w:rPr>
+          <w:b/>
+          <w:szCs w:val="24"/>
+        </w:rPr>
+      </w:pPr>
+      <w:r>
+        <w:rPr>
+          <w:b/>
+          <w:szCs w:val="24"/>
+        </w:rPr>
+        <w:lastRenderedPageBreak/>
+        <w:t>Synthesis of Related Literature and Studies</w:t>
+      </w:r>
+    </w:p>
+    <w:p>
+      <w:pPr>
+        <w:shd w:val="clear" w:color="auto" w:fill="FFFFFF"/>
+        <w:spacing w:before="100" w:beforeAutospacing="1" w:after="100" w:afterAutospacing="1" w:line="480" w:lineRule="auto"/>
+        <w:ind w:left="0" w:right="120" w:firstLine="0"/>
+        <w:rPr>
+          <w:b/>
+          <w:szCs w:val="24"/>
+        </w:rPr>
+      </w:pPr>
+      <w:r>
+        <w:rPr>
+          <w:b/>
+          <w:szCs w:val="24"/>
+        </w:rPr>
+        <w:t>Foreign synthesis</w:t>
+      </w:r>
+    </w:p>
+    <w:p>
+      <w:pPr>
         <w:shd w:val="clear" w:color="auto" w:fill="FFFFFF"/>
         <w:spacing w:before="100" w:beforeAutospacing="1" w:after="100" w:afterAutospacing="1" w:line="480" w:lineRule="auto"/>
         <w:ind w:left="0" w:right="115" w:firstLine="720"/>
         <w:rPr>
+          <w:bCs/>
           <w:szCs w:val="24"/>
         </w:rPr>
       </w:pPr>
       <w:r>
         <w:rPr>
+          <w:bCs/>
           <w:szCs w:val="24"/>
         </w:rPr>
-        <w:t xml:space="preserve">According to Ramil G. </w:t>
-      </w:r>
-      <w:proofErr w:type="spellStart"/>
-      <w:r>
-        <w:rPr>
+        <w:t xml:space="preserve">According to various sources, the consensus in academic literature talks about an imperative demand for modern, integrated systems to organize and disseminate information regarding student events and announcements in schools. Traditional methods, such as site-posted event fragments, failed Google Form registrations, and limited social media sharing, are consistently found to be time-consuming and inefficient, and unable to deliver timely and detailed information to students. Therefore, authors like Hamid et al. (2022), Mun &amp; Mohamad (2023), and </w:t>
+      </w:r>
+      <w:proofErr w:type="spellStart"/>
+      <w:r>
+        <w:rPr>
+          <w:bCs/>
           <w:szCs w:val="24"/>
         </w:rPr>
-        <w:t>Lumauag</w:t>
-      </w:r>
-      <w:proofErr w:type="spellEnd"/>
-      <w:r>
-        <w:rPr>
+        <w:t>Geerja</w:t>
+      </w:r>
+      <w:proofErr w:type="spellEnd"/>
+      <w:r>
+        <w:rPr>
+          <w:bCs/>
           <w:szCs w:val="24"/>
         </w:rPr>
-        <w:t xml:space="preserve"> (2016) currently mobile phone are seen as an essential part of people’s daily activities use for communication especially student’s he defines School Event Notification through (SMS) to update students about upcoming events, meetings, emergency meetings and suspension of the class due to weather changes. Fahad M Reyes, </w:t>
-      </w:r>
-      <w:proofErr w:type="spellStart"/>
-      <w:r>
-        <w:rPr>
+        <w:t xml:space="preserve"> </w:t>
+      </w:r>
+      <w:proofErr w:type="spellStart"/>
+      <w:r>
+        <w:rPr>
+          <w:bCs/>
           <w:szCs w:val="24"/>
         </w:rPr>
-        <w:t>Montadzah</w:t>
-      </w:r>
-      <w:proofErr w:type="spellEnd"/>
-      <w:r>
-        <w:rPr>
+        <w:t>Lavania</w:t>
+      </w:r>
+      <w:proofErr w:type="spellEnd"/>
+      <w:r>
+        <w:rPr>
+          <w:bCs/>
           <w:szCs w:val="24"/>
         </w:rPr>
-        <w:t xml:space="preserve"> A </w:t>
-      </w:r>
-      <w:proofErr w:type="spellStart"/>
-      <w:r>
-        <w:rPr>
+        <w:t xml:space="preserve"> et al. (2023) suggest the development of niche mobile apps to consolidate event notices, simplify registration processes, and reduce manual processes, saving time and improving information accessibility in the end. Moreover, </w:t>
+      </w:r>
+      <w:proofErr w:type="spellStart"/>
+      <w:r>
+        <w:rPr>
+          <w:bCs/>
           <w:szCs w:val="24"/>
         </w:rPr>
-        <w:t>Abdulgani</w:t>
-      </w:r>
-      <w:proofErr w:type="spellEnd"/>
-      <w:r>
-        <w:rPr>
+        <w:t>Pensabe</w:t>
+      </w:r>
+      <w:proofErr w:type="spellEnd"/>
+      <w:r>
+        <w:rPr>
+          <w:bCs/>
           <w:szCs w:val="24"/>
         </w:rPr>
-        <w:t xml:space="preserve">, </w:t>
-      </w:r>
-      <w:proofErr w:type="spellStart"/>
-      <w:r>
-        <w:rPr>
+        <w:t xml:space="preserve">-Rodriguez et al. (2020) and Kamel et al. (2022) suggest that the success of such systems depends on their ability to integrate with academic calendars and offer advanced features for event planning, promotion, and assessment, addressing general issues like fragmented information and lack of personalized interaction. This is particularly important in today's digital era where smartphones have become an indispensable tool for communication and organization, with billions of users spending significant daily hours on the devices, according </w:t>
+      </w:r>
+      <w:r>
+        <w:rPr>
+          <w:bCs/>
           <w:szCs w:val="24"/>
         </w:rPr>
-        <w:t>Mhd</w:t>
-      </w:r>
-      <w:proofErr w:type="spellEnd"/>
-      <w:r>
-        <w:rPr>
+        <w:lastRenderedPageBreak/>
+        <w:t xml:space="preserve">to </w:t>
+      </w:r>
+      <w:proofErr w:type="spellStart"/>
+      <w:r>
+        <w:rPr>
+          <w:bCs/>
           <w:szCs w:val="24"/>
         </w:rPr>
-        <w:t xml:space="preserve"> Faheem, M </w:t>
-      </w:r>
-      <w:proofErr w:type="spellStart"/>
-      <w:r>
-        <w:rPr>
+        <w:t>Faimau</w:t>
+      </w:r>
+      <w:proofErr w:type="spellEnd"/>
+      <w:r>
+        <w:rPr>
+          <w:bCs/>
           <w:szCs w:val="24"/>
         </w:rPr>
-        <w:t>Aliuden</w:t>
-      </w:r>
-      <w:proofErr w:type="spellEnd"/>
-      <w:r>
-        <w:rPr>
-          <w:szCs w:val="24"/>
-        </w:rPr>
-        <w:t xml:space="preserve">, Jonathan M </w:t>
-      </w:r>
-      <w:proofErr w:type="spellStart"/>
-      <w:r>
-        <w:rPr>
-          <w:szCs w:val="24"/>
-        </w:rPr>
-        <w:t>Mantikayan</w:t>
-      </w:r>
-      <w:proofErr w:type="spellEnd"/>
-      <w:r>
-        <w:rPr>
-          <w:szCs w:val="24"/>
-        </w:rPr>
-        <w:t xml:space="preserve">, </w:t>
-      </w:r>
-      <w:proofErr w:type="spellStart"/>
-      <w:r>
-        <w:rPr>
-          <w:szCs w:val="24"/>
-        </w:rPr>
-        <w:t>Tarhata</w:t>
-      </w:r>
-      <w:proofErr w:type="spellEnd"/>
-      <w:r>
-        <w:rPr>
-          <w:szCs w:val="24"/>
-        </w:rPr>
-        <w:t xml:space="preserve"> S </w:t>
-      </w:r>
-      <w:proofErr w:type="spellStart"/>
-      <w:r>
-        <w:rPr>
-          <w:szCs w:val="24"/>
-        </w:rPr>
-        <w:t>Guiamalon</w:t>
-      </w:r>
-      <w:proofErr w:type="spellEnd"/>
-      <w:r>
-        <w:rPr>
-          <w:szCs w:val="24"/>
-        </w:rPr>
-        <w:t xml:space="preserve">, </w:t>
-      </w:r>
-      <w:proofErr w:type="spellStart"/>
-      <w:r>
-        <w:rPr>
-          <w:szCs w:val="24"/>
-        </w:rPr>
-        <w:t>Sema</w:t>
-      </w:r>
-      <w:proofErr w:type="spellEnd"/>
-      <w:r>
-        <w:rPr>
-          <w:szCs w:val="24"/>
-        </w:rPr>
-        <w:t xml:space="preserve"> G </w:t>
-      </w:r>
-      <w:proofErr w:type="spellStart"/>
-      <w:r>
-        <w:rPr>
-          <w:szCs w:val="24"/>
-        </w:rPr>
-        <w:t>Dilna</w:t>
-      </w:r>
-      <w:proofErr w:type="spellEnd"/>
-      <w:r>
-        <w:rPr>
-          <w:szCs w:val="24"/>
-        </w:rPr>
-        <w:t xml:space="preserve">, </w:t>
-      </w:r>
-      <w:proofErr w:type="spellStart"/>
-      <w:r>
-        <w:rPr>
-          <w:szCs w:val="24"/>
-        </w:rPr>
-        <w:t>Haron</w:t>
-      </w:r>
-      <w:proofErr w:type="spellEnd"/>
-      <w:r>
-        <w:rPr>
-          <w:szCs w:val="24"/>
-        </w:rPr>
-        <w:t xml:space="preserve"> A Mohamad, </w:t>
-      </w:r>
-      <w:proofErr w:type="spellStart"/>
-      <w:r>
-        <w:rPr>
-          <w:szCs w:val="24"/>
-        </w:rPr>
-        <w:t>Zohereya</w:t>
-      </w:r>
-      <w:proofErr w:type="spellEnd"/>
-      <w:r>
-        <w:rPr>
-          <w:szCs w:val="24"/>
-        </w:rPr>
-        <w:t xml:space="preserve"> D </w:t>
-      </w:r>
-      <w:proofErr w:type="spellStart"/>
-      <w:r>
-        <w:rPr>
-          <w:szCs w:val="24"/>
-        </w:rPr>
-        <w:t>Sittie</w:t>
-      </w:r>
-      <w:proofErr w:type="spellEnd"/>
-      <w:r>
-        <w:rPr>
-          <w:szCs w:val="24"/>
-        </w:rPr>
-        <w:t xml:space="preserve">, (2022) at CSU - Cotabato State University they develop an Event Management system with SMS notification to inform employees, </w:t>
-      </w:r>
-      <w:r>
-        <w:rPr>
-          <w:szCs w:val="24"/>
-        </w:rPr>
-        <w:lastRenderedPageBreak/>
-        <w:t xml:space="preserve">former clients about important events, urgent events and announcements. They used Microsoft Visual Studio to deploy the system while database used for storage id SQL server. Espinosa, Kevin Aldrin and </w:t>
-      </w:r>
-      <w:proofErr w:type="spellStart"/>
-      <w:r>
-        <w:rPr>
-          <w:szCs w:val="24"/>
-        </w:rPr>
-        <w:t>Magbag</w:t>
-      </w:r>
-      <w:proofErr w:type="spellEnd"/>
-      <w:r>
-        <w:rPr>
-          <w:szCs w:val="24"/>
-        </w:rPr>
-        <w:t xml:space="preserve">, </w:t>
-      </w:r>
-      <w:proofErr w:type="spellStart"/>
-      <w:r>
-        <w:rPr>
-          <w:szCs w:val="24"/>
-        </w:rPr>
-        <w:t>Avigail</w:t>
-      </w:r>
-      <w:proofErr w:type="spellEnd"/>
-      <w:r>
-        <w:rPr>
-          <w:szCs w:val="24"/>
-        </w:rPr>
-        <w:t xml:space="preserve"> (2020) develop a Liturgical Planner Application for a Roman Catholic Diocese by the use of mobile/web application                Clergy members are able to oversee their personal liturgical calendar-scheduler, and a web app for the Chancery office to convey significant liturgical and administrative updates to others.</w:t>
+        <w:t xml:space="preserve"> et al. (2022) and K. Sai Lakshmi et al. (2021). Lastly, the final goal is to develop a simpler, quicker, secure, and user-friendly centralized platform that not only efficiently notifies students but also facilitates critical feedback and evaluation processes, thereby developing a more connected and responsive learning environment.</w:t>
       </w:r>
     </w:p>
     <w:p>
@@ -2604,25 +2803,7 @@
           <w:b/>
           <w:szCs w:val="24"/>
         </w:rPr>
-        <w:t>Synthesis of Related Literature and Studies</w:t>
-      </w:r>
-    </w:p>
-    <w:p>
-      <w:pPr>
-        <w:shd w:val="clear" w:color="auto" w:fill="FFFFFF"/>
-        <w:spacing w:before="100" w:beforeAutospacing="1" w:after="100" w:afterAutospacing="1" w:line="480" w:lineRule="auto"/>
-        <w:ind w:left="0" w:right="120" w:firstLine="0"/>
-        <w:rPr>
-          <w:b/>
-          <w:szCs w:val="24"/>
-        </w:rPr>
-      </w:pPr>
-      <w:r>
-        <w:rPr>
-          <w:b/>
-          <w:szCs w:val="24"/>
-        </w:rPr>
-        <w:t>Foreign synthesis</w:t>
+        <w:t>Local synthesis</w:t>
       </w:r>
     </w:p>
     <w:p>
@@ -2640,7 +2821,7 @@
           <w:bCs/>
           <w:szCs w:val="24"/>
         </w:rPr>
-        <w:t xml:space="preserve">According to various sources, the consensus in academic literature talks about an imperative demand for modern, integrated systems to organize and disseminate information regarding student events and announcements in schools. Traditional methods, such as site-posted event fragments, failed Google Form registrations, and limited social media sharing, are consistently found to be time-consuming and inefficient, and unable to deliver timely and detailed information to students. Therefore, authors like Hamid et al. (2022), Mun &amp; Mohamad (2023), and </w:t>
+        <w:t xml:space="preserve">In today’s modern society, the use of mobile phones is common and important to the daily routines of individuals, students in particular, as a means of communication. As pointed out by </w:t>
       </w:r>
       <w:proofErr w:type="spellStart"/>
       <w:r>
@@ -2648,7 +2829,7 @@
           <w:bCs/>
           <w:szCs w:val="24"/>
         </w:rPr>
-        <w:t>Geerja</w:t>
+        <w:t>Lumauag</w:t>
       </w:r>
       <w:proofErr w:type="spellEnd"/>
       <w:r>
@@ -2656,7 +2837,7 @@
           <w:bCs/>
           <w:szCs w:val="24"/>
         </w:rPr>
-        <w:t xml:space="preserve"> </w:t>
+        <w:t xml:space="preserve"> (2016), mobile phones, for instance, can be used to send messages informing students about relevant events such as meetings, emergency gatherings, or classes being canceled due to weather. This system makes sure that the students are kept up to date even when things change suddenly. A similar system was developed by Reyes et al. (2022) at the Cotabato State University. They developed an Event Management System that SMS’s important announcements and urgent event notifications to employees and former clients. The system was built and stored using Microsoft Visual Studio and SQL Server, which proves that dependable software tools strengthen the efficiency and ease of management in communication systems. Espinosa and </w:t>
       </w:r>
       <w:proofErr w:type="spellStart"/>
       <w:r>
@@ -2664,7 +2845,7 @@
           <w:bCs/>
           <w:szCs w:val="24"/>
         </w:rPr>
-        <w:t>Lavania</w:t>
+        <w:t>Magbag</w:t>
       </w:r>
       <w:proofErr w:type="spellEnd"/>
       <w:r>
@@ -2672,7 +2853,7 @@
           <w:bCs/>
           <w:szCs w:val="24"/>
         </w:rPr>
-        <w:t xml:space="preserve"> et al. (2023) suggest the development of niche mobile apps to consolidate event notices, simplify registration processes, and reduce manual processes, saving time and improving information accessibility in </w:t>
+        <w:t xml:space="preserve"> (2020) created a Liturgical Planner Application for a diocese of the Roman Catholic Church. Through their system, the priests could </w:t>
       </w:r>
       <w:r>
         <w:rPr>
@@ -2680,23 +2861,25 @@
           <w:szCs w:val="24"/>
         </w:rPr>
         <w:lastRenderedPageBreak/>
-        <w:t xml:space="preserve">the end. Moreover, </w:t>
-      </w:r>
-      <w:proofErr w:type="spellStart"/>
-      <w:r>
+        <w:t>manage personally via mobile app while the chancery office broadcast updates through a web-based system. This system improved communication in the diocese.</w:t>
+      </w:r>
+    </w:p>
+    <w:p>
+      <w:pPr>
+        <w:shd w:val="clear" w:color="auto" w:fill="FFFFFF"/>
+        <w:spacing w:before="100" w:beforeAutospacing="1" w:after="100" w:afterAutospacing="1" w:line="480" w:lineRule="auto"/>
+        <w:ind w:left="0" w:right="115" w:firstLine="720"/>
         <w:rPr>
           <w:bCs/>
           <w:szCs w:val="24"/>
         </w:rPr>
-        <w:t>Pensabe</w:t>
-      </w:r>
-      <w:proofErr w:type="spellEnd"/>
+      </w:pPr>
       <w:r>
         <w:rPr>
           <w:bCs/>
           <w:szCs w:val="24"/>
         </w:rPr>
-        <w:t xml:space="preserve">-Rodriguez et al. (2020) and Kamel et al. (2022) suggest that the success of such systems depends on their ability to integrate with academic calendars and offer advanced features for event planning, promotion, and assessment, addressing general issues like fragmented information and lack of personalized interaction. This is particularly important in today's digital era where smartphones have become an indispensable tool for communication and organization, with billions of users spending significant daily hours on the devices, according to </w:t>
+        <w:t xml:space="preserve"> </w:t>
       </w:r>
       <w:proofErr w:type="spellStart"/>
       <w:r>
@@ -2704,7 +2887,7 @@
           <w:bCs/>
           <w:szCs w:val="24"/>
         </w:rPr>
-        <w:t>Faimau</w:t>
+        <w:t>Gamponia</w:t>
       </w:r>
       <w:proofErr w:type="spellEnd"/>
       <w:r>
@@ -2712,156 +2895,105 @@
           <w:bCs/>
           <w:szCs w:val="24"/>
         </w:rPr>
-        <w:t xml:space="preserve"> et al. (2022) and K. Sai Lakshmi et al. (2021). Lastly, the final goal is to develop a simpler, quicker, secure, and user-friendly centralized platform that not only efficiently notifies students but also facilitates critical feedback and evaluation processes, thereby developing a more connected and responsive learning environment.</w:t>
-      </w:r>
-    </w:p>
-    <w:p>
-      <w:pPr>
-        <w:shd w:val="clear" w:color="auto" w:fill="FFFFFF"/>
-        <w:spacing w:before="100" w:beforeAutospacing="1" w:after="100" w:afterAutospacing="1" w:line="480" w:lineRule="auto"/>
-        <w:ind w:left="720" w:right="120" w:firstLine="0"/>
-        <w:rPr>
-          <w:b/>
+        <w:t xml:space="preserve"> </w:t>
+      </w:r>
+      <w:proofErr w:type="spellStart"/>
+      <w:r>
+        <w:rPr>
+          <w:bCs/>
           <w:szCs w:val="24"/>
         </w:rPr>
-      </w:pPr>
-      <w:r>
-        <w:rPr>
-          <w:b/>
+        <w:t>Aribe</w:t>
+      </w:r>
+      <w:proofErr w:type="spellEnd"/>
+      <w:r>
+        <w:rPr>
+          <w:bCs/>
           <w:szCs w:val="24"/>
         </w:rPr>
-        <w:t>Local synthesis</w:t>
-      </w:r>
-    </w:p>
-    <w:p>
-      <w:pPr>
-        <w:shd w:val="clear" w:color="auto" w:fill="FFFFFF"/>
-        <w:spacing w:before="100" w:beforeAutospacing="1" w:after="100" w:afterAutospacing="1" w:line="480" w:lineRule="auto"/>
-        <w:ind w:left="720" w:right="120" w:firstLine="720"/>
-        <w:rPr>
+        <w:t xml:space="preserve"> Jr. et al. (2019) demonstrate what they refer to as a form of ubiquitous notification, in their implementation of an application via Android, for Bukidnon State University. </w:t>
+      </w:r>
+      <w:proofErr w:type="spellStart"/>
+      <w:r>
+        <w:rPr>
+          <w:bCs/>
           <w:szCs w:val="24"/>
         </w:rPr>
-      </w:pPr>
-      <w:r>
-        <w:rPr>
+        <w:t>Gamponia</w:t>
+      </w:r>
+      <w:proofErr w:type="spellEnd"/>
+      <w:r>
+        <w:rPr>
+          <w:bCs/>
           <w:szCs w:val="24"/>
         </w:rPr>
-        <w:t>In t</w:t>
-      </w:r>
-      <w:r>
-        <w:rPr>
+        <w:t xml:space="preserve"> </w:t>
+      </w:r>
+      <w:proofErr w:type="spellStart"/>
+      <w:r>
+        <w:rPr>
+          <w:bCs/>
           <w:szCs w:val="24"/>
         </w:rPr>
-        <w:t>oday</w:t>
-      </w:r>
-      <w:r>
-        <w:rPr>
+        <w:t>Aribe</w:t>
+      </w:r>
+      <w:proofErr w:type="spellEnd"/>
+      <w:r>
+        <w:rPr>
+          <w:bCs/>
           <w:szCs w:val="24"/>
         </w:rPr>
-        <w:t>’</w:t>
-      </w:r>
-      <w:r>
-        <w:rPr>
+        <w:t xml:space="preserve"> Jr. et al. note that letting the university community know in advance about upcoming events or activities is an essential component of an event management application. This is a feature common to any minimally adequate event management system, which is to ensure that appropriate information is actually distributed to target audiences, in a timely way, in an efficient manner. </w:t>
+      </w:r>
+      <w:proofErr w:type="spellStart"/>
+      <w:r>
+        <w:rPr>
+          <w:bCs/>
           <w:szCs w:val="24"/>
         </w:rPr>
-        <w:t xml:space="preserve">s modern society, the use of mobile phones is common and important to the daily routines of individuals, students in particular, as a means of communication. As pointed out by </w:t>
-      </w:r>
-      <w:proofErr w:type="spellStart"/>
-      <w:r>
-        <w:rPr>
+        <w:t>Blancaflor</w:t>
+      </w:r>
+      <w:proofErr w:type="spellEnd"/>
+      <w:r>
+        <w:rPr>
+          <w:bCs/>
           <w:szCs w:val="24"/>
         </w:rPr>
-        <w:t>Lumauag</w:t>
-      </w:r>
-      <w:proofErr w:type="spellEnd"/>
-      <w:r>
-        <w:rPr>
+        <w:t xml:space="preserve"> et al. (2022) provided a broader description of Event Management Systems (EMS) in the context of being online, their research revealed that it is important to minimize paperwork, especially considering the COVID-19 pandemic and the need for academic institutions to grant online evaluations of event proposals. In their analysis, they note that automating administrative tasks, particularly with respect to holding events, and enhancing collaboration between student organizations and universities rectifies concerns with the typically face-to-face and manual processes associated with event management. Decreasing the overall workload for all stakeholders is a clear motivation for adopting these kinds of solutions. Similarly, James Michael E. Paz et al. (2024), confirming the </w:t>
+      </w:r>
+      <w:r>
+        <w:rPr>
+          <w:bCs/>
           <w:szCs w:val="24"/>
         </w:rPr>
-        <w:t xml:space="preserve"> (2016), mobile phones, for instance, can be used to send messages informing students about relevant events such as meetings, emergency gatherings, or classes being canceled due to </w:t>
-      </w:r>
-      <w:r>
-        <w:rPr>
+        <w:lastRenderedPageBreak/>
+        <w:t xml:space="preserve">ideas of Panti et al. (2024), reaffirm the definition of EMS as a mechanism to coordinate meetings and an effective and reliable path. Although their investigation references particularly </w:t>
+      </w:r>
+      <w:proofErr w:type="spellStart"/>
+      <w:r>
+        <w:rPr>
+          <w:bCs/>
           <w:szCs w:val="24"/>
         </w:rPr>
-        <w:lastRenderedPageBreak/>
-        <w:t xml:space="preserve">weather. This system makes sure that the students are kept up to date even when things change suddenly. </w:t>
-      </w:r>
-    </w:p>
-    <w:p>
-      <w:pPr>
-        <w:shd w:val="clear" w:color="auto" w:fill="FFFFFF"/>
-        <w:spacing w:before="100" w:beforeAutospacing="1" w:after="100" w:afterAutospacing="1" w:line="480" w:lineRule="auto"/>
-        <w:ind w:left="720" w:right="120" w:firstLine="720"/>
-        <w:rPr>
+        <w:t>Mapúa</w:t>
+      </w:r>
+      <w:proofErr w:type="spellEnd"/>
+      <w:r>
+        <w:rPr>
+          <w:bCs/>
           <w:szCs w:val="24"/>
         </w:rPr>
-      </w:pPr>
-      <w:r>
-        <w:rPr>
-          <w:szCs w:val="24"/>
-        </w:rPr>
-        <w:t>A similar system</w:t>
-      </w:r>
-      <w:r>
-        <w:rPr>
-          <w:szCs w:val="24"/>
-        </w:rPr>
-        <w:t xml:space="preserve"> was developed by Reyes et al. (2022) at the Cotabato State University. They developed an Event Management System that SMS’s important announcements and urgent event notifications to employees and former clients. The system was built and stored using Microsoft Visual Studio and SQL Server, which proves that dependable software tools strengthen the efficiency and ease of management in communication systems.</w:t>
-      </w:r>
-    </w:p>
-    <w:p>
-      <w:pPr>
-        <w:shd w:val="clear" w:color="auto" w:fill="FFFFFF"/>
-        <w:spacing w:before="100" w:beforeAutospacing="1" w:after="100" w:afterAutospacing="1" w:line="480" w:lineRule="auto"/>
-        <w:ind w:left="720" w:right="120"/>
-        <w:rPr>
-          <w:szCs w:val="24"/>
-        </w:rPr>
-      </w:pPr>
-      <w:r>
-        <w:rPr>
-          <w:szCs w:val="24"/>
-        </w:rPr>
-        <w:t xml:space="preserve">Espinosa and </w:t>
-      </w:r>
-      <w:proofErr w:type="spellStart"/>
-      <w:r>
-        <w:rPr>
-          <w:szCs w:val="24"/>
-        </w:rPr>
-        <w:t>Magbag</w:t>
-      </w:r>
-      <w:proofErr w:type="spellEnd"/>
-      <w:r>
-        <w:rPr>
-          <w:szCs w:val="24"/>
-        </w:rPr>
-        <w:t xml:space="preserve"> (2020) created a Liturgical Planner Application for a diocese of the Roman Catholic Church. Through their system, the priests could manage personally via mobile app while the chancery office broadcast updates through a web-based system. This system improved communication in the diocese.</w:t>
-      </w:r>
-    </w:p>
-    <w:p>
-      <w:pPr>
-        <w:shd w:val="clear" w:color="auto" w:fill="FFFFFF"/>
-        <w:spacing w:before="100" w:beforeAutospacing="1" w:after="100" w:afterAutospacing="1" w:line="480" w:lineRule="auto"/>
-        <w:ind w:left="720" w:right="120"/>
-        <w:rPr>
-          <w:szCs w:val="24"/>
-        </w:rPr>
-      </w:pPr>
-      <w:r>
-        <w:rPr>
-          <w:szCs w:val="24"/>
-        </w:rPr>
+        <w:t xml:space="preserve"> Malayan Colleges Laguna, the overall principle of a reliable and functional system for coordinating events is relevant to everyone. All of these study works emphasize the expanding need for having systems capable of providing timely alerts and managing events with accuracy. They demonstrate that educational institutions, offices, and even places of worship, technology does a lot to ensure that people remain connected and organized. These considerations strongly support the purpose of our capstone project, which is “Student Event Notification and Evaluation System” designed to assist students in receiving timely information pertaining to school activities and enable them to provide feedback with ease. Our hope is to enhance how student events are managed and communication regarding these events in schools by learning from these systems.</w:t>
+      </w:r>
+    </w:p>
+    <w:p>
+      <w:pPr>
+        <w:spacing w:after="532" w:line="259" w:lineRule="auto"/>
+        <w:ind w:left="2411" w:firstLine="0"/>
+        <w:jc w:val="left"/>
+      </w:pPr>
+      <w:r>
         <w:br/>
-        <w:t xml:space="preserve">All of these study works emphasize the expanding need for having systems capable of providing timely alerts and managing events with accuracy. They demonstrate that educational institutions, offices, and even places of worship, technology does a lot to ensure that people remain connected and organized. These considerations strongly support the purpose of our capstone project, which is </w:t>
-      </w:r>
-      <w:r>
-        <w:rPr>
-          <w:szCs w:val="24"/>
-        </w:rPr>
-        <w:lastRenderedPageBreak/>
-        <w:t>“Student Event Notification and Evaluation System” designed to assist students in receiving timely information pertaining to school activities and enable them to provide feedback with ease. Our hope is to enhance how student events are managed and communication regarding these events in schools by learning from these systems.</w:t>
       </w:r>
     </w:p>
     <w:p>
@@ -2870,9 +3002,6 @@
         <w:ind w:left="720" w:firstLine="720"/>
         <w:jc w:val="left"/>
       </w:pPr>
-      <w:r>
-        <w:br/>
-      </w:r>
     </w:p>
     <w:p>
       <w:pPr>
@@ -2883,79 +3012,9 @@
     </w:p>
     <w:p>
       <w:pPr>
-        <w:spacing w:after="532" w:line="259" w:lineRule="auto"/>
-        <w:ind w:left="720" w:firstLine="720"/>
-        <w:jc w:val="left"/>
-      </w:pPr>
-    </w:p>
-    <w:p>
-      <w:pPr>
-        <w:spacing w:after="532" w:line="259" w:lineRule="auto"/>
-        <w:ind w:left="720" w:firstLine="720"/>
-        <w:jc w:val="left"/>
-      </w:pPr>
-    </w:p>
-    <w:p>
-      <w:pPr>
-        <w:spacing w:after="532" w:line="259" w:lineRule="auto"/>
-        <w:ind w:left="720" w:firstLine="720"/>
-        <w:jc w:val="left"/>
-      </w:pPr>
-    </w:p>
-    <w:p>
-      <w:pPr>
-        <w:spacing w:after="532" w:line="259" w:lineRule="auto"/>
-        <w:ind w:left="720" w:firstLine="720"/>
-        <w:jc w:val="left"/>
-      </w:pPr>
-    </w:p>
-    <w:p>
-      <w:pPr>
-        <w:spacing w:after="532" w:line="259" w:lineRule="auto"/>
-        <w:ind w:left="720" w:firstLine="720"/>
-        <w:jc w:val="left"/>
-      </w:pPr>
-    </w:p>
-    <w:p>
-      <w:pPr>
-        <w:spacing w:after="532" w:line="259" w:lineRule="auto"/>
-        <w:ind w:left="720" w:firstLine="720"/>
-        <w:jc w:val="left"/>
-      </w:pPr>
-    </w:p>
-    <w:p>
-      <w:pPr>
-        <w:spacing w:after="532" w:line="259" w:lineRule="auto"/>
-        <w:ind w:left="720" w:firstLine="720"/>
-        <w:jc w:val="left"/>
-      </w:pPr>
-    </w:p>
-    <w:p>
-      <w:pPr>
-        <w:spacing w:after="532" w:line="259" w:lineRule="auto"/>
-        <w:ind w:left="720" w:firstLine="720"/>
-        <w:jc w:val="left"/>
-      </w:pPr>
-    </w:p>
-    <w:p>
-      <w:pPr>
-        <w:spacing w:after="532" w:line="259" w:lineRule="auto"/>
-        <w:ind w:left="720" w:firstLine="720"/>
-        <w:jc w:val="left"/>
-      </w:pPr>
-    </w:p>
-    <w:p>
-      <w:pPr>
         <w:spacing w:after="536" w:line="259" w:lineRule="auto"/>
-        <w:ind w:left="720" w:firstLine="0"/>
-      </w:pPr>
-      <w:r>
-        <w:rPr>
-          <w:color w:val="222222"/>
-        </w:rPr>
-        <w:lastRenderedPageBreak/>
-        <w:t xml:space="preserve"> </w:t>
-      </w:r>
+        <w:ind w:left="0" w:firstLine="0"/>
+      </w:pPr>
     </w:p>
     <w:p>
       <w:pPr>
@@ -2963,6 +3022,7 @@
         <w:ind w:left="0" w:firstLine="0"/>
       </w:pPr>
       <w:r>
+        <w:lastRenderedPageBreak/>
         <w:t xml:space="preserve"> </w:t>
       </w:r>
     </w:p>
@@ -3039,11 +3099,6 @@
         <w:t xml:space="preserve">, 13(74), 115–128. </w:t>
       </w:r>
       <w:hyperlink r:id="rId6">
-        <w:r>
-          <w:t>https://doi.org/10.34069/ai/2024.74.02.10</w:t>
-        </w:r>
-      </w:hyperlink>
-      <w:hyperlink r:id="rId7">
         <w:r>
           <w:t xml:space="preserve"> </w:t>
         </w:r>
@@ -3157,7 +3212,7 @@
         <w:ind w:left="-5" w:right="61"/>
       </w:pPr>
       <w:r>
-        <w:t xml:space="preserve">Journal, 3(7), 1-11. https://doi.org/10.5281/zenodo.6983883 </w:t>
+        <w:t xml:space="preserve">Journal, 3(7), 1-11.  </w:t>
       </w:r>
     </w:p>
     <w:p>
@@ -3196,63 +3251,6 @@
       <w:r>
         <w:t xml:space="preserve">(1), 20240044. </w:t>
       </w:r>
-      <w:hyperlink r:id="rId8">
-        <w:r>
-          <w:rPr>
-            <w:color w:val="0563C1"/>
-            <w:u w:val="single" w:color="0563C1"/>
-          </w:rPr>
-          <w:t>https://doi.org/10.1515/edu</w:t>
-        </w:r>
-      </w:hyperlink>
-      <w:hyperlink r:id="rId9">
-        <w:r>
-          <w:rPr>
-            <w:color w:val="0563C1"/>
-            <w:u w:val="single" w:color="0563C1"/>
-          </w:rPr>
-          <w:t>-</w:t>
-        </w:r>
-      </w:hyperlink>
-      <w:hyperlink r:id="rId10">
-        <w:r>
-          <w:rPr>
-            <w:color w:val="0563C1"/>
-            <w:u w:val="single" w:color="0563C1"/>
-          </w:rPr>
-          <w:t>2024</w:t>
-        </w:r>
-      </w:hyperlink>
-      <w:hyperlink r:id="rId11">
-        <w:r>
-          <w:rPr>
-            <w:color w:val="0563C1"/>
-            <w:u w:val="single" w:color="0563C1"/>
-          </w:rPr>
-          <w:t>-</w:t>
-        </w:r>
-      </w:hyperlink>
-      <w:hyperlink r:id="rId12">
-        <w:r>
-          <w:rPr>
-            <w:color w:val="0563C1"/>
-            <w:u w:val="single" w:color="0563C1"/>
-          </w:rPr>
-          <w:t>0044</w:t>
-        </w:r>
-      </w:hyperlink>
-      <w:hyperlink r:id="rId13">
-        <w:r>
-          <w:t xml:space="preserve"> </w:t>
-        </w:r>
-      </w:hyperlink>
-    </w:p>
-    <w:p>
-      <w:pPr>
-        <w:spacing w:after="236" w:line="350" w:lineRule="auto"/>
-        <w:ind w:left="0" w:right="106" w:firstLine="0"/>
-        <w:jc w:val="left"/>
-      </w:pPr>
     </w:p>
     <w:p>
       <w:pPr>
@@ -3447,7 +3445,6 @@
           <w:rFonts w:eastAsiaTheme="minorEastAsia"/>
           <w:lang w:eastAsia="ja-JP"/>
         </w:rPr>
-        <w:lastRenderedPageBreak/>
         <w:t>Ghalia</w:t>
       </w:r>
       <w:proofErr w:type="spellEnd"/>
@@ -3588,6 +3585,7 @@
           <w:rFonts w:eastAsiaTheme="minorEastAsia"/>
           <w:lang w:eastAsia="ja-JP"/>
         </w:rPr>
+        <w:lastRenderedPageBreak/>
         <w:t xml:space="preserve">K. Sai Lakshmi, M., Tejaswi, N., &amp; </w:t>
       </w:r>
       <w:proofErr w:type="spellStart"/>
@@ -3894,6 +3892,446 @@
     <w:p>
       <w:pPr>
         <w:spacing w:after="236" w:line="350" w:lineRule="auto"/>
+        <w:ind w:left="-14" w:right="101" w:firstLine="720"/>
+        <w:jc w:val="left"/>
+        <w:rPr>
+          <w:rFonts w:eastAsiaTheme="minorEastAsia"/>
+          <w:lang w:eastAsia="ja-JP"/>
+        </w:rPr>
+      </w:pPr>
+      <w:r>
+        <w:rPr>
+          <w:rFonts w:eastAsiaTheme="minorEastAsia"/>
+          <w:lang w:eastAsia="ja-JP"/>
+        </w:rPr>
+        <w:t xml:space="preserve">Sarana, G., </w:t>
+      </w:r>
+      <w:proofErr w:type="spellStart"/>
+      <w:r>
+        <w:rPr>
+          <w:rFonts w:eastAsiaTheme="minorEastAsia"/>
+          <w:lang w:eastAsia="ja-JP"/>
+        </w:rPr>
+        <w:t>Rachman</w:t>
+      </w:r>
+      <w:proofErr w:type="spellEnd"/>
+      <w:r>
+        <w:rPr>
+          <w:rFonts w:eastAsiaTheme="minorEastAsia"/>
+          <w:lang w:eastAsia="ja-JP"/>
+        </w:rPr>
+        <w:t xml:space="preserve">, A., &amp; </w:t>
+      </w:r>
+      <w:proofErr w:type="spellStart"/>
+      <w:r>
+        <w:rPr>
+          <w:rFonts w:eastAsiaTheme="minorEastAsia"/>
+          <w:lang w:eastAsia="ja-JP"/>
+        </w:rPr>
+        <w:t>Fitriyah</w:t>
+      </w:r>
+      <w:proofErr w:type="spellEnd"/>
+      <w:r>
+        <w:rPr>
+          <w:rFonts w:eastAsiaTheme="minorEastAsia"/>
+          <w:lang w:eastAsia="ja-JP"/>
+        </w:rPr>
+        <w:t xml:space="preserve">, H. (2021). Development of an Integrated Academic Information System based on Web and Mobile for Higher Education. </w:t>
+      </w:r>
+      <w:r>
+        <w:rPr>
+          <w:rFonts w:eastAsiaTheme="minorEastAsia"/>
+          <w:i/>
+          <w:iCs/>
+          <w:lang w:eastAsia="ja-JP"/>
+        </w:rPr>
+        <w:t>IOP Conference Series: Materials Science and Engineering</w:t>
+      </w:r>
+      <w:r>
+        <w:rPr>
+          <w:rFonts w:eastAsiaTheme="minorEastAsia"/>
+          <w:lang w:eastAsia="ja-JP"/>
+        </w:rPr>
+        <w:t xml:space="preserve">, </w:t>
+      </w:r>
+      <w:r>
+        <w:rPr>
+          <w:rFonts w:eastAsiaTheme="minorEastAsia"/>
+          <w:i/>
+          <w:iCs/>
+          <w:lang w:eastAsia="ja-JP"/>
+        </w:rPr>
+        <w:t>1088</w:t>
+      </w:r>
+      <w:r>
+        <w:rPr>
+          <w:rFonts w:eastAsiaTheme="minorEastAsia"/>
+          <w:lang w:eastAsia="ja-JP"/>
+        </w:rPr>
+        <w:t>(1), 012012.</w:t>
+      </w:r>
+    </w:p>
+    <w:p>
+      <w:pPr>
+        <w:spacing w:after="236" w:line="350" w:lineRule="auto"/>
+        <w:ind w:left="-14" w:right="101" w:firstLine="720"/>
+        <w:jc w:val="left"/>
+        <w:rPr>
+          <w:rFonts w:eastAsiaTheme="minorEastAsia"/>
+          <w:lang w:eastAsia="ja-JP"/>
+        </w:rPr>
+      </w:pPr>
+      <w:r>
+        <w:rPr>
+          <w:rFonts w:eastAsiaTheme="minorEastAsia"/>
+          <w:lang w:eastAsia="ja-JP"/>
+        </w:rPr>
+        <w:t xml:space="preserve">Reyes, F., </w:t>
+      </w:r>
+      <w:proofErr w:type="spellStart"/>
+      <w:r>
+        <w:rPr>
+          <w:rFonts w:eastAsiaTheme="minorEastAsia"/>
+          <w:lang w:eastAsia="ja-JP"/>
+        </w:rPr>
+        <w:t>Abdulgani</w:t>
+      </w:r>
+      <w:proofErr w:type="spellEnd"/>
+      <w:r>
+        <w:rPr>
+          <w:rFonts w:eastAsiaTheme="minorEastAsia"/>
+          <w:lang w:eastAsia="ja-JP"/>
+        </w:rPr>
+        <w:t xml:space="preserve">, M., </w:t>
+      </w:r>
+      <w:proofErr w:type="spellStart"/>
+      <w:r>
+        <w:rPr>
+          <w:rFonts w:eastAsiaTheme="minorEastAsia"/>
+          <w:lang w:eastAsia="ja-JP"/>
+        </w:rPr>
+        <w:t>Aliuden</w:t>
+      </w:r>
+      <w:proofErr w:type="spellEnd"/>
+      <w:r>
+        <w:rPr>
+          <w:rFonts w:eastAsiaTheme="minorEastAsia"/>
+          <w:lang w:eastAsia="ja-JP"/>
+        </w:rPr>
+        <w:t xml:space="preserve">, M. F., </w:t>
+      </w:r>
+      <w:proofErr w:type="spellStart"/>
+      <w:r>
+        <w:rPr>
+          <w:rFonts w:eastAsiaTheme="minorEastAsia"/>
+          <w:lang w:eastAsia="ja-JP"/>
+        </w:rPr>
+        <w:t>Mantikayan</w:t>
+      </w:r>
+      <w:proofErr w:type="spellEnd"/>
+      <w:r>
+        <w:rPr>
+          <w:rFonts w:eastAsiaTheme="minorEastAsia"/>
+          <w:lang w:eastAsia="ja-JP"/>
+        </w:rPr>
+        <w:t xml:space="preserve">, J., </w:t>
+      </w:r>
+      <w:proofErr w:type="spellStart"/>
+      <w:r>
+        <w:rPr>
+          <w:rFonts w:eastAsiaTheme="minorEastAsia"/>
+          <w:lang w:eastAsia="ja-JP"/>
+        </w:rPr>
+        <w:t>Guiamalon</w:t>
+      </w:r>
+      <w:proofErr w:type="spellEnd"/>
+      <w:r>
+        <w:rPr>
+          <w:rFonts w:eastAsiaTheme="minorEastAsia"/>
+          <w:lang w:eastAsia="ja-JP"/>
+        </w:rPr>
+        <w:t xml:space="preserve">, T., </w:t>
+      </w:r>
+      <w:proofErr w:type="spellStart"/>
+      <w:r>
+        <w:rPr>
+          <w:rFonts w:eastAsiaTheme="minorEastAsia"/>
+          <w:lang w:eastAsia="ja-JP"/>
+        </w:rPr>
+        <w:t>Dilna</w:t>
+      </w:r>
+      <w:proofErr w:type="spellEnd"/>
+      <w:r>
+        <w:rPr>
+          <w:rFonts w:eastAsiaTheme="minorEastAsia"/>
+          <w:lang w:eastAsia="ja-JP"/>
+        </w:rPr>
+        <w:t xml:space="preserve">, S., Mohamad, H., &amp; Nawal, S. Z. (2022). Event Management System </w:t>
+      </w:r>
+      <w:proofErr w:type="gramStart"/>
+      <w:r>
+        <w:rPr>
+          <w:rFonts w:eastAsiaTheme="minorEastAsia"/>
+          <w:lang w:eastAsia="ja-JP"/>
+        </w:rPr>
+        <w:t>With</w:t>
+      </w:r>
+      <w:proofErr w:type="gramEnd"/>
+      <w:r>
+        <w:rPr>
+          <w:rFonts w:eastAsiaTheme="minorEastAsia"/>
+          <w:lang w:eastAsia="ja-JP"/>
+        </w:rPr>
+        <w:t xml:space="preserve"> SMS Notification for Mindanao People’s Care Foundation, Inc. Psychology and Education: A Multidisciplinary Journal, 3(7), 600–609.</w:t>
+      </w:r>
+    </w:p>
+    <w:p>
+      <w:pPr>
+        <w:spacing w:after="236" w:line="350" w:lineRule="auto"/>
+        <w:ind w:left="-14" w:right="101" w:firstLine="720"/>
+        <w:jc w:val="left"/>
+        <w:rPr>
+          <w:rFonts w:eastAsiaTheme="minorEastAsia"/>
+          <w:lang w:eastAsia="ja-JP"/>
+        </w:rPr>
+      </w:pPr>
+      <w:r>
+        <w:rPr>
+          <w:rFonts w:eastAsiaTheme="minorEastAsia"/>
+          <w:lang w:eastAsia="ja-JP"/>
+        </w:rPr>
+        <w:lastRenderedPageBreak/>
+        <w:t xml:space="preserve">Espinosa, K. A., &amp; </w:t>
+      </w:r>
+      <w:proofErr w:type="spellStart"/>
+      <w:r>
+        <w:rPr>
+          <w:rFonts w:eastAsiaTheme="minorEastAsia"/>
+          <w:lang w:eastAsia="ja-JP"/>
+        </w:rPr>
+        <w:t>Magbag</w:t>
+      </w:r>
+      <w:proofErr w:type="spellEnd"/>
+      <w:r>
+        <w:rPr>
+          <w:rFonts w:eastAsiaTheme="minorEastAsia"/>
+          <w:lang w:eastAsia="ja-JP"/>
+        </w:rPr>
+        <w:t>, A. (2020). A mobile application for the Liturgical planner-calendar of a Roman Catholic Diocese in the Philippines. International Journal of Research Studies in Education, 9(5).</w:t>
+      </w:r>
+    </w:p>
+    <w:p>
+      <w:pPr>
+        <w:spacing w:after="236" w:line="350" w:lineRule="auto"/>
+        <w:ind w:left="-14" w:right="101" w:firstLine="720"/>
+        <w:jc w:val="left"/>
+        <w:rPr>
+          <w:rFonts w:eastAsiaTheme="minorEastAsia"/>
+          <w:lang w:eastAsia="ja-JP"/>
+        </w:rPr>
+      </w:pPr>
+      <w:proofErr w:type="spellStart"/>
+      <w:r>
+        <w:rPr>
+          <w:rFonts w:eastAsiaTheme="minorEastAsia"/>
+          <w:lang w:eastAsia="ja-JP"/>
+        </w:rPr>
+        <w:t>Yabes</w:t>
+      </w:r>
+      <w:proofErr w:type="spellEnd"/>
+      <w:r>
+        <w:rPr>
+          <w:rFonts w:eastAsiaTheme="minorEastAsia"/>
+          <w:lang w:eastAsia="ja-JP"/>
+        </w:rPr>
+        <w:t xml:space="preserve">, C. C., </w:t>
+      </w:r>
+      <w:proofErr w:type="spellStart"/>
+      <w:r>
+        <w:rPr>
+          <w:rFonts w:eastAsiaTheme="minorEastAsia"/>
+          <w:lang w:eastAsia="ja-JP"/>
+        </w:rPr>
+        <w:t>Rayos</w:t>
+      </w:r>
+      <w:proofErr w:type="spellEnd"/>
+      <w:r>
+        <w:rPr>
+          <w:rFonts w:eastAsiaTheme="minorEastAsia"/>
+          <w:lang w:eastAsia="ja-JP"/>
+        </w:rPr>
+        <w:t xml:space="preserve">, K. I., Vincent, M., Leah, H., &amp; Jr, S. A. (2019). An Android-Based Ubiquitous Notification Application for Bukidnon State University. </w:t>
+      </w:r>
+      <w:proofErr w:type="spellStart"/>
+      <w:r>
+        <w:rPr>
+          <w:rFonts w:eastAsiaTheme="minorEastAsia"/>
+          <w:lang w:eastAsia="ja-JP"/>
+        </w:rPr>
+        <w:t>Pertanika</w:t>
+      </w:r>
+      <w:proofErr w:type="spellEnd"/>
+      <w:r>
+        <w:rPr>
+          <w:rFonts w:eastAsiaTheme="minorEastAsia"/>
+          <w:lang w:eastAsia="ja-JP"/>
+        </w:rPr>
+        <w:t xml:space="preserve"> Journal of Science and Technology, 27(2), 715–736.</w:t>
+      </w:r>
+    </w:p>
+    <w:p>
+      <w:pPr>
+        <w:spacing w:after="236" w:line="350" w:lineRule="auto"/>
+        <w:ind w:left="-14" w:right="101" w:firstLine="720"/>
+        <w:jc w:val="left"/>
+        <w:rPr>
+          <w:rFonts w:eastAsiaTheme="minorEastAsia"/>
+          <w:lang w:eastAsia="ja-JP"/>
+        </w:rPr>
+      </w:pPr>
+      <w:r>
+        <w:rPr>
+          <w:rFonts w:eastAsiaTheme="minorEastAsia"/>
+          <w:lang w:eastAsia="ja-JP"/>
+        </w:rPr>
+        <w:t xml:space="preserve">B. </w:t>
+      </w:r>
+      <w:proofErr w:type="spellStart"/>
+      <w:r>
+        <w:rPr>
+          <w:rFonts w:eastAsiaTheme="minorEastAsia"/>
+          <w:lang w:eastAsia="ja-JP"/>
+        </w:rPr>
+        <w:t>Blancaflor</w:t>
+      </w:r>
+      <w:proofErr w:type="spellEnd"/>
+      <w:r>
+        <w:rPr>
+          <w:rFonts w:eastAsiaTheme="minorEastAsia"/>
+          <w:lang w:eastAsia="ja-JP"/>
+        </w:rPr>
+        <w:t xml:space="preserve">, E., B. Dela Cruz, G. A., C. </w:t>
+      </w:r>
+      <w:proofErr w:type="spellStart"/>
+      <w:r>
+        <w:rPr>
+          <w:rFonts w:eastAsiaTheme="minorEastAsia"/>
+          <w:lang w:eastAsia="ja-JP"/>
+        </w:rPr>
+        <w:t>Rabanal</w:t>
+      </w:r>
+      <w:proofErr w:type="spellEnd"/>
+      <w:r>
+        <w:rPr>
+          <w:rFonts w:eastAsiaTheme="minorEastAsia"/>
+          <w:lang w:eastAsia="ja-JP"/>
+        </w:rPr>
+        <w:t>, R. S., &amp; S. Ramos, J. P. (2021). Cardinal Connect: A Student Organization Events Management System. 2021 8th International Conference on Management of E-Commerce and E-Government.</w:t>
+      </w:r>
+    </w:p>
+    <w:p>
+      <w:pPr>
+        <w:spacing w:after="236" w:line="350" w:lineRule="auto"/>
+        <w:ind w:left="-14" w:right="101" w:firstLine="720"/>
+        <w:jc w:val="left"/>
+        <w:rPr>
+          <w:rFonts w:eastAsiaTheme="minorEastAsia"/>
+          <w:lang w:eastAsia="ja-JP"/>
+        </w:rPr>
+      </w:pPr>
+      <w:r>
+        <w:rPr>
+          <w:rFonts w:eastAsiaTheme="minorEastAsia"/>
+          <w:lang w:eastAsia="ja-JP"/>
+        </w:rPr>
+        <w:t xml:space="preserve">Michael, J., Mei, A., Arthur, J., </w:t>
+      </w:r>
+      <w:proofErr w:type="spellStart"/>
+      <w:r>
+        <w:rPr>
+          <w:rFonts w:eastAsiaTheme="minorEastAsia"/>
+          <w:lang w:eastAsia="ja-JP"/>
+        </w:rPr>
+        <w:t>Ericca</w:t>
+      </w:r>
+      <w:proofErr w:type="spellEnd"/>
+      <w:r>
+        <w:rPr>
+          <w:rFonts w:eastAsiaTheme="minorEastAsia"/>
+          <w:lang w:eastAsia="ja-JP"/>
+        </w:rPr>
+        <w:t>, V., &amp; Kikuchi, K. G. (2024). E-</w:t>
+      </w:r>
+      <w:proofErr w:type="spellStart"/>
+      <w:r>
+        <w:rPr>
+          <w:rFonts w:eastAsiaTheme="minorEastAsia"/>
+          <w:lang w:eastAsia="ja-JP"/>
+        </w:rPr>
+        <w:t>Ganapp</w:t>
+      </w:r>
+      <w:proofErr w:type="spellEnd"/>
+      <w:r>
+        <w:rPr>
+          <w:rFonts w:eastAsiaTheme="minorEastAsia"/>
+          <w:lang w:eastAsia="ja-JP"/>
+        </w:rPr>
+        <w:t xml:space="preserve">: A Seamless Event Management System for </w:t>
+      </w:r>
+      <w:proofErr w:type="spellStart"/>
+      <w:r>
+        <w:rPr>
+          <w:rFonts w:eastAsiaTheme="minorEastAsia"/>
+          <w:lang w:eastAsia="ja-JP"/>
+        </w:rPr>
+        <w:t>Mapúa</w:t>
+      </w:r>
+      <w:proofErr w:type="spellEnd"/>
+      <w:r>
+        <w:rPr>
+          <w:rFonts w:eastAsiaTheme="minorEastAsia"/>
+          <w:lang w:eastAsia="ja-JP"/>
+        </w:rPr>
+        <w:t xml:space="preserve"> Malayan Colleges Laguna. 2024 22nd International Conference on ICT and Knowledge</w:t>
+      </w:r>
+    </w:p>
+    <w:p>
+      <w:pPr>
+        <w:spacing w:after="236" w:line="350" w:lineRule="auto"/>
+        <w:ind w:left="-14" w:right="101" w:firstLine="720"/>
+        <w:jc w:val="left"/>
+        <w:rPr>
+          <w:rFonts w:eastAsiaTheme="minorEastAsia"/>
+          <w:lang w:eastAsia="ja-JP"/>
+        </w:rPr>
+      </w:pPr>
+      <w:r>
+        <w:rPr>
+          <w:rFonts w:eastAsiaTheme="minorEastAsia"/>
+          <w:lang w:eastAsia="ja-JP"/>
+        </w:rPr>
+        <w:t xml:space="preserve">Ramil </w:t>
+      </w:r>
+      <w:proofErr w:type="spellStart"/>
+      <w:r>
+        <w:rPr>
+          <w:rFonts w:eastAsiaTheme="minorEastAsia"/>
+          <w:lang w:eastAsia="ja-JP"/>
+        </w:rPr>
+        <w:t>Lumauag</w:t>
+      </w:r>
+      <w:proofErr w:type="spellEnd"/>
+      <w:r>
+        <w:rPr>
+          <w:rFonts w:eastAsiaTheme="minorEastAsia"/>
+          <w:lang w:eastAsia="ja-JP"/>
+        </w:rPr>
+        <w:t>. (2016, May 12). SENT SMS: SCHOOL EVENT NOTIFICATION THROUGH SMS.</w:t>
+      </w:r>
+    </w:p>
+    <w:p>
+      <w:pPr>
+        <w:spacing w:after="236" w:line="350" w:lineRule="auto"/>
         <w:ind w:left="-15" w:right="106" w:firstLine="0"/>
         <w:jc w:val="left"/>
         <w:rPr>
@@ -3901,85 +4339,6 @@
           <w:lang w:eastAsia="ja-JP"/>
         </w:rPr>
       </w:pPr>
-      <w:r>
-        <w:rPr>
-          <w:rFonts w:eastAsiaTheme="minorEastAsia"/>
-          <w:lang w:eastAsia="ja-JP"/>
-        </w:rPr>
-        <w:t xml:space="preserve">Sarana, G., </w:t>
-      </w:r>
-      <w:proofErr w:type="spellStart"/>
-      <w:r>
-        <w:rPr>
-          <w:rFonts w:eastAsiaTheme="minorEastAsia"/>
-          <w:lang w:eastAsia="ja-JP"/>
-        </w:rPr>
-        <w:t>Rachman</w:t>
-      </w:r>
-      <w:proofErr w:type="spellEnd"/>
-      <w:r>
-        <w:rPr>
-          <w:rFonts w:eastAsiaTheme="minorEastAsia"/>
-          <w:lang w:eastAsia="ja-JP"/>
-        </w:rPr>
-        <w:t xml:space="preserve">, A., &amp; </w:t>
-      </w:r>
-      <w:proofErr w:type="spellStart"/>
-      <w:r>
-        <w:rPr>
-          <w:rFonts w:eastAsiaTheme="minorEastAsia"/>
-          <w:lang w:eastAsia="ja-JP"/>
-        </w:rPr>
-        <w:t>Fitriyah</w:t>
-      </w:r>
-      <w:proofErr w:type="spellEnd"/>
-      <w:r>
-        <w:rPr>
-          <w:rFonts w:eastAsiaTheme="minorEastAsia"/>
-          <w:lang w:eastAsia="ja-JP"/>
-        </w:rPr>
-        <w:t xml:space="preserve">, H. (2021). Development of an Integrated Academic Information System based on Web and Mobile for </w:t>
-      </w:r>
-      <w:r>
-        <w:rPr>
-          <w:rFonts w:eastAsiaTheme="minorEastAsia"/>
-          <w:lang w:eastAsia="ja-JP"/>
-        </w:rPr>
-        <w:lastRenderedPageBreak/>
-        <w:t xml:space="preserve">Higher Education. </w:t>
-      </w:r>
-      <w:r>
-        <w:rPr>
-          <w:rFonts w:eastAsiaTheme="minorEastAsia"/>
-          <w:i/>
-          <w:iCs/>
-          <w:lang w:eastAsia="ja-JP"/>
-        </w:rPr>
-        <w:t>IOP Conference Series: Materials Science and Engineering</w:t>
-      </w:r>
-      <w:r>
-        <w:rPr>
-          <w:rFonts w:eastAsiaTheme="minorEastAsia"/>
-          <w:lang w:eastAsia="ja-JP"/>
-        </w:rPr>
-        <w:t xml:space="preserve">, </w:t>
-      </w:r>
-      <w:r>
-        <w:rPr>
-          <w:rFonts w:eastAsiaTheme="minorEastAsia"/>
-          <w:i/>
-          <w:iCs/>
-          <w:lang w:eastAsia="ja-JP"/>
-        </w:rPr>
-        <w:t>1088</w:t>
-      </w:r>
-      <w:r>
-        <w:rPr>
-          <w:rFonts w:eastAsiaTheme="minorEastAsia"/>
-          <w:lang w:eastAsia="ja-JP"/>
-        </w:rPr>
-        <w:t>(1), 012012.</w:t>
-      </w:r>
     </w:p>
     <w:p>
       <w:pPr>
@@ -5126,10 +5485,30 @@
       <w:sz w:val="24"/>
     </w:rPr>
   </w:style>
+  <w:style w:type="paragraph" w:styleId="Heading5">
+    <w:name w:val="heading 5"/>
+    <w:basedOn w:val="Normal"/>
+    <w:next w:val="Normal"/>
+    <w:link w:val="Heading5Char"/>
+    <w:uiPriority w:val="9"/>
+    <w:semiHidden/>
+    <w:unhideWhenUsed/>
+    <w:qFormat/>
+    <w:rsid w:val="00CE788D"/>
+    <w:pPr>
+      <w:keepNext/>
+      <w:keepLines/>
+      <w:spacing w:before="40" w:after="0"/>
+      <w:outlineLvl w:val="4"/>
+    </w:pPr>
+    <w:rPr>
+      <w:rFonts w:asciiTheme="majorHAnsi" w:eastAsiaTheme="majorEastAsia" w:hAnsiTheme="majorHAnsi" w:cstheme="majorBidi"/>
+      <w:color w:val="2E74B5" w:themeColor="accent1" w:themeShade="BF"/>
+    </w:rPr>
+  </w:style>
   <w:style w:type="character" w:default="1" w:styleId="DefaultParagraphFont">
     <w:name w:val="Default Paragraph Font"/>
     <w:uiPriority w:val="1"/>
-    <w:semiHidden/>
     <w:unhideWhenUsed/>
   </w:style>
   <w:style w:type="table" w:default="1" w:styleId="TableNormal">
@@ -5219,6 +5598,19 @@
       <w:ind w:left="720"/>
       <w:contextualSpacing/>
     </w:pPr>
+  </w:style>
+  <w:style w:type="character" w:customStyle="1" w:styleId="Heading5Char">
+    <w:name w:val="Heading 5 Char"/>
+    <w:basedOn w:val="DefaultParagraphFont"/>
+    <w:link w:val="Heading5"/>
+    <w:uiPriority w:val="9"/>
+    <w:semiHidden/>
+    <w:rsid w:val="00CE788D"/>
+    <w:rPr>
+      <w:rFonts w:asciiTheme="majorHAnsi" w:eastAsiaTheme="majorEastAsia" w:hAnsiTheme="majorHAnsi" w:cstheme="majorBidi"/>
+      <w:color w:val="2E74B5" w:themeColor="accent1" w:themeShade="BF"/>
+      <w:sz w:val="24"/>
+    </w:rPr>
   </w:style>
 </w:styles>
 </file>

</xml_diff>